<commit_message>
aanvullingen en verbeteringen van bart en herre
</commit_message>
<xml_diff>
--- a/LESWEEK1/Reader_Biostatica_Matlab_Wk1_1_READER.docx
+++ b/LESWEEK1/Reader_Biostatica_Matlab_Wk1_1_READER.docx
@@ -10,6 +10,7 @@
           <w:docPartUnique/>
         </w:docPartObj>
       </w:sdtPr>
+      <w:sdtEndPr/>
       <w:sdtContent>
         <w:p>
           <w:r>
@@ -176,6 +177,7 @@
                                         <w:dataBinding w:prefixMappings="xmlns:ns0='http://purl.org/dc/elements/1.1/' xmlns:ns1='http://schemas.openxmlformats.org/package/2006/metadata/core-properties' " w:xpath="/ns1:coreProperties[1]/ns0:title[1]" w:storeItemID="{6C3C8BC8-F283-45AE-878A-BAB7291924A1}"/>
                                         <w:text/>
                                       </w:sdtPr>
+                                      <w:sdtEndPr/>
                                       <w:sdtContent>
                                         <w:p>
                                           <w:pPr>
@@ -412,6 +414,7 @@
                                         <w:dataBinding w:prefixMappings="xmlns:ns0='http://purl.org/dc/elements/1.1/' xmlns:ns1='http://schemas.openxmlformats.org/package/2006/metadata/core-properties' " w:xpath="/ns1:coreProperties[1]/ns0:creator[1]" w:storeItemID="{6C3C8BC8-F283-45AE-878A-BAB7291924A1}"/>
                                         <w:text/>
                                       </w:sdtPr>
+                                      <w:sdtEndPr/>
                                       <w:sdtContent>
                                         <w:p>
                                           <w:pPr>
@@ -536,6 +539,7 @@
                                           <w:dataBinding w:prefixMappings="xmlns:ns0='http://purl.org/dc/elements/1.1/' xmlns:ns1='http://schemas.openxmlformats.org/package/2006/metadata/core-properties' " w:xpath="/ns1:coreProperties[1]/ns1:category[1]" w:storeItemID="{6C3C8BC8-F283-45AE-878A-BAB7291924A1}"/>
                                           <w:text/>
                                         </w:sdtPr>
+                                        <w:sdtEndPr/>
                                         <w:sdtContent>
                                           <w:r>
                                             <w:rPr>
@@ -693,6 +697,7 @@
                                   <w:dataBinding w:prefixMappings="xmlns:ns0='http://purl.org/dc/elements/1.1/' xmlns:ns1='http://schemas.openxmlformats.org/package/2006/metadata/core-properties' " w:xpath="/ns1:coreProperties[1]/ns0:title[1]" w:storeItemID="{6C3C8BC8-F283-45AE-878A-BAB7291924A1}"/>
                                   <w:text/>
                                 </w:sdtPr>
+                                <w:sdtEndPr/>
                                 <w:sdtContent>
                                   <w:p>
                                     <w:pPr>
@@ -929,6 +934,7 @@
                                   <w:dataBinding w:prefixMappings="xmlns:ns0='http://purl.org/dc/elements/1.1/' xmlns:ns1='http://schemas.openxmlformats.org/package/2006/metadata/core-properties' " w:xpath="/ns1:coreProperties[1]/ns0:creator[1]" w:storeItemID="{6C3C8BC8-F283-45AE-878A-BAB7291924A1}"/>
                                   <w:text/>
                                 </w:sdtPr>
+                                <w:sdtEndPr/>
                                 <w:sdtContent>
                                   <w:p>
                                     <w:pPr>
@@ -1053,6 +1059,7 @@
                                     <w:dataBinding w:prefixMappings="xmlns:ns0='http://purl.org/dc/elements/1.1/' xmlns:ns1='http://schemas.openxmlformats.org/package/2006/metadata/core-properties' " w:xpath="/ns1:coreProperties[1]/ns1:category[1]" w:storeItemID="{6C3C8BC8-F283-45AE-878A-BAB7291924A1}"/>
                                     <w:text/>
                                   </w:sdtPr>
+                                  <w:sdtEndPr/>
                                   <w:sdtContent>
                                     <w:r>
                                       <w:rPr>
@@ -5960,27 +5967,14 @@
       <w:r>
         <w:t xml:space="preserve">Figuur </w:t>
       </w:r>
-      <w:r>
-        <w:fldChar w:fldCharType="begin"/>
-      </w:r>
-      <w:r>
-        <w:instrText xml:space="preserve"> SEQ Figuur \* ARABIC </w:instrText>
-      </w:r>
-      <w:r>
-        <w:fldChar w:fldCharType="separate"/>
-      </w:r>
-      <w:r>
-        <w:rPr>
-          <w:noProof/>
-        </w:rPr>
-        <w:t>1</w:t>
-      </w:r>
-      <w:r>
-        <w:rPr>
-          <w:noProof/>
-        </w:rPr>
-        <w:fldChar w:fldCharType="end"/>
-      </w:r>
+      <w:fldSimple w:instr=" SEQ Figuur \* ARABIC ">
+        <w:r>
+          <w:rPr>
+            <w:noProof/>
+          </w:rPr>
+          <w:t>1</w:t>
+        </w:r>
+      </w:fldSimple>
       <w:bookmarkEnd w:id="4"/>
       <w:r>
         <w:t>: Voorbeeld van de grafische gebruiker interface gemaakt door Erik van de Kerkhof</w:t>
@@ -6129,27 +6123,14 @@
       <w:r>
         <w:t xml:space="preserve">Figuur </w:t>
       </w:r>
-      <w:r>
-        <w:fldChar w:fldCharType="begin"/>
-      </w:r>
-      <w:r>
-        <w:instrText xml:space="preserve"> SEQ Figuur \* ARABIC </w:instrText>
-      </w:r>
-      <w:r>
-        <w:fldChar w:fldCharType="separate"/>
-      </w:r>
-      <w:r>
-        <w:rPr>
-          <w:noProof/>
-        </w:rPr>
-        <w:t>2</w:t>
-      </w:r>
-      <w:r>
-        <w:rPr>
-          <w:noProof/>
-        </w:rPr>
-        <w:fldChar w:fldCharType="end"/>
-      </w:r>
+      <w:fldSimple w:instr=" SEQ Figuur \* ARABIC ">
+        <w:r>
+          <w:rPr>
+            <w:noProof/>
+          </w:rPr>
+          <w:t>2</w:t>
+        </w:r>
+      </w:fldSimple>
       <w:bookmarkEnd w:id="5"/>
       <w:r>
         <w:t>: twee alumni hebben m.b.v. Matlab een GUI gemaakt om de kracht van meerdere sensoren op een boxzak uit te lezen en om verschillende oefeningen op te leggen aan de gebruiker.</w:t>
@@ -6972,27 +6953,14 @@
       <w:r>
         <w:t xml:space="preserve">Figuur </w:t>
       </w:r>
-      <w:r>
-        <w:fldChar w:fldCharType="begin"/>
-      </w:r>
-      <w:r>
-        <w:instrText xml:space="preserve"> SEQ Figuur \* ARABIC </w:instrText>
-      </w:r>
-      <w:r>
-        <w:fldChar w:fldCharType="separate"/>
-      </w:r>
-      <w:r>
-        <w:rPr>
-          <w:noProof/>
-        </w:rPr>
-        <w:t>3</w:t>
-      </w:r>
-      <w:r>
-        <w:rPr>
-          <w:noProof/>
-        </w:rPr>
-        <w:fldChar w:fldCharType="end"/>
-      </w:r>
+      <w:fldSimple w:instr=" SEQ Figuur \* ARABIC ">
+        <w:r>
+          <w:rPr>
+            <w:noProof/>
+          </w:rPr>
+          <w:t>3</w:t>
+        </w:r>
+      </w:fldSimple>
       <w:bookmarkEnd w:id="7"/>
       <w:r>
         <w:t xml:space="preserve">: Zo ziet Matlab er uit als het programma net is opgestart.  A: </w:t>
@@ -7252,27 +7220,14 @@
       <w:r>
         <w:t xml:space="preserve">Figuur </w:t>
       </w:r>
-      <w:r>
-        <w:fldChar w:fldCharType="begin"/>
-      </w:r>
-      <w:r>
-        <w:instrText xml:space="preserve"> SEQ Figuur \* ARABIC </w:instrText>
-      </w:r>
-      <w:r>
-        <w:fldChar w:fldCharType="separate"/>
-      </w:r>
-      <w:r>
-        <w:rPr>
-          <w:noProof/>
-        </w:rPr>
-        <w:t>4</w:t>
-      </w:r>
-      <w:r>
-        <w:rPr>
-          <w:noProof/>
-        </w:rPr>
-        <w:fldChar w:fldCharType="end"/>
-      </w:r>
+      <w:fldSimple w:instr=" SEQ Figuur \* ARABIC ">
+        <w:r>
+          <w:rPr>
+            <w:noProof/>
+          </w:rPr>
+          <w:t>4</w:t>
+        </w:r>
+      </w:fldSimple>
       <w:bookmarkEnd w:id="10"/>
       <w:r>
         <w:t xml:space="preserve">: In </w:t>
@@ -7822,7 +7777,7 @@
                     </wp:anchor>
                   </w:drawing>
                 </mc:Choice>
-                <mc:Fallback xmlns:cx="http://schemas.microsoft.com/office/drawing/2014/chartex" xmlns:cx1="http://schemas.microsoft.com/office/drawing/2015/9/8/chartex" xmlns:cx2="http://schemas.microsoft.com/office/drawing/2015/10/21/chartex" xmlns:cx3="http://schemas.microsoft.com/office/drawing/2016/5/9/chartex" xmlns:cx4="http://schemas.microsoft.com/office/drawing/2016/5/10/chartex" xmlns:cx5="http://schemas.microsoft.com/office/drawing/2016/5/11/chartex" xmlns:w16se="http://schemas.microsoft.com/office/word/2015/wordml/symex">
+                <mc:Fallback xmlns:w16se="http://schemas.microsoft.com/office/word/2015/wordml/symex" xmlns:cx5="http://schemas.microsoft.com/office/drawing/2016/5/11/chartex" xmlns:cx4="http://schemas.microsoft.com/office/drawing/2016/5/10/chartex" xmlns:cx3="http://schemas.microsoft.com/office/drawing/2016/5/9/chartex" xmlns:cx2="http://schemas.microsoft.com/office/drawing/2015/10/21/chartex" xmlns:cx1="http://schemas.microsoft.com/office/drawing/2015/9/8/chartex" xmlns:cx="http://schemas.microsoft.com/office/drawing/2014/chartex">
                   <w:pict>
                     <v:shapetype w14:anchorId="29EEFB1F" id="_x0000_t32" coordsize="21600,21600" o:spt="32" o:oned="t" path="m,l21600,21600e" filled="f">
                       <v:path arrowok="t" fillok="f" o:connecttype="none"/>
@@ -8282,27 +8237,14 @@
       <w:r>
         <w:t xml:space="preserve">Figuur </w:t>
       </w:r>
-      <w:r>
-        <w:fldChar w:fldCharType="begin"/>
-      </w:r>
-      <w:r>
-        <w:instrText xml:space="preserve"> SEQ Figuur \* ARABIC </w:instrText>
-      </w:r>
-      <w:r>
-        <w:fldChar w:fldCharType="separate"/>
-      </w:r>
-      <w:r>
-        <w:rPr>
-          <w:noProof/>
-        </w:rPr>
-        <w:t>5</w:t>
-      </w:r>
-      <w:r>
-        <w:rPr>
-          <w:noProof/>
-        </w:rPr>
-        <w:fldChar w:fldCharType="end"/>
-      </w:r>
+      <w:fldSimple w:instr=" SEQ Figuur \* ARABIC ">
+        <w:r>
+          <w:rPr>
+            <w:noProof/>
+          </w:rPr>
+          <w:t>5</w:t>
+        </w:r>
+      </w:fldSimple>
       <w:bookmarkEnd w:id="16"/>
       <w:r>
         <w:t xml:space="preserve">: </w:t>
@@ -8496,27 +8438,14 @@
       <w:r>
         <w:t xml:space="preserve">Figuur </w:t>
       </w:r>
-      <w:r>
-        <w:fldChar w:fldCharType="begin"/>
-      </w:r>
-      <w:r>
-        <w:instrText xml:space="preserve"> SEQ Figuur \* ARABIC </w:instrText>
-      </w:r>
-      <w:r>
-        <w:fldChar w:fldCharType="separate"/>
-      </w:r>
-      <w:r>
-        <w:rPr>
-          <w:noProof/>
-        </w:rPr>
-        <w:t>6</w:t>
-      </w:r>
-      <w:r>
-        <w:rPr>
-          <w:noProof/>
-        </w:rPr>
-        <w:fldChar w:fldCharType="end"/>
-      </w:r>
+      <w:fldSimple w:instr=" SEQ Figuur \* ARABIC ">
+        <w:r>
+          <w:rPr>
+            <w:noProof/>
+          </w:rPr>
+          <w:t>6</w:t>
+        </w:r>
+      </w:fldSimple>
       <w:r>
         <w:t xml:space="preserve">: resultaat in </w:t>
       </w:r>
@@ -8636,27 +8565,14 @@
       <w:r>
         <w:t xml:space="preserve">Figuur </w:t>
       </w:r>
-      <w:r>
-        <w:fldChar w:fldCharType="begin"/>
-      </w:r>
-      <w:r>
-        <w:instrText xml:space="preserve"> SEQ Figuur \* ARABIC </w:instrText>
-      </w:r>
-      <w:r>
-        <w:fldChar w:fldCharType="separate"/>
-      </w:r>
-      <w:r>
-        <w:rPr>
-          <w:noProof/>
-        </w:rPr>
-        <w:t>7</w:t>
-      </w:r>
-      <w:r>
-        <w:rPr>
-          <w:noProof/>
-        </w:rPr>
-        <w:fldChar w:fldCharType="end"/>
-      </w:r>
+      <w:fldSimple w:instr=" SEQ Figuur \* ARABIC ">
+        <w:r>
+          <w:rPr>
+            <w:noProof/>
+          </w:rPr>
+          <w:t>7</w:t>
+        </w:r>
+      </w:fldSimple>
       <w:r>
         <w:t xml:space="preserve">: resultaat in </w:t>
       </w:r>
@@ -10008,27 +9924,14 @@
             <w:r>
               <w:t xml:space="preserve">Figuur </w:t>
             </w:r>
-            <w:r>
-              <w:fldChar w:fldCharType="begin"/>
-            </w:r>
-            <w:r>
-              <w:instrText xml:space="preserve"> SEQ Figuur \* ARABIC </w:instrText>
-            </w:r>
-            <w:r>
-              <w:fldChar w:fldCharType="separate"/>
-            </w:r>
-            <w:r>
-              <w:rPr>
-                <w:noProof/>
-              </w:rPr>
-              <w:t>8</w:t>
-            </w:r>
-            <w:r>
-              <w:rPr>
-                <w:noProof/>
-              </w:rPr>
-              <w:fldChar w:fldCharType="end"/>
-            </w:r>
+            <w:fldSimple w:instr=" SEQ Figuur \* ARABIC ">
+              <w:r>
+                <w:rPr>
+                  <w:noProof/>
+                </w:rPr>
+                <w:t>8</w:t>
+              </w:r>
+            </w:fldSimple>
             <w:bookmarkEnd w:id="21"/>
             <w:r>
               <w:t>: de operatie vijf plus zes. Het gaat in deze afbeelding om de terminologie die wordt gebruikt in een programmeertaal. De linkeroperand (de waarde 5) en de rechteroperand (de waarde 6) worden door de plus-operator (+) gecombineerd tot een resultaat.</w:t>
@@ -10199,27 +10102,14 @@
       <w:r>
         <w:t xml:space="preserve">Figuur </w:t>
       </w:r>
-      <w:r>
-        <w:fldChar w:fldCharType="begin"/>
-      </w:r>
-      <w:r>
-        <w:instrText xml:space="preserve"> SEQ Figuur \* ARABIC </w:instrText>
-      </w:r>
-      <w:r>
-        <w:fldChar w:fldCharType="separate"/>
-      </w:r>
-      <w:r>
-        <w:rPr>
-          <w:noProof/>
-        </w:rPr>
-        <w:t>9</w:t>
-      </w:r>
-      <w:r>
-        <w:rPr>
-          <w:noProof/>
-        </w:rPr>
-        <w:fldChar w:fldCharType="end"/>
-      </w:r>
+      <w:fldSimple w:instr=" SEQ Figuur \* ARABIC ">
+        <w:r>
+          <w:rPr>
+            <w:noProof/>
+          </w:rPr>
+          <w:t>9</w:t>
+        </w:r>
+      </w:fldSimple>
       <w:bookmarkEnd w:id="23"/>
       <w:r>
         <w:t xml:space="preserve">: Voorbeeld van vermenigvuldigen in Matlab </w:t>
@@ -10408,27 +10298,14 @@
       <w:r>
         <w:t xml:space="preserve">Figuur </w:t>
       </w:r>
-      <w:r>
-        <w:fldChar w:fldCharType="begin"/>
-      </w:r>
-      <w:r>
-        <w:instrText xml:space="preserve"> SEQ Figuur \* ARABIC </w:instrText>
-      </w:r>
-      <w:r>
-        <w:fldChar w:fldCharType="separate"/>
-      </w:r>
-      <w:r>
-        <w:rPr>
-          <w:noProof/>
-        </w:rPr>
-        <w:t>10</w:t>
-      </w:r>
-      <w:r>
-        <w:rPr>
-          <w:noProof/>
-        </w:rPr>
-        <w:fldChar w:fldCharType="end"/>
-      </w:r>
+      <w:fldSimple w:instr=" SEQ Figuur \* ARABIC ">
+        <w:r>
+          <w:rPr>
+            <w:noProof/>
+          </w:rPr>
+          <w:t>10</w:t>
+        </w:r>
+      </w:fldSimple>
       <w:bookmarkEnd w:id="25"/>
       <w:r>
         <w:t xml:space="preserve">: Voorbeeld van vermenigvuldigen in Matlab </w:t>
@@ -10608,27 +10485,14 @@
       <w:r>
         <w:t xml:space="preserve">Figuur </w:t>
       </w:r>
-      <w:r>
-        <w:fldChar w:fldCharType="begin"/>
-      </w:r>
-      <w:r>
-        <w:instrText xml:space="preserve"> SEQ Figuur \* ARABIC </w:instrText>
-      </w:r>
-      <w:r>
-        <w:fldChar w:fldCharType="separate"/>
-      </w:r>
-      <w:r>
-        <w:rPr>
-          <w:noProof/>
-        </w:rPr>
-        <w:t>11</w:t>
-      </w:r>
-      <w:r>
-        <w:rPr>
-          <w:noProof/>
-        </w:rPr>
-        <w:fldChar w:fldCharType="end"/>
-      </w:r>
+      <w:fldSimple w:instr=" SEQ Figuur \* ARABIC ">
+        <w:r>
+          <w:rPr>
+            <w:noProof/>
+          </w:rPr>
+          <w:t>11</w:t>
+        </w:r>
+      </w:fldSimple>
       <w:bookmarkEnd w:id="27"/>
       <w:r>
         <w:t xml:space="preserve">: Voorbeeld van het kwadrateren van </w:t>
@@ -10957,27 +10821,14 @@
       <w:r>
         <w:t xml:space="preserve">Figuur </w:t>
       </w:r>
-      <w:r>
-        <w:fldChar w:fldCharType="begin"/>
-      </w:r>
-      <w:r>
-        <w:instrText xml:space="preserve"> SEQ Figuur \* ARABIC </w:instrText>
-      </w:r>
-      <w:r>
-        <w:fldChar w:fldCharType="separate"/>
-      </w:r>
-      <w:r>
-        <w:rPr>
-          <w:noProof/>
-        </w:rPr>
-        <w:t>12</w:t>
-      </w:r>
-      <w:r>
-        <w:rPr>
-          <w:noProof/>
-        </w:rPr>
-        <w:fldChar w:fldCharType="end"/>
-      </w:r>
+      <w:fldSimple w:instr=" SEQ Figuur \* ARABIC ">
+        <w:r>
+          <w:rPr>
+            <w:noProof/>
+          </w:rPr>
+          <w:t>12</w:t>
+        </w:r>
+      </w:fldSimple>
       <w:bookmarkEnd w:id="29"/>
       <w:r>
         <w:t>: Hogere macht.</w:t>
@@ -11214,27 +11065,14 @@
       <w:r>
         <w:t xml:space="preserve">Figuur </w:t>
       </w:r>
-      <w:r>
-        <w:fldChar w:fldCharType="begin"/>
-      </w:r>
-      <w:r>
-        <w:instrText xml:space="preserve"> SEQ Figuur \* ARABIC </w:instrText>
-      </w:r>
-      <w:r>
-        <w:fldChar w:fldCharType="separate"/>
-      </w:r>
-      <w:r>
-        <w:rPr>
-          <w:noProof/>
-        </w:rPr>
-        <w:t>13</w:t>
-      </w:r>
-      <w:r>
-        <w:rPr>
-          <w:noProof/>
-        </w:rPr>
-        <w:fldChar w:fldCharType="end"/>
-      </w:r>
+      <w:fldSimple w:instr=" SEQ Figuur \* ARABIC ">
+        <w:r>
+          <w:rPr>
+            <w:noProof/>
+          </w:rPr>
+          <w:t>13</w:t>
+        </w:r>
+      </w:fldSimple>
       <w:bookmarkEnd w:id="31"/>
       <w:r>
         <w:t>: Wat is de uitkomst van deze berekening?</w:t>
@@ -11536,27 +11374,14 @@
       <w:r>
         <w:t xml:space="preserve">Figuur </w:t>
       </w:r>
-      <w:r>
-        <w:fldChar w:fldCharType="begin"/>
-      </w:r>
-      <w:r>
-        <w:instrText xml:space="preserve"> SEQ Figuur \* ARABIC </w:instrText>
-      </w:r>
-      <w:r>
-        <w:fldChar w:fldCharType="separate"/>
-      </w:r>
-      <w:r>
-        <w:rPr>
-          <w:noProof/>
-        </w:rPr>
-        <w:t>14</w:t>
-      </w:r>
-      <w:r>
-        <w:rPr>
-          <w:noProof/>
-        </w:rPr>
-        <w:fldChar w:fldCharType="end"/>
-      </w:r>
+      <w:fldSimple w:instr=" SEQ Figuur \* ARABIC ">
+        <w:r>
+          <w:rPr>
+            <w:noProof/>
+          </w:rPr>
+          <w:t>14</w:t>
+        </w:r>
+      </w:fldSimple>
       <w:bookmarkEnd w:id="34"/>
       <w:r>
         <w:t>: Wat is de uitkomst van deze berekening?</w:t>
@@ -11768,27 +11593,14 @@
       <w:r>
         <w:t xml:space="preserve">Figuur </w:t>
       </w:r>
-      <w:r>
-        <w:fldChar w:fldCharType="begin"/>
-      </w:r>
-      <w:r>
-        <w:instrText xml:space="preserve"> SEQ Figuur \* ARABIC </w:instrText>
-      </w:r>
-      <w:r>
-        <w:fldChar w:fldCharType="separate"/>
-      </w:r>
-      <w:r>
-        <w:rPr>
-          <w:noProof/>
-        </w:rPr>
-        <w:t>15</w:t>
-      </w:r>
-      <w:r>
-        <w:rPr>
-          <w:noProof/>
-        </w:rPr>
-        <w:fldChar w:fldCharType="end"/>
-      </w:r>
+      <w:fldSimple w:instr=" SEQ Figuur \* ARABIC ">
+        <w:r>
+          <w:rPr>
+            <w:noProof/>
+          </w:rPr>
+          <w:t>15</w:t>
+        </w:r>
+      </w:fldSimple>
       <w:bookmarkEnd w:id="35"/>
       <w:r>
         <w:t>: Wat is de uitkomst van deze berekening?</w:t>
@@ -12677,11 +12489,11 @@
       <w:pPr>
         <w:pStyle w:val="Kop2"/>
       </w:pPr>
-      <w:bookmarkStart w:id="43" w:name="_Toc492041772"/>
+      <w:bookmarkStart w:id="42" w:name="_Toc492041772"/>
       <w:r>
         <w:t>Aanmaken van een variabele</w:t>
       </w:r>
-      <w:bookmarkEnd w:id="43"/>
+      <w:bookmarkEnd w:id="42"/>
     </w:p>
     <w:p>
       <w:r>
@@ -12775,32 +12587,19 @@
       <w:pPr>
         <w:pStyle w:val="Bijschrift"/>
       </w:pPr>
-      <w:bookmarkStart w:id="44" w:name="_Ref474853187"/>
+      <w:bookmarkStart w:id="43" w:name="_Ref474853187"/>
       <w:r>
         <w:t xml:space="preserve">Figuur </w:t>
       </w:r>
-      <w:r>
-        <w:fldChar w:fldCharType="begin"/>
-      </w:r>
-      <w:r>
-        <w:instrText xml:space="preserve"> SEQ Figuur \* ARABIC </w:instrText>
-      </w:r>
-      <w:r>
-        <w:fldChar w:fldCharType="separate"/>
-      </w:r>
-      <w:r>
-        <w:rPr>
-          <w:noProof/>
-        </w:rPr>
-        <w:t>16</w:t>
-      </w:r>
-      <w:r>
-        <w:rPr>
-          <w:noProof/>
-        </w:rPr>
-        <w:fldChar w:fldCharType="end"/>
-      </w:r>
-      <w:bookmarkEnd w:id="44"/>
+      <w:fldSimple w:instr=" SEQ Figuur \* ARABIC ">
+        <w:r>
+          <w:rPr>
+            <w:noProof/>
+          </w:rPr>
+          <w:t>16</w:t>
+        </w:r>
+      </w:fldSimple>
+      <w:bookmarkEnd w:id="43"/>
       <w:r>
         <w:t>: Het gebruik van een variabele.</w:t>
       </w:r>
@@ -13242,32 +13041,19 @@
       <w:pPr>
         <w:pStyle w:val="Bijschrift"/>
       </w:pPr>
-      <w:bookmarkStart w:id="45" w:name="_Ref474854042"/>
+      <w:bookmarkStart w:id="44" w:name="_Ref474854042"/>
       <w:r>
         <w:t xml:space="preserve">Figuur </w:t>
       </w:r>
-      <w:r>
-        <w:fldChar w:fldCharType="begin"/>
-      </w:r>
-      <w:r>
-        <w:instrText xml:space="preserve"> SEQ Figuur \* ARABIC </w:instrText>
-      </w:r>
-      <w:r>
-        <w:fldChar w:fldCharType="separate"/>
-      </w:r>
-      <w:r>
-        <w:rPr>
-          <w:noProof/>
-        </w:rPr>
-        <w:t>17</w:t>
-      </w:r>
-      <w:r>
-        <w:rPr>
-          <w:noProof/>
-        </w:rPr>
-        <w:fldChar w:fldCharType="end"/>
-      </w:r>
-      <w:bookmarkEnd w:id="45"/>
+      <w:fldSimple w:instr=" SEQ Figuur \* ARABIC ">
+        <w:r>
+          <w:rPr>
+            <w:noProof/>
+          </w:rPr>
+          <w:t>17</w:t>
+        </w:r>
+      </w:fldSimple>
+      <w:bookmarkEnd w:id="44"/>
       <w:r>
         <w:t>: Het gebruiken  van 3 variabelen binnen één script. Herken je de drie variabelen?.</w:t>
       </w:r>
@@ -13357,27 +13143,14 @@
       <w:r>
         <w:t xml:space="preserve">Figuur </w:t>
       </w:r>
-      <w:r>
-        <w:fldChar w:fldCharType="begin"/>
-      </w:r>
-      <w:r>
-        <w:instrText xml:space="preserve"> SEQ Figuur \* ARABIC </w:instrText>
-      </w:r>
-      <w:r>
-        <w:fldChar w:fldCharType="separate"/>
-      </w:r>
-      <w:r>
-        <w:rPr>
-          <w:noProof/>
-        </w:rPr>
-        <w:t>18</w:t>
-      </w:r>
-      <w:r>
-        <w:rPr>
-          <w:noProof/>
-        </w:rPr>
-        <w:fldChar w:fldCharType="end"/>
-      </w:r>
+      <w:fldSimple w:instr=" SEQ Figuur \* ARABIC ">
+        <w:r>
+          <w:rPr>
+            <w:noProof/>
+          </w:rPr>
+          <w:t>18</w:t>
+        </w:r>
+      </w:fldSimple>
       <w:r>
         <w:t xml:space="preserve">: Het resultaat van </w:t>
       </w:r>
@@ -13539,11 +13312,11 @@
       <w:pPr>
         <w:pStyle w:val="Kop2"/>
       </w:pPr>
-      <w:bookmarkStart w:id="46" w:name="_Toc492041773"/>
+      <w:bookmarkStart w:id="45" w:name="_Toc492041773"/>
       <w:r>
         <w:t>Workspace</w:t>
       </w:r>
-      <w:bookmarkEnd w:id="46"/>
+      <w:bookmarkEnd w:id="45"/>
     </w:p>
     <w:p>
       <w:r>
@@ -13673,27 +13446,14 @@
       <w:r>
         <w:t xml:space="preserve">Figuur </w:t>
       </w:r>
-      <w:r>
-        <w:fldChar w:fldCharType="begin"/>
-      </w:r>
-      <w:r>
-        <w:instrText xml:space="preserve"> SEQ Figuur \* ARABIC </w:instrText>
-      </w:r>
-      <w:r>
-        <w:fldChar w:fldCharType="separate"/>
-      </w:r>
-      <w:r>
-        <w:rPr>
-          <w:noProof/>
-        </w:rPr>
-        <w:t>19</w:t>
-      </w:r>
-      <w:r>
-        <w:rPr>
-          <w:noProof/>
-        </w:rPr>
-        <w:fldChar w:fldCharType="end"/>
-      </w:r>
+      <w:fldSimple w:instr=" SEQ Figuur \* ARABIC ">
+        <w:r>
+          <w:rPr>
+            <w:noProof/>
+          </w:rPr>
+          <w:t>19</w:t>
+        </w:r>
+      </w:fldSimple>
       <w:r>
         <w:t xml:space="preserve">: De </w:t>
       </w:r>
@@ -14229,12 +13989,12 @@
       <w:pPr>
         <w:pStyle w:val="Kop2"/>
       </w:pPr>
-      <w:bookmarkStart w:id="47" w:name="_Toc492041774"/>
+      <w:bookmarkStart w:id="46" w:name="_Toc492041774"/>
       <w:r>
         <w:lastRenderedPageBreak/>
         <w:t>Tekst (strings)</w:t>
       </w:r>
-      <w:bookmarkEnd w:id="47"/>
+      <w:bookmarkEnd w:id="46"/>
     </w:p>
     <w:p>
       <w:r>
@@ -14348,27 +14108,14 @@
       <w:r>
         <w:t xml:space="preserve">Figuur </w:t>
       </w:r>
-      <w:r>
-        <w:fldChar w:fldCharType="begin"/>
-      </w:r>
-      <w:r>
-        <w:instrText xml:space="preserve"> SEQ Figuur \* ARABIC </w:instrText>
-      </w:r>
-      <w:r>
-        <w:fldChar w:fldCharType="separate"/>
-      </w:r>
-      <w:r>
-        <w:rPr>
-          <w:noProof/>
-        </w:rPr>
-        <w:t>20</w:t>
-      </w:r>
-      <w:r>
-        <w:rPr>
-          <w:noProof/>
-        </w:rPr>
-        <w:fldChar w:fldCharType="end"/>
-      </w:r>
+      <w:fldSimple w:instr=" SEQ Figuur \* ARABIC ">
+        <w:r>
+          <w:rPr>
+            <w:noProof/>
+          </w:rPr>
+          <w:t>20</w:t>
+        </w:r>
+      </w:fldSimple>
       <w:r>
         <w:t>: een mislukte poging om een tekst op te slaan in de variabele a.</w:t>
       </w:r>
@@ -14527,27 +14274,14 @@
       <w:r>
         <w:t xml:space="preserve">Figuur </w:t>
       </w:r>
-      <w:r>
-        <w:fldChar w:fldCharType="begin"/>
-      </w:r>
-      <w:r>
-        <w:instrText xml:space="preserve"> SEQ Figuur \* ARABIC </w:instrText>
-      </w:r>
-      <w:r>
-        <w:fldChar w:fldCharType="separate"/>
-      </w:r>
-      <w:r>
-        <w:rPr>
-          <w:noProof/>
-        </w:rPr>
-        <w:t>21</w:t>
-      </w:r>
-      <w:r>
-        <w:rPr>
-          <w:noProof/>
-        </w:rPr>
-        <w:fldChar w:fldCharType="end"/>
-      </w:r>
+      <w:fldSimple w:instr=" SEQ Figuur \* ARABIC ">
+        <w:r>
+          <w:rPr>
+            <w:noProof/>
+          </w:rPr>
+          <w:t>21</w:t>
+        </w:r>
+      </w:fldSimple>
       <w:r>
         <w:t xml:space="preserve">: </w:t>
       </w:r>
@@ -14622,27 +14356,14 @@
       <w:r>
         <w:t xml:space="preserve">Figuur </w:t>
       </w:r>
-      <w:r>
-        <w:fldChar w:fldCharType="begin"/>
-      </w:r>
-      <w:r>
-        <w:instrText xml:space="preserve"> SEQ Figuur \* ARABIC </w:instrText>
-      </w:r>
-      <w:r>
-        <w:fldChar w:fldCharType="separate"/>
-      </w:r>
-      <w:r>
-        <w:rPr>
-          <w:noProof/>
-        </w:rPr>
-        <w:t>22</w:t>
-      </w:r>
-      <w:r>
-        <w:rPr>
-          <w:noProof/>
-        </w:rPr>
-        <w:fldChar w:fldCharType="end"/>
-      </w:r>
+      <w:fldSimple w:instr=" SEQ Figuur \* ARABIC ">
+        <w:r>
+          <w:rPr>
+            <w:noProof/>
+          </w:rPr>
+          <w:t>22</w:t>
+        </w:r>
+      </w:fldSimple>
       <w:r>
         <w:t>: De kwadratische vergelijking</w:t>
       </w:r>
@@ -14712,47 +14433,34 @@
       <w:pPr>
         <w:pStyle w:val="Bijschrift"/>
       </w:pPr>
-      <w:bookmarkStart w:id="48" w:name="_Ref475451339"/>
+      <w:bookmarkStart w:id="47" w:name="_Ref475451339"/>
       <w:r>
         <w:t xml:space="preserve">Figuur </w:t>
       </w:r>
-      <w:r>
-        <w:fldChar w:fldCharType="begin"/>
-      </w:r>
-      <w:r>
-        <w:instrText xml:space="preserve"> SEQ Figuur \* ARABIC </w:instrText>
-      </w:r>
-      <w:r>
-        <w:fldChar w:fldCharType="separate"/>
-      </w:r>
-      <w:r>
-        <w:rPr>
-          <w:noProof/>
-        </w:rPr>
-        <w:t>23</w:t>
-      </w:r>
-      <w:r>
-        <w:rPr>
-          <w:noProof/>
-        </w:rPr>
-        <w:fldChar w:fldCharType="end"/>
+      <w:fldSimple w:instr=" SEQ Figuur \* ARABIC ">
+        <w:r>
+          <w:rPr>
+            <w:noProof/>
+          </w:rPr>
+          <w:t>23</w:t>
+        </w:r>
+      </w:fldSimple>
+      <w:bookmarkEnd w:id="47"/>
+      <w:r>
+        <w:t>: Het resultaat van de kwadratische vergelijking.</w:t>
+      </w:r>
+    </w:p>
+    <w:p>
+      <w:pPr>
+        <w:pStyle w:val="Kop3"/>
+      </w:pPr>
+      <w:bookmarkStart w:id="48" w:name="_Ref491433615"/>
+      <w:bookmarkStart w:id="49" w:name="_Toc492041775"/>
+      <w:r>
+        <w:t>Aan elkaar koppelen van strings</w:t>
       </w:r>
       <w:bookmarkEnd w:id="48"/>
-      <w:r>
-        <w:t>: Het resultaat van de kwadratische vergelijking.</w:t>
-      </w:r>
-    </w:p>
-    <w:p>
-      <w:pPr>
-        <w:pStyle w:val="Kop3"/>
-      </w:pPr>
-      <w:bookmarkStart w:id="49" w:name="_Ref491433615"/>
-      <w:bookmarkStart w:id="50" w:name="_Toc492041775"/>
-      <w:r>
-        <w:t>Aan elkaar koppelen van strings</w:t>
-      </w:r>
       <w:bookmarkEnd w:id="49"/>
-      <w:bookmarkEnd w:id="50"/>
     </w:p>
     <w:p>
       <w:r>
@@ -14865,32 +14573,19 @@
         <w:pStyle w:val="Bijschrift"/>
         <w:jc w:val="center"/>
       </w:pPr>
-      <w:bookmarkStart w:id="51" w:name="_Ref487553991"/>
+      <w:bookmarkStart w:id="50" w:name="_Ref487553991"/>
       <w:r>
         <w:t xml:space="preserve">Figuur </w:t>
       </w:r>
-      <w:r>
-        <w:fldChar w:fldCharType="begin"/>
-      </w:r>
-      <w:r>
-        <w:instrText xml:space="preserve"> SEQ Figuur \* ARABIC </w:instrText>
-      </w:r>
-      <w:r>
-        <w:fldChar w:fldCharType="separate"/>
-      </w:r>
-      <w:r>
-        <w:rPr>
-          <w:noProof/>
-        </w:rPr>
-        <w:t>24</w:t>
-      </w:r>
-      <w:r>
-        <w:rPr>
-          <w:noProof/>
-        </w:rPr>
-        <w:fldChar w:fldCharType="end"/>
-      </w:r>
-      <w:bookmarkEnd w:id="51"/>
+      <w:fldSimple w:instr=" SEQ Figuur \* ARABIC ">
+        <w:r>
+          <w:rPr>
+            <w:noProof/>
+          </w:rPr>
+          <w:t>24</w:t>
+        </w:r>
+      </w:fldSimple>
+      <w:bookmarkEnd w:id="50"/>
       <w:r>
         <w:t>: het aan het elkaar koppelen van strings.</w:t>
       </w:r>
@@ -15205,32 +14900,19 @@
         <w:pStyle w:val="Bijschrift"/>
         <w:jc w:val="center"/>
       </w:pPr>
-      <w:bookmarkStart w:id="52" w:name="_Ref475452000"/>
+      <w:bookmarkStart w:id="51" w:name="_Ref475452000"/>
       <w:r>
         <w:t xml:space="preserve">Figuur </w:t>
       </w:r>
-      <w:r>
-        <w:fldChar w:fldCharType="begin"/>
-      </w:r>
-      <w:r>
-        <w:instrText xml:space="preserve"> SEQ Figuur \* ARABIC </w:instrText>
-      </w:r>
-      <w:r>
-        <w:fldChar w:fldCharType="separate"/>
-      </w:r>
-      <w:r>
-        <w:rPr>
-          <w:noProof/>
-        </w:rPr>
-        <w:t>25</w:t>
-      </w:r>
-      <w:r>
-        <w:rPr>
-          <w:noProof/>
-        </w:rPr>
-        <w:fldChar w:fldCharType="end"/>
-      </w:r>
-      <w:bookmarkEnd w:id="52"/>
+      <w:fldSimple w:instr=" SEQ Figuur \* ARABIC ">
+        <w:r>
+          <w:rPr>
+            <w:noProof/>
+          </w:rPr>
+          <w:t>25</w:t>
+        </w:r>
+      </w:fldSimple>
+      <w:bookmarkEnd w:id="51"/>
       <w:r>
         <w:t xml:space="preserve">: de variabele (vector) met de naam </w:t>
       </w:r>
@@ -15469,27 +15151,14 @@
       <w:r>
         <w:t xml:space="preserve">Figuur </w:t>
       </w:r>
-      <w:r>
-        <w:fldChar w:fldCharType="begin"/>
-      </w:r>
-      <w:r>
-        <w:instrText xml:space="preserve"> SEQ Figuur \* ARABIC </w:instrText>
-      </w:r>
-      <w:r>
-        <w:fldChar w:fldCharType="separate"/>
-      </w:r>
-      <w:r>
-        <w:rPr>
-          <w:noProof/>
-        </w:rPr>
-        <w:t>26</w:t>
-      </w:r>
-      <w:r>
-        <w:rPr>
-          <w:noProof/>
-        </w:rPr>
-        <w:fldChar w:fldCharType="end"/>
-      </w:r>
+      <w:fldSimple w:instr=" SEQ Figuur \* ARABIC ">
+        <w:r>
+          <w:rPr>
+            <w:noProof/>
+          </w:rPr>
+          <w:t>26</w:t>
+        </w:r>
+      </w:fldSimple>
       <w:r>
         <w:t>: een selectie van een string.</w:t>
       </w:r>
@@ -15711,27 +15380,14 @@
       <w:r>
         <w:t xml:space="preserve">Figuur </w:t>
       </w:r>
-      <w:r>
-        <w:fldChar w:fldCharType="begin"/>
-      </w:r>
-      <w:r>
-        <w:instrText xml:space="preserve"> SEQ Figuur \* ARABIC </w:instrText>
-      </w:r>
-      <w:r>
-        <w:fldChar w:fldCharType="separate"/>
-      </w:r>
-      <w:r>
-        <w:rPr>
-          <w:noProof/>
-        </w:rPr>
-        <w:t>27</w:t>
-      </w:r>
-      <w:r>
-        <w:rPr>
-          <w:noProof/>
-        </w:rPr>
-        <w:fldChar w:fldCharType="end"/>
-      </w:r>
+      <w:fldSimple w:instr=" SEQ Figuur \* ARABIC ">
+        <w:r>
+          <w:rPr>
+            <w:noProof/>
+          </w:rPr>
+          <w:t>27</w:t>
+        </w:r>
+      </w:fldSimple>
       <w:r>
         <w:t>: twee strings gecombineerd door er één vector (string) van te maken.</w:t>
       </w:r>
@@ -15780,7 +15436,15 @@
     </w:p>
     <w:p>
       <w:r>
-        <w:t>We moeten naast de variabelen ook een spatie aan de vector toe voegen. Dat doen we als volgt (</w:t>
+        <w:t xml:space="preserve">We </w:t>
+      </w:r>
+      <w:r>
+        <w:t>kunnen</w:t>
+      </w:r>
+      <w:bookmarkStart w:id="52" w:name="_GoBack"/>
+      <w:bookmarkEnd w:id="52"/>
+      <w:r>
+        <w:t xml:space="preserve"> naast de variabelen ook een spatie aan de vector toe voegen. Dat doen we als volgt (</w:t>
       </w:r>
       <w:r>
         <w:fldChar w:fldCharType="begin"/>
@@ -15869,27 +15533,14 @@
       <w:r>
         <w:t xml:space="preserve">Figuur </w:t>
       </w:r>
-      <w:r>
-        <w:fldChar w:fldCharType="begin"/>
-      </w:r>
-      <w:r>
-        <w:instrText xml:space="preserve"> SEQ Figuur \* ARABIC </w:instrText>
-      </w:r>
-      <w:r>
-        <w:fldChar w:fldCharType="separate"/>
-      </w:r>
-      <w:r>
-        <w:rPr>
-          <w:noProof/>
-        </w:rPr>
-        <w:t>28</w:t>
-      </w:r>
-      <w:r>
-        <w:rPr>
-          <w:noProof/>
-        </w:rPr>
-        <w:fldChar w:fldCharType="end"/>
-      </w:r>
+      <w:fldSimple w:instr=" SEQ Figuur \* ARABIC ">
+        <w:r>
+          <w:rPr>
+            <w:noProof/>
+          </w:rPr>
+          <w:t>28</w:t>
+        </w:r>
+      </w:fldSimple>
       <w:bookmarkEnd w:id="53"/>
       <w:r>
         <w:t>: een overzicht van de resultaten van verschillende acties</w:t>
@@ -16968,27 +16619,14 @@
       <w:r>
         <w:t xml:space="preserve">Figuur </w:t>
       </w:r>
-      <w:r>
-        <w:fldChar w:fldCharType="begin"/>
-      </w:r>
-      <w:r>
-        <w:instrText xml:space="preserve"> SEQ Figuur \* ARABIC </w:instrText>
-      </w:r>
-      <w:r>
-        <w:fldChar w:fldCharType="separate"/>
-      </w:r>
-      <w:r>
-        <w:rPr>
-          <w:noProof/>
-        </w:rPr>
-        <w:t>29</w:t>
-      </w:r>
-      <w:r>
-        <w:rPr>
-          <w:noProof/>
-        </w:rPr>
-        <w:fldChar w:fldCharType="end"/>
-      </w:r>
+      <w:fldSimple w:instr=" SEQ Figuur \* ARABIC ">
+        <w:r>
+          <w:rPr>
+            <w:noProof/>
+          </w:rPr>
+          <w:t>29</w:t>
+        </w:r>
+      </w:fldSimple>
       <w:bookmarkEnd w:id="57"/>
       <w:r>
         <w:t>: een vector van getallen</w:t>
@@ -17240,27 +16878,14 @@
       <w:r>
         <w:t xml:space="preserve">Figuur </w:t>
       </w:r>
-      <w:r>
-        <w:fldChar w:fldCharType="begin"/>
-      </w:r>
-      <w:r>
-        <w:instrText xml:space="preserve"> SEQ Figuur \* ARABIC </w:instrText>
-      </w:r>
-      <w:r>
-        <w:fldChar w:fldCharType="separate"/>
-      </w:r>
-      <w:r>
-        <w:rPr>
-          <w:noProof/>
-        </w:rPr>
-        <w:t>30</w:t>
-      </w:r>
-      <w:r>
-        <w:rPr>
-          <w:noProof/>
-        </w:rPr>
-        <w:fldChar w:fldCharType="end"/>
-      </w:r>
+      <w:fldSimple w:instr=" SEQ Figuur \* ARABIC ">
+        <w:r>
+          <w:rPr>
+            <w:noProof/>
+          </w:rPr>
+          <w:t>30</w:t>
+        </w:r>
+      </w:fldSimple>
       <w:bookmarkEnd w:id="59"/>
       <w:r>
         <w:t xml:space="preserve">: In de eerste regel is een vector aangemaakt. In de tweede regel (begint met ‘&gt;&gt;’) zijn de eerste drie waarde van de vector geprint. </w:t>
@@ -17372,27 +16997,14 @@
       <w:r>
         <w:t xml:space="preserve">Figuur </w:t>
       </w:r>
-      <w:r>
-        <w:fldChar w:fldCharType="begin"/>
-      </w:r>
-      <w:r>
-        <w:instrText xml:space="preserve"> SEQ Figuur \* ARABIC </w:instrText>
-      </w:r>
-      <w:r>
-        <w:fldChar w:fldCharType="separate"/>
-      </w:r>
-      <w:r>
-        <w:rPr>
-          <w:noProof/>
-        </w:rPr>
-        <w:t>31</w:t>
-      </w:r>
-      <w:r>
-        <w:rPr>
-          <w:noProof/>
-        </w:rPr>
-        <w:fldChar w:fldCharType="end"/>
-      </w:r>
+      <w:fldSimple w:instr=" SEQ Figuur \* ARABIC ">
+        <w:r>
+          <w:rPr>
+            <w:noProof/>
+          </w:rPr>
+          <w:t>31</w:t>
+        </w:r>
+      </w:fldSimple>
       <w:r>
         <w:t>: In Matlab is niet alles mogelijk. Als met behulp van de colon-operator (:) een sequentie wordt gegen</w:t>
       </w:r>
@@ -17645,27 +17257,14 @@
       <w:r>
         <w:t xml:space="preserve">Figuur </w:t>
       </w:r>
-      <w:r>
-        <w:fldChar w:fldCharType="begin"/>
-      </w:r>
-      <w:r>
-        <w:instrText xml:space="preserve"> SEQ Figuur \* ARABIC </w:instrText>
-      </w:r>
-      <w:r>
-        <w:fldChar w:fldCharType="separate"/>
-      </w:r>
-      <w:r>
-        <w:rPr>
-          <w:noProof/>
-        </w:rPr>
-        <w:t>32</w:t>
-      </w:r>
-      <w:r>
-        <w:rPr>
-          <w:noProof/>
-        </w:rPr>
-        <w:fldChar w:fldCharType="end"/>
-      </w:r>
+      <w:fldSimple w:instr=" SEQ Figuur \* ARABIC ">
+        <w:r>
+          <w:rPr>
+            <w:noProof/>
+          </w:rPr>
+          <w:t>32</w:t>
+        </w:r>
+      </w:fldSimple>
       <w:bookmarkEnd w:id="62"/>
       <w:r>
         <w:t>: vector snel aanmaken</w:t>
@@ -17922,27 +17521,14 @@
       <w:r>
         <w:t xml:space="preserve">Figuur </w:t>
       </w:r>
-      <w:r>
-        <w:fldChar w:fldCharType="begin"/>
-      </w:r>
-      <w:r>
-        <w:instrText xml:space="preserve"> SEQ Figuur \* ARABIC </w:instrText>
-      </w:r>
-      <w:r>
-        <w:fldChar w:fldCharType="separate"/>
-      </w:r>
-      <w:r>
-        <w:rPr>
-          <w:noProof/>
-        </w:rPr>
-        <w:t>33</w:t>
-      </w:r>
-      <w:r>
-        <w:rPr>
-          <w:noProof/>
-        </w:rPr>
-        <w:fldChar w:fldCharType="end"/>
-      </w:r>
+      <w:fldSimple w:instr=" SEQ Figuur \* ARABIC ">
+        <w:r>
+          <w:rPr>
+            <w:noProof/>
+          </w:rPr>
+          <w:t>33</w:t>
+        </w:r>
+      </w:fldSimple>
       <w:bookmarkEnd w:id="64"/>
       <w:r>
         <w:t>: vectoren bij elkaar optellen.</w:t>
@@ -18138,27 +17724,14 @@
       <w:r>
         <w:t xml:space="preserve">Figuur </w:t>
       </w:r>
-      <w:r>
-        <w:fldChar w:fldCharType="begin"/>
-      </w:r>
-      <w:r>
-        <w:instrText xml:space="preserve"> SEQ Figuur \* ARABIC </w:instrText>
-      </w:r>
-      <w:r>
-        <w:fldChar w:fldCharType="separate"/>
-      </w:r>
-      <w:r>
-        <w:rPr>
-          <w:noProof/>
-        </w:rPr>
-        <w:t>34</w:t>
-      </w:r>
-      <w:r>
-        <w:rPr>
-          <w:noProof/>
-        </w:rPr>
-        <w:fldChar w:fldCharType="end"/>
-      </w:r>
+      <w:fldSimple w:instr=" SEQ Figuur \* ARABIC ">
+        <w:r>
+          <w:rPr>
+            <w:noProof/>
+          </w:rPr>
+          <w:t>34</w:t>
+        </w:r>
+      </w:fldSimple>
       <w:r>
         <w:t>: vector maal een getal, elk element van de vector wordt met de waarde 3 vermenigvuldigt.</w:t>
       </w:r>
@@ -18469,27 +18042,14 @@
       <w:r>
         <w:t xml:space="preserve">Figuur </w:t>
       </w:r>
-      <w:r>
-        <w:fldChar w:fldCharType="begin"/>
-      </w:r>
-      <w:r>
-        <w:instrText xml:space="preserve"> SEQ Figuur \* ARABIC </w:instrText>
-      </w:r>
-      <w:r>
-        <w:fldChar w:fldCharType="separate"/>
-      </w:r>
-      <w:r>
-        <w:rPr>
-          <w:noProof/>
-        </w:rPr>
-        <w:t>35</w:t>
-      </w:r>
-      <w:r>
-        <w:rPr>
-          <w:noProof/>
-        </w:rPr>
-        <w:fldChar w:fldCharType="end"/>
-      </w:r>
+      <w:fldSimple w:instr=" SEQ Figuur \* ARABIC ">
+        <w:r>
+          <w:rPr>
+            <w:noProof/>
+          </w:rPr>
+          <w:t>35</w:t>
+        </w:r>
+      </w:fldSimple>
       <w:r>
         <w:t>: vector vermenigvuldiging.</w:t>
       </w:r>
@@ -18708,27 +18268,14 @@
       <w:r>
         <w:t xml:space="preserve">Figuur </w:t>
       </w:r>
-      <w:r>
-        <w:fldChar w:fldCharType="begin"/>
-      </w:r>
-      <w:r>
-        <w:instrText xml:space="preserve"> SEQ Figuur \* ARABIC </w:instrText>
-      </w:r>
-      <w:r>
-        <w:fldChar w:fldCharType="separate"/>
-      </w:r>
-      <w:r>
-        <w:rPr>
-          <w:noProof/>
-        </w:rPr>
-        <w:t>36</w:t>
-      </w:r>
-      <w:r>
-        <w:rPr>
-          <w:noProof/>
-        </w:rPr>
-        <w:fldChar w:fldCharType="end"/>
-      </w:r>
+      <w:fldSimple w:instr=" SEQ Figuur \* ARABIC ">
+        <w:r>
+          <w:rPr>
+            <w:noProof/>
+          </w:rPr>
+          <w:t>36</w:t>
+        </w:r>
+      </w:fldSimple>
       <w:bookmarkEnd w:id="67"/>
       <w:r>
         <w:t>: een tijd-vector aanmaken met behulp van de colon-operator.</w:t>
@@ -18906,27 +18453,14 @@
       <w:r>
         <w:t xml:space="preserve">Figuur </w:t>
       </w:r>
-      <w:r>
-        <w:fldChar w:fldCharType="begin"/>
-      </w:r>
-      <w:r>
-        <w:instrText xml:space="preserve"> SEQ Figuur \* ARABIC </w:instrText>
-      </w:r>
-      <w:r>
-        <w:fldChar w:fldCharType="separate"/>
-      </w:r>
-      <w:r>
-        <w:rPr>
-          <w:noProof/>
-        </w:rPr>
-        <w:t>37</w:t>
-      </w:r>
-      <w:r>
-        <w:rPr>
-          <w:noProof/>
-        </w:rPr>
-        <w:fldChar w:fldCharType="end"/>
-      </w:r>
+      <w:fldSimple w:instr=" SEQ Figuur \* ARABIC ">
+        <w:r>
+          <w:rPr>
+            <w:noProof/>
+          </w:rPr>
+          <w:t>37</w:t>
+        </w:r>
+      </w:fldSimple>
       <w:bookmarkEnd w:id="69"/>
       <w:r>
         <w:t>: van een rij-vector een kolom-vector maken.</w:t>
@@ -19076,27 +18610,14 @@
       <w:r>
         <w:t xml:space="preserve">Figuur </w:t>
       </w:r>
-      <w:r>
-        <w:fldChar w:fldCharType="begin"/>
-      </w:r>
-      <w:r>
-        <w:instrText xml:space="preserve"> SEQ Figuur \* ARABIC </w:instrText>
-      </w:r>
-      <w:r>
-        <w:fldChar w:fldCharType="separate"/>
-      </w:r>
-      <w:r>
-        <w:rPr>
-          <w:noProof/>
-        </w:rPr>
-        <w:t>38</w:t>
-      </w:r>
-      <w:r>
-        <w:rPr>
-          <w:noProof/>
-        </w:rPr>
-        <w:fldChar w:fldCharType="end"/>
-      </w:r>
+      <w:fldSimple w:instr=" SEQ Figuur \* ARABIC ">
+        <w:r>
+          <w:rPr>
+            <w:noProof/>
+          </w:rPr>
+          <w:t>38</w:t>
+        </w:r>
+      </w:fldSimple>
       <w:bookmarkEnd w:id="71"/>
       <w:r>
         <w:t>: zelf aangemaakt vectoren die allemaal andere getallen bevatten. In het echt komt de data in de vectoren van een meetapparaat, hier hebben we de data zelf aangemaakt.</w:t>
@@ -19274,27 +18795,14 @@
       <w:r>
         <w:t xml:space="preserve">Figuur </w:t>
       </w:r>
-      <w:r>
-        <w:fldChar w:fldCharType="begin"/>
-      </w:r>
-      <w:r>
-        <w:instrText xml:space="preserve"> SEQ Figuur \* ARABIC </w:instrText>
-      </w:r>
-      <w:r>
-        <w:fldChar w:fldCharType="separate"/>
-      </w:r>
-      <w:r>
-        <w:rPr>
-          <w:noProof/>
-        </w:rPr>
-        <w:t>39</w:t>
-      </w:r>
-      <w:r>
-        <w:rPr>
-          <w:noProof/>
-        </w:rPr>
-        <w:fldChar w:fldCharType="end"/>
-      </w:r>
+      <w:fldSimple w:instr=" SEQ Figuur \* ARABIC ">
+        <w:r>
+          <w:rPr>
+            <w:noProof/>
+          </w:rPr>
+          <w:t>39</w:t>
+        </w:r>
+      </w:fldSimple>
       <w:bookmarkEnd w:id="72"/>
       <w:r>
         <w:t>: een vector van vectoren.</w:t>
@@ -19514,27 +19022,14 @@
       <w:r>
         <w:t xml:space="preserve">Figuur </w:t>
       </w:r>
-      <w:r>
-        <w:fldChar w:fldCharType="begin"/>
-      </w:r>
-      <w:r>
-        <w:instrText xml:space="preserve"> SEQ Figuur \* ARABIC </w:instrText>
-      </w:r>
-      <w:r>
-        <w:fldChar w:fldCharType="separate"/>
-      </w:r>
-      <w:r>
-        <w:rPr>
-          <w:noProof/>
-        </w:rPr>
-        <w:t>40</w:t>
-      </w:r>
-      <w:r>
-        <w:rPr>
-          <w:noProof/>
-        </w:rPr>
-        <w:fldChar w:fldCharType="end"/>
-      </w:r>
+      <w:fldSimple w:instr=" SEQ Figuur \* ARABIC ">
+        <w:r>
+          <w:rPr>
+            <w:noProof/>
+          </w:rPr>
+          <w:t>40</w:t>
+        </w:r>
+      </w:fldSimple>
       <w:r>
         <w:t xml:space="preserve">: de matrix van </w:t>
       </w:r>
@@ -19917,27 +19412,14 @@
       <w:r>
         <w:t xml:space="preserve">Figuur </w:t>
       </w:r>
-      <w:r>
-        <w:fldChar w:fldCharType="begin"/>
-      </w:r>
-      <w:r>
-        <w:instrText xml:space="preserve"> SEQ Figuur \* ARABIC </w:instrText>
-      </w:r>
-      <w:r>
-        <w:fldChar w:fldCharType="separate"/>
-      </w:r>
-      <w:r>
-        <w:rPr>
-          <w:noProof/>
-        </w:rPr>
-        <w:t>41</w:t>
-      </w:r>
-      <w:r>
-        <w:rPr>
-          <w:noProof/>
-        </w:rPr>
-        <w:fldChar w:fldCharType="end"/>
-      </w:r>
+      <w:fldSimple w:instr=" SEQ Figuur \* ARABIC ">
+        <w:r>
+          <w:rPr>
+            <w:noProof/>
+          </w:rPr>
+          <w:t>41</w:t>
+        </w:r>
+      </w:fldSimple>
       <w:r>
         <w:t>: Wat klopt er niet?</w:t>
       </w:r>
@@ -20035,27 +19517,14 @@
       <w:r>
         <w:t xml:space="preserve">Figuur </w:t>
       </w:r>
-      <w:r>
-        <w:fldChar w:fldCharType="begin"/>
-      </w:r>
-      <w:r>
-        <w:instrText xml:space="preserve"> SEQ Figuur \* ARABIC </w:instrText>
-      </w:r>
-      <w:r>
-        <w:fldChar w:fldCharType="separate"/>
-      </w:r>
-      <w:r>
-        <w:rPr>
-          <w:noProof/>
-        </w:rPr>
-        <w:t>42</w:t>
-      </w:r>
-      <w:r>
-        <w:rPr>
-          <w:noProof/>
-        </w:rPr>
-        <w:fldChar w:fldCharType="end"/>
-      </w:r>
+      <w:fldSimple w:instr=" SEQ Figuur \* ARABIC ">
+        <w:r>
+          <w:rPr>
+            <w:noProof/>
+          </w:rPr>
+          <w:t>42</w:t>
+        </w:r>
+      </w:fldSimple>
       <w:bookmarkEnd w:id="74"/>
       <w:r>
         <w:t>: zie opgave 13.</w:t>
@@ -20167,27 +19636,14 @@
       <w:r>
         <w:t xml:space="preserve">Figuur </w:t>
       </w:r>
-      <w:r>
-        <w:fldChar w:fldCharType="begin"/>
-      </w:r>
-      <w:r>
-        <w:instrText xml:space="preserve"> SEQ Figuur \* ARABIC </w:instrText>
-      </w:r>
-      <w:r>
-        <w:fldChar w:fldCharType="separate"/>
-      </w:r>
-      <w:r>
-        <w:rPr>
-          <w:noProof/>
-        </w:rPr>
-        <w:t>43</w:t>
-      </w:r>
-      <w:r>
-        <w:rPr>
-          <w:noProof/>
-        </w:rPr>
-        <w:fldChar w:fldCharType="end"/>
-      </w:r>
+      <w:fldSimple w:instr=" SEQ Figuur \* ARABIC ">
+        <w:r>
+          <w:rPr>
+            <w:noProof/>
+          </w:rPr>
+          <w:t>43</w:t>
+        </w:r>
+      </w:fldSimple>
       <w:bookmarkEnd w:id="75"/>
       <w:r>
         <w:rPr>
@@ -20373,27 +19829,14 @@
       <w:r>
         <w:t xml:space="preserve">Figuur </w:t>
       </w:r>
-      <w:r>
-        <w:fldChar w:fldCharType="begin"/>
-      </w:r>
-      <w:r>
-        <w:instrText xml:space="preserve"> SEQ Figuur \* ARABIC </w:instrText>
-      </w:r>
-      <w:r>
-        <w:fldChar w:fldCharType="separate"/>
-      </w:r>
-      <w:r>
-        <w:rPr>
-          <w:noProof/>
-        </w:rPr>
-        <w:t>44</w:t>
-      </w:r>
-      <w:r>
-        <w:rPr>
-          <w:noProof/>
-        </w:rPr>
-        <w:fldChar w:fldCharType="end"/>
-      </w:r>
+      <w:fldSimple w:instr=" SEQ Figuur \* ARABIC ">
+        <w:r>
+          <w:rPr>
+            <w:noProof/>
+          </w:rPr>
+          <w:t>44</w:t>
+        </w:r>
+      </w:fldSimple>
       <w:bookmarkEnd w:id="76"/>
       <w:r>
         <w:t xml:space="preserve">: de code van </w:t>
@@ -20930,27 +20373,14 @@
       <w:r>
         <w:t xml:space="preserve">Figuur </w:t>
       </w:r>
-      <w:r>
-        <w:fldChar w:fldCharType="begin"/>
-      </w:r>
-      <w:r>
-        <w:instrText xml:space="preserve"> SEQ Figuur \* ARABIC </w:instrText>
-      </w:r>
-      <w:r>
-        <w:fldChar w:fldCharType="separate"/>
-      </w:r>
-      <w:r>
-        <w:rPr>
-          <w:noProof/>
-        </w:rPr>
-        <w:t>45</w:t>
-      </w:r>
-      <w:r>
-        <w:rPr>
-          <w:noProof/>
-        </w:rPr>
-        <w:fldChar w:fldCharType="end"/>
-      </w:r>
+      <w:fldSimple w:instr=" SEQ Figuur \* ARABIC ">
+        <w:r>
+          <w:rPr>
+            <w:noProof/>
+          </w:rPr>
+          <w:t>45</w:t>
+        </w:r>
+      </w:fldSimple>
       <w:r>
         <w:t>: een voorbeeld van de output van de functie whos</w:t>
       </w:r>
@@ -21147,27 +20577,14 @@
       <w:r>
         <w:t xml:space="preserve">Figuur </w:t>
       </w:r>
-      <w:r>
-        <w:fldChar w:fldCharType="begin"/>
-      </w:r>
-      <w:r>
-        <w:instrText xml:space="preserve"> SEQ Figuur \* ARABIC </w:instrText>
-      </w:r>
-      <w:r>
-        <w:fldChar w:fldCharType="separate"/>
-      </w:r>
-      <w:r>
-        <w:rPr>
-          <w:noProof/>
-        </w:rPr>
-        <w:t>46</w:t>
-      </w:r>
-      <w:r>
-        <w:rPr>
-          <w:noProof/>
-        </w:rPr>
-        <w:fldChar w:fldCharType="end"/>
-      </w:r>
+      <w:fldSimple w:instr=" SEQ Figuur \* ARABIC ">
+        <w:r>
+          <w:rPr>
+            <w:noProof/>
+          </w:rPr>
+          <w:t>46</w:t>
+        </w:r>
+      </w:fldSimple>
       <w:bookmarkEnd w:id="81"/>
       <w:r>
         <w:t>: een voorbeeld van de output van de functie size</w:t>
@@ -21317,27 +20734,14 @@
       <w:r>
         <w:t xml:space="preserve">Figuur </w:t>
       </w:r>
-      <w:r>
-        <w:fldChar w:fldCharType="begin"/>
-      </w:r>
-      <w:r>
-        <w:instrText xml:space="preserve"> SEQ Figuur \* ARABIC </w:instrText>
-      </w:r>
-      <w:r>
-        <w:fldChar w:fldCharType="separate"/>
-      </w:r>
-      <w:r>
-        <w:rPr>
-          <w:noProof/>
-        </w:rPr>
-        <w:t>47</w:t>
-      </w:r>
-      <w:r>
-        <w:rPr>
-          <w:noProof/>
-        </w:rPr>
-        <w:fldChar w:fldCharType="end"/>
-      </w:r>
+      <w:fldSimple w:instr=" SEQ Figuur \* ARABIC ">
+        <w:r>
+          <w:rPr>
+            <w:noProof/>
+          </w:rPr>
+          <w:t>47</w:t>
+        </w:r>
+      </w:fldSimple>
       <w:r>
         <w:t xml:space="preserve">: een voorbeeld van de output van de functie length. Merk op dat ans in </w:t>
       </w:r>
@@ -21465,27 +20869,14 @@
       <w:r>
         <w:t xml:space="preserve">Figuur </w:t>
       </w:r>
-      <w:r>
-        <w:fldChar w:fldCharType="begin"/>
-      </w:r>
-      <w:r>
-        <w:instrText xml:space="preserve"> SEQ Figuur \* ARABIC </w:instrText>
-      </w:r>
-      <w:r>
-        <w:fldChar w:fldCharType="separate"/>
-      </w:r>
-      <w:r>
-        <w:rPr>
-          <w:noProof/>
-        </w:rPr>
-        <w:t>48</w:t>
-      </w:r>
-      <w:r>
-        <w:rPr>
-          <w:noProof/>
-        </w:rPr>
-        <w:fldChar w:fldCharType="end"/>
-      </w:r>
+      <w:fldSimple w:instr=" SEQ Figuur \* ARABIC ">
+        <w:r>
+          <w:rPr>
+            <w:noProof/>
+          </w:rPr>
+          <w:t>48</w:t>
+        </w:r>
+      </w:fldSimple>
       <w:bookmarkEnd w:id="84"/>
       <w:r>
         <w:t xml:space="preserve">: een voorbeeld van de output van de functie randn(). Merk op dat de functie twee variabele krijgt.  </w:t>
@@ -21830,27 +21221,14 @@
       <w:r>
         <w:t xml:space="preserve">Figuur </w:t>
       </w:r>
-      <w:r>
-        <w:fldChar w:fldCharType="begin"/>
-      </w:r>
-      <w:r>
-        <w:instrText xml:space="preserve"> SEQ Figuur \* ARABIC </w:instrText>
-      </w:r>
-      <w:r>
-        <w:fldChar w:fldCharType="separate"/>
-      </w:r>
-      <w:r>
-        <w:rPr>
-          <w:noProof/>
-        </w:rPr>
-        <w:t>49</w:t>
-      </w:r>
-      <w:r>
-        <w:rPr>
-          <w:noProof/>
-        </w:rPr>
-        <w:fldChar w:fldCharType="end"/>
-      </w:r>
+      <w:fldSimple w:instr=" SEQ Figuur \* ARABIC ">
+        <w:r>
+          <w:rPr>
+            <w:noProof/>
+          </w:rPr>
+          <w:t>49</w:t>
+        </w:r>
+      </w:fldSimple>
       <w:bookmarkEnd w:id="86"/>
       <w:r>
         <w:t>: een voorbeeld van de output van de functie fliplr().</w:t>
@@ -22053,8 +21431,6 @@
       <w:r>
         <w:t>Hier gebleven met het verwerken van commentaar Herre</w:t>
       </w:r>
-      <w:bookmarkStart w:id="42" w:name="_GoBack"/>
-      <w:bookmarkEnd w:id="42"/>
     </w:p>
   </w:comment>
 </w:comments>
@@ -22126,6 +21502,7 @@
         <w:dataBinding w:prefixMappings="xmlns:ns0='http://purl.org/dc/elements/1.1/' xmlns:ns1='http://schemas.openxmlformats.org/package/2006/metadata/core-properties' " w:xpath="/ns1:coreProperties[1]/ns0:title[1]" w:storeItemID="{6C3C8BC8-F283-45AE-878A-BAB7291924A1}"/>
         <w:text/>
       </w:sdtPr>
+      <w:sdtEndPr/>
       <w:sdtContent>
         <w:r>
           <w:rPr>
@@ -22155,6 +21532,7 @@
         <w:dataBinding w:prefixMappings="xmlns:ns0='http://purl.org/dc/elements/1.1/' xmlns:ns1='http://schemas.openxmlformats.org/package/2006/metadata/core-properties' " w:xpath="/ns1:coreProperties[1]/ns1:category[1]" w:storeItemID="{6C3C8BC8-F283-45AE-878A-BAB7291924A1}"/>
         <w:text/>
       </w:sdtPr>
+      <w:sdtEndPr/>
       <w:sdtContent>
         <w:r>
           <w:rPr>
@@ -22187,6 +21565,7 @@
         <w:dataBinding w:prefixMappings="xmlns:ns0='http://purl.org/dc/elements/1.1/' xmlns:ns1='http://schemas.openxmlformats.org/package/2006/metadata/core-properties' " w:xpath="/ns1:coreProperties[1]/ns0:creator[1]" w:storeItemID="{6C3C8BC8-F283-45AE-878A-BAB7291924A1}"/>
         <w:text/>
       </w:sdtPr>
+      <w:sdtEndPr/>
       <w:sdtContent>
         <w:r>
           <w:rPr>
@@ -22231,7 +21610,7 @@
         <w:color w:val="808080" w:themeColor="background1" w:themeShade="80"/>
         <w:sz w:val="18"/>
       </w:rPr>
-      <w:t>31</w:t>
+      <w:t>38</w:t>
     </w:r>
     <w:r>
       <w:rPr>
@@ -25472,6 +24851,7 @@
     <w:rsid w:val="00E216D1"/>
     <w:rsid w:val="00F14D7D"/>
     <w:rsid w:val="00F42974"/>
+    <w:rsid w:val="00F90739"/>
   </w:rsids>
   <m:mathPr>
     <m:mathFont m:val="Cambria Math"/>
@@ -25488,8 +24868,8 @@
   </m:mathPr>
   <w:themeFontLang w:val="nl-NL"/>
   <w:clrSchemeMapping w:bg1="light1" w:t1="dark1" w:bg2="light2" w:t2="dark2" w:accent1="accent1" w:accent2="accent2" w:accent3="accent3" w:accent4="accent4" w:accent5="accent5" w:accent6="accent6" w:hyperlink="hyperlink" w:followedHyperlink="followedHyperlink"/>
-  <w:decimalSymbol w:val="."/>
-  <w:listSeparator w:val=","/>
+  <w:decimalSymbol w:val=","/>
+  <w:listSeparator w:val=";"/>
   <w15:chartTrackingRefBased/>
 </w:settings>
 </file>
@@ -26239,7 +25619,7 @@
 </file>
 
 <file path=customXml/itemProps1.xml><?xml version="1.0" encoding="utf-8"?>
-<ds:datastoreItem xmlns:ds="http://schemas.openxmlformats.org/officeDocument/2006/customXml" ds:itemID="{5C2D4A47-85E5-4C75-888D-966926E7E4F7}">
+<ds:datastoreItem xmlns:ds="http://schemas.openxmlformats.org/officeDocument/2006/customXml" ds:itemID="{AD8D6892-7F12-4227-B780-A58ED15C7948}">
   <ds:schemaRefs>
     <ds:schemaRef ds:uri="http://schemas.openxmlformats.org/officeDocument/2006/bibliography"/>
   </ds:schemaRefs>

</xml_diff>

<commit_message>
Some small updates in readers and instruction.
</commit_message>
<xml_diff>
--- a/LESWEEK1/Reader_Biostatica_Matlab_Wk1_1_READER.docx
+++ b/LESWEEK1/Reader_Biostatica_Matlab_Wk1_1_READER.docx
@@ -10,6 +10,7 @@
           <w:docPartUnique/>
         </w:docPartObj>
       </w:sdtPr>
+      <w:sdtEndPr/>
       <w:sdtContent>
         <w:p>
           <w:r>
@@ -176,6 +177,7 @@
                                         <w:dataBinding w:prefixMappings="xmlns:ns0='http://purl.org/dc/elements/1.1/' xmlns:ns1='http://schemas.openxmlformats.org/package/2006/metadata/core-properties' " w:xpath="/ns1:coreProperties[1]/ns0:title[1]" w:storeItemID="{6C3C8BC8-F283-45AE-878A-BAB7291924A1}"/>
                                         <w:text/>
                                       </w:sdtPr>
+                                      <w:sdtEndPr/>
                                       <w:sdtContent>
                                         <w:p>
                                           <w:pPr>
@@ -412,6 +414,7 @@
                                         <w:dataBinding w:prefixMappings="xmlns:ns0='http://purl.org/dc/elements/1.1/' xmlns:ns1='http://schemas.openxmlformats.org/package/2006/metadata/core-properties' " w:xpath="/ns1:coreProperties[1]/ns0:creator[1]" w:storeItemID="{6C3C8BC8-F283-45AE-878A-BAB7291924A1}"/>
                                         <w:text/>
                                       </w:sdtPr>
+                                      <w:sdtEndPr/>
                                       <w:sdtContent>
                                         <w:p>
                                           <w:pPr>
@@ -536,6 +539,7 @@
                                           <w:dataBinding w:prefixMappings="xmlns:ns0='http://purl.org/dc/elements/1.1/' xmlns:ns1='http://schemas.openxmlformats.org/package/2006/metadata/core-properties' " w:xpath="/ns1:coreProperties[1]/ns1:category[1]" w:storeItemID="{6C3C8BC8-F283-45AE-878A-BAB7291924A1}"/>
                                           <w:text/>
                                         </w:sdtPr>
+                                        <w:sdtEndPr/>
                                         <w:sdtContent>
                                           <w:r>
                                             <w:rPr>
@@ -693,6 +697,7 @@
                                   <w:dataBinding w:prefixMappings="xmlns:ns0='http://purl.org/dc/elements/1.1/' xmlns:ns1='http://schemas.openxmlformats.org/package/2006/metadata/core-properties' " w:xpath="/ns1:coreProperties[1]/ns0:title[1]" w:storeItemID="{6C3C8BC8-F283-45AE-878A-BAB7291924A1}"/>
                                   <w:text/>
                                 </w:sdtPr>
+                                <w:sdtEndPr/>
                                 <w:sdtContent>
                                   <w:p>
                                     <w:pPr>
@@ -929,6 +934,7 @@
                                   <w:dataBinding w:prefixMappings="xmlns:ns0='http://purl.org/dc/elements/1.1/' xmlns:ns1='http://schemas.openxmlformats.org/package/2006/metadata/core-properties' " w:xpath="/ns1:coreProperties[1]/ns0:creator[1]" w:storeItemID="{6C3C8BC8-F283-45AE-878A-BAB7291924A1}"/>
                                   <w:text/>
                                 </w:sdtPr>
+                                <w:sdtEndPr/>
                                 <w:sdtContent>
                                   <w:p>
                                     <w:pPr>
@@ -1053,6 +1059,7 @@
                                     <w:dataBinding w:prefixMappings="xmlns:ns0='http://purl.org/dc/elements/1.1/' xmlns:ns1='http://schemas.openxmlformats.org/package/2006/metadata/core-properties' " w:xpath="/ns1:coreProperties[1]/ns1:category[1]" w:storeItemID="{6C3C8BC8-F283-45AE-878A-BAB7291924A1}"/>
                                     <w:text/>
                                   </w:sdtPr>
+                                  <w:sdtEndPr/>
                                   <w:sdtContent>
                                     <w:r>
                                       <w:rPr>
@@ -5748,6 +5755,39 @@
       </w:r>
     </w:p>
     <w:p>
+      <w:pPr>
+        <w:rPr>
+          <w:b/>
+          <w:color w:val="70AD47" w:themeColor="accent6"/>
+        </w:rPr>
+      </w:pPr>
+      <w:r>
+        <w:rPr>
+          <w:b/>
+          <w:color w:val="70AD47" w:themeColor="accent6"/>
+        </w:rPr>
+        <w:t xml:space="preserve">Je mag ook hier je suggesties doen: </w:t>
+      </w:r>
+      <w:hyperlink r:id="rId11" w:history="1">
+        <w:r>
+          <w:rPr>
+            <w:rStyle w:val="Hyperlink"/>
+            <w:b/>
+          </w:rPr>
+          <w:t>https://bitbucket.org/mschrauwen/biostatica-matlab-readers/issues?status=new&amp;status=open</w:t>
+        </w:r>
+      </w:hyperlink>
+      <w:r>
+        <w:rPr>
+          <w:b/>
+          <w:color w:val="70AD47" w:themeColor="accent6"/>
+        </w:rPr>
+        <w:t>.</w:t>
+      </w:r>
+    </w:p>
+    <w:p>
+      <w:bookmarkStart w:id="3" w:name="_GoBack"/>
+      <w:bookmarkEnd w:id="3"/>
       <w:r>
         <w:br w:type="page"/>
       </w:r>
@@ -5756,12 +5796,12 @@
       <w:pPr>
         <w:pStyle w:val="Kop1"/>
       </w:pPr>
-      <w:bookmarkStart w:id="3" w:name="_Toc494888351"/>
+      <w:bookmarkStart w:id="4" w:name="_Toc494888351"/>
       <w:r>
         <w:lastRenderedPageBreak/>
         <w:t>Waarom Matlab?</w:t>
       </w:r>
-      <w:bookmarkEnd w:id="3"/>
+      <w:bookmarkEnd w:id="4"/>
     </w:p>
     <w:p>
       <w:r>
@@ -6020,7 +6060,7 @@
                     </pic:cNvPicPr>
                   </pic:nvPicPr>
                   <pic:blipFill>
-                    <a:blip r:embed="rId11" cstate="print">
+                    <a:blip r:embed="rId12" cstate="print">
                       <a:extLst>
                         <a:ext uri="{28A0092B-C50C-407E-A947-70E740481C1C}">
                           <a14:useLocalDpi xmlns:a14="http://schemas.microsoft.com/office/drawing/2010/main" val="0"/>
@@ -6056,19 +6096,32 @@
       <w:pPr>
         <w:pStyle w:val="Bijschrift"/>
       </w:pPr>
-      <w:bookmarkStart w:id="4" w:name="_Ref474332678"/>
+      <w:bookmarkStart w:id="5" w:name="_Ref474332678"/>
       <w:r>
         <w:t xml:space="preserve">Figuur </w:t>
       </w:r>
-      <w:fldSimple w:instr=" SEQ Figuur \* ARABIC ">
-        <w:r>
-          <w:rPr>
-            <w:noProof/>
-          </w:rPr>
-          <w:t>1</w:t>
-        </w:r>
-      </w:fldSimple>
-      <w:bookmarkEnd w:id="4"/>
+      <w:r>
+        <w:fldChar w:fldCharType="begin"/>
+      </w:r>
+      <w:r>
+        <w:instrText xml:space="preserve"> SEQ Figuur \* ARABIC </w:instrText>
+      </w:r>
+      <w:r>
+        <w:fldChar w:fldCharType="separate"/>
+      </w:r>
+      <w:r>
+        <w:rPr>
+          <w:noProof/>
+        </w:rPr>
+        <w:t>1</w:t>
+      </w:r>
+      <w:r>
+        <w:rPr>
+          <w:noProof/>
+        </w:rPr>
+        <w:fldChar w:fldCharType="end"/>
+      </w:r>
+      <w:bookmarkEnd w:id="5"/>
       <w:r>
         <w:t>: Voorbeeld van de grafische gebruiker interface gemaakt door Erik van de Kerkhof</w:t>
       </w:r>
@@ -6174,7 +6227,7 @@
                     <pic:cNvPicPr/>
                   </pic:nvPicPr>
                   <pic:blipFill rotWithShape="1">
-                    <a:blip r:embed="rId12">
+                    <a:blip r:embed="rId13">
                       <a:extLst>
                         <a:ext uri="{28A0092B-C50C-407E-A947-70E740481C1C}">
                           <a14:useLocalDpi xmlns:a14="http://schemas.microsoft.com/office/drawing/2010/main" val="0"/>
@@ -6212,19 +6265,32 @@
       <w:pPr>
         <w:pStyle w:val="Bijschrift"/>
       </w:pPr>
-      <w:bookmarkStart w:id="5" w:name="_Ref474332703"/>
+      <w:bookmarkStart w:id="6" w:name="_Ref474332703"/>
       <w:r>
         <w:t xml:space="preserve">Figuur </w:t>
       </w:r>
-      <w:fldSimple w:instr=" SEQ Figuur \* ARABIC ">
-        <w:r>
-          <w:rPr>
-            <w:noProof/>
-          </w:rPr>
-          <w:t>2</w:t>
-        </w:r>
-      </w:fldSimple>
-      <w:bookmarkEnd w:id="5"/>
+      <w:r>
+        <w:fldChar w:fldCharType="begin"/>
+      </w:r>
+      <w:r>
+        <w:instrText xml:space="preserve"> SEQ Figuur \* ARABIC </w:instrText>
+      </w:r>
+      <w:r>
+        <w:fldChar w:fldCharType="separate"/>
+      </w:r>
+      <w:r>
+        <w:rPr>
+          <w:noProof/>
+        </w:rPr>
+        <w:t>2</w:t>
+      </w:r>
+      <w:r>
+        <w:rPr>
+          <w:noProof/>
+        </w:rPr>
+        <w:fldChar w:fldCharType="end"/>
+      </w:r>
+      <w:bookmarkEnd w:id="6"/>
       <w:r>
         <w:t>: twee alumni hebben m.b.v. Matlab een GUI gemaakt om de kracht van meerdere sensoren op een boxzak uit te lezen en om verschillende oefeningen op te leggen aan de gebruiker.</w:t>
       </w:r>
@@ -6278,12 +6344,12 @@
       <w:pPr>
         <w:pStyle w:val="Kop1"/>
       </w:pPr>
-      <w:bookmarkStart w:id="6" w:name="_Toc494888352"/>
+      <w:bookmarkStart w:id="7" w:name="_Toc494888352"/>
       <w:r>
         <w:lastRenderedPageBreak/>
         <w:t>De Matlab omgeving</w:t>
       </w:r>
-      <w:bookmarkEnd w:id="6"/>
+      <w:bookmarkEnd w:id="7"/>
     </w:p>
     <w:p>
       <w:r>
@@ -6351,7 +6417,7 @@
     <w:p>
       <w:pPr>
         <w:sectPr>
-          <w:footerReference w:type="default" r:id="rId13"/>
+          <w:footerReference w:type="default" r:id="rId14"/>
           <w:pgSz w:w="11906" w:h="16838"/>
           <w:pgMar w:top="1417" w:right="1417" w:bottom="1417" w:left="1417" w:header="708" w:footer="708" w:gutter="0"/>
           <w:pgNumType w:start="0"/>
@@ -7026,7 +7092,7 @@
             <o:lock v:ext="edit" aspectratio="t"/>
           </v:shapetype>
           <v:shape id="_x0000_i1025" type="#_x0000_t75" style="width:699.9pt;height:421.95pt">
-            <v:imagedata r:id="rId14" o:title="Schermafdruk 2017-02-08 15"/>
+            <v:imagedata r:id="rId15" o:title="Schermafdruk 2017-02-08 15"/>
           </v:shape>
         </w:pict>
       </w:r>
@@ -7035,26 +7101,39 @@
       <w:pPr>
         <w:pStyle w:val="Bijschrift"/>
         <w:sectPr>
-          <w:headerReference w:type="first" r:id="rId15"/>
+          <w:headerReference w:type="first" r:id="rId16"/>
           <w:pgSz w:w="16838" w:h="11906" w:orient="landscape"/>
           <w:pgMar w:top="1417" w:right="1417" w:bottom="1417" w:left="1417" w:header="708" w:footer="708" w:gutter="0"/>
           <w:cols w:space="708"/>
           <w:docGrid w:linePitch="360"/>
         </w:sectPr>
       </w:pPr>
-      <w:bookmarkStart w:id="7" w:name="_Ref474332747"/>
+      <w:bookmarkStart w:id="8" w:name="_Ref474332747"/>
       <w:r>
         <w:t xml:space="preserve">Figuur </w:t>
       </w:r>
-      <w:fldSimple w:instr=" SEQ Figuur \* ARABIC ">
-        <w:r>
-          <w:rPr>
-            <w:noProof/>
-          </w:rPr>
-          <w:t>3</w:t>
-        </w:r>
-      </w:fldSimple>
-      <w:bookmarkEnd w:id="7"/>
+      <w:r>
+        <w:fldChar w:fldCharType="begin"/>
+      </w:r>
+      <w:r>
+        <w:instrText xml:space="preserve"> SEQ Figuur \* ARABIC </w:instrText>
+      </w:r>
+      <w:r>
+        <w:fldChar w:fldCharType="separate"/>
+      </w:r>
+      <w:r>
+        <w:rPr>
+          <w:noProof/>
+        </w:rPr>
+        <w:t>3</w:t>
+      </w:r>
+      <w:r>
+        <w:rPr>
+          <w:noProof/>
+        </w:rPr>
+        <w:fldChar w:fldCharType="end"/>
+      </w:r>
+      <w:bookmarkEnd w:id="8"/>
       <w:r>
         <w:t xml:space="preserve">: Zo ziet Matlab er uit als het programma net is opgestart.  A: </w:t>
       </w:r>
@@ -7110,14 +7189,14 @@
       <w:pPr>
         <w:pStyle w:val="Kop2"/>
       </w:pPr>
-      <w:bookmarkStart w:id="8" w:name="_Toc494888353"/>
+      <w:bookmarkStart w:id="9" w:name="_Toc494888353"/>
       <w:r>
         <w:t>Command Window</w:t>
       </w:r>
       <w:r>
         <w:t xml:space="preserve"> (A)</w:t>
       </w:r>
-      <w:bookmarkEnd w:id="8"/>
+      <w:bookmarkEnd w:id="9"/>
     </w:p>
     <w:p>
       <w:r>
@@ -7181,11 +7260,11 @@
       <w:pPr>
         <w:pStyle w:val="Kop3"/>
       </w:pPr>
-      <w:bookmarkStart w:id="9" w:name="_Toc494888354"/>
+      <w:bookmarkStart w:id="10" w:name="_Toc494888354"/>
       <w:r>
         <w:t>Command prompt</w:t>
       </w:r>
-      <w:bookmarkEnd w:id="9"/>
+      <w:bookmarkEnd w:id="10"/>
     </w:p>
     <w:p>
       <w:r>
@@ -7277,7 +7356,7 @@
                     <pic:cNvPicPr/>
                   </pic:nvPicPr>
                   <pic:blipFill>
-                    <a:blip r:embed="rId16">
+                    <a:blip r:embed="rId17">
                       <a:extLst>
                         <a:ext uri="{28A0092B-C50C-407E-A947-70E740481C1C}">
                           <a14:useLocalDpi xmlns:a14="http://schemas.microsoft.com/office/drawing/2010/main" val="0"/>
@@ -7309,19 +7388,32 @@
         <w:pStyle w:val="Bijschrift"/>
         <w:jc w:val="center"/>
       </w:pPr>
-      <w:bookmarkStart w:id="10" w:name="_Ref477268358"/>
+      <w:bookmarkStart w:id="11" w:name="_Ref477268358"/>
       <w:r>
         <w:t xml:space="preserve">Figuur </w:t>
       </w:r>
-      <w:fldSimple w:instr=" SEQ Figuur \* ARABIC ">
-        <w:r>
-          <w:rPr>
-            <w:noProof/>
-          </w:rPr>
-          <w:t>4</w:t>
-        </w:r>
-      </w:fldSimple>
-      <w:bookmarkEnd w:id="10"/>
+      <w:r>
+        <w:fldChar w:fldCharType="begin"/>
+      </w:r>
+      <w:r>
+        <w:instrText xml:space="preserve"> SEQ Figuur \* ARABIC </w:instrText>
+      </w:r>
+      <w:r>
+        <w:fldChar w:fldCharType="separate"/>
+      </w:r>
+      <w:r>
+        <w:rPr>
+          <w:noProof/>
+        </w:rPr>
+        <w:t>4</w:t>
+      </w:r>
+      <w:r>
+        <w:rPr>
+          <w:noProof/>
+        </w:rPr>
+        <w:fldChar w:fldCharType="end"/>
+      </w:r>
+      <w:bookmarkEnd w:id="11"/>
       <w:r>
         <w:t xml:space="preserve">: In </w:t>
       </w:r>
@@ -7356,13 +7448,13 @@
       <w:pPr>
         <w:pStyle w:val="Kop2"/>
       </w:pPr>
-      <w:bookmarkStart w:id="11" w:name="_Ref474854327"/>
-      <w:bookmarkStart w:id="12" w:name="_Toc494888355"/>
+      <w:bookmarkStart w:id="12" w:name="_Ref474854327"/>
+      <w:bookmarkStart w:id="13" w:name="_Toc494888355"/>
       <w:r>
         <w:t>Workspace (B)</w:t>
       </w:r>
-      <w:bookmarkEnd w:id="11"/>
       <w:bookmarkEnd w:id="12"/>
+      <w:bookmarkEnd w:id="13"/>
     </w:p>
     <w:p>
       <w:r>
@@ -7467,11 +7559,11 @@
       <w:pPr>
         <w:pStyle w:val="Kop2"/>
       </w:pPr>
-      <w:bookmarkStart w:id="13" w:name="_Toc494888356"/>
+      <w:bookmarkStart w:id="14" w:name="_Toc494888356"/>
       <w:r>
         <w:t>Current Folder (C)</w:t>
       </w:r>
-      <w:bookmarkEnd w:id="13"/>
+      <w:bookmarkEnd w:id="14"/>
       <w:r>
         <w:t xml:space="preserve"> </w:t>
       </w:r>
@@ -7506,12 +7598,12 @@
       <w:pPr>
         <w:pStyle w:val="Kop2"/>
       </w:pPr>
-      <w:bookmarkStart w:id="14" w:name="_Toc494888357"/>
+      <w:bookmarkStart w:id="15" w:name="_Toc494888357"/>
       <w:r>
         <w:lastRenderedPageBreak/>
         <w:t>Toolstrip (D)</w:t>
       </w:r>
-      <w:bookmarkEnd w:id="14"/>
+      <w:bookmarkEnd w:id="15"/>
     </w:p>
     <w:p>
       <w:r>
@@ -7545,11 +7637,11 @@
       <w:pPr>
         <w:pStyle w:val="Kop2"/>
       </w:pPr>
-      <w:bookmarkStart w:id="15" w:name="_Toc494888358"/>
+      <w:bookmarkStart w:id="16" w:name="_Toc494888358"/>
       <w:r>
         <w:t>Script Editor (E)</w:t>
       </w:r>
-      <w:bookmarkEnd w:id="15"/>
+      <w:bookmarkEnd w:id="16"/>
     </w:p>
     <w:p>
       <w:r>
@@ -7644,7 +7736,7 @@
                     <pic:cNvPicPr/>
                   </pic:nvPicPr>
                   <pic:blipFill>
-                    <a:blip r:embed="rId17">
+                    <a:blip r:embed="rId18">
                       <a:extLst>
                         <a:ext uri="{28A0092B-C50C-407E-A947-70E740481C1C}">
                           <a14:useLocalDpi xmlns:a14="http://schemas.microsoft.com/office/drawing/2010/main" val="0"/>
@@ -7772,7 +7864,7 @@
                           <pic:cNvPicPr/>
                         </pic:nvPicPr>
                         <pic:blipFill>
-                          <a:blip r:embed="rId18">
+                          <a:blip r:embed="rId19">
                             <a:extLst>
                               <a:ext uri="{28A0092B-C50C-407E-A947-70E740481C1C}">
                                 <a14:useLocalDpi xmlns:a14="http://schemas.microsoft.com/office/drawing/2010/main" val="0"/>
@@ -7873,7 +7965,7 @@
                     </wp:anchor>
                   </w:drawing>
                 </mc:Choice>
-                <mc:Fallback xmlns:cx="http://schemas.microsoft.com/office/drawing/2014/chartex" xmlns:cx1="http://schemas.microsoft.com/office/drawing/2015/9/8/chartex" xmlns:cx2="http://schemas.microsoft.com/office/drawing/2015/10/21/chartex" xmlns:cx3="http://schemas.microsoft.com/office/drawing/2016/5/9/chartex" xmlns:cx4="http://schemas.microsoft.com/office/drawing/2016/5/10/chartex" xmlns:cx5="http://schemas.microsoft.com/office/drawing/2016/5/11/chartex" xmlns:w16se="http://schemas.microsoft.com/office/word/2015/wordml/symex">
+                <mc:Fallback xmlns:w16se="http://schemas.microsoft.com/office/word/2015/wordml/symex" xmlns:cx5="http://schemas.microsoft.com/office/drawing/2016/5/11/chartex" xmlns:cx4="http://schemas.microsoft.com/office/drawing/2016/5/10/chartex" xmlns:cx3="http://schemas.microsoft.com/office/drawing/2016/5/9/chartex" xmlns:cx2="http://schemas.microsoft.com/office/drawing/2015/10/21/chartex" xmlns:cx1="http://schemas.microsoft.com/office/drawing/2015/9/8/chartex" xmlns:cx="http://schemas.microsoft.com/office/drawing/2014/chartex">
                   <w:pict>
                     <v:shapetype w14:anchorId="29EEFB1F" id="_x0000_t32" coordsize="21600,21600" o:spt="32" o:oned="t" path="m,l21600,21600e" filled="f">
                       <v:path arrowok="t" fillok="f" o:connecttype="none"/>
@@ -7958,7 +8050,7 @@
                     <pic:cNvPicPr/>
                   </pic:nvPicPr>
                   <pic:blipFill>
-                    <a:blip r:embed="rId19">
+                    <a:blip r:embed="rId20">
                       <a:extLst>
                         <a:ext uri="{28A0092B-C50C-407E-A947-70E740481C1C}">
                           <a14:useLocalDpi xmlns:a14="http://schemas.microsoft.com/office/drawing/2010/main" val="0"/>
@@ -8054,7 +8146,7 @@
                     <pic:cNvPicPr/>
                   </pic:nvPicPr>
                   <pic:blipFill rotWithShape="1">
-                    <a:blip r:embed="rId20"/>
+                    <a:blip r:embed="rId21"/>
                     <a:srcRect t="14294" b="22312"/>
                     <a:stretch/>
                   </pic:blipFill>
@@ -8297,7 +8389,7 @@
                     <pic:cNvPicPr/>
                   </pic:nvPicPr>
                   <pic:blipFill>
-                    <a:blip r:embed="rId21">
+                    <a:blip r:embed="rId22">
                       <a:extLst>
                         <a:ext uri="{28A0092B-C50C-407E-A947-70E740481C1C}">
                           <a14:useLocalDpi xmlns:a14="http://schemas.microsoft.com/office/drawing/2010/main" val="0"/>
@@ -8329,19 +8421,32 @@
         <w:pStyle w:val="Bijschrift"/>
         <w:jc w:val="center"/>
       </w:pPr>
-      <w:bookmarkStart w:id="16" w:name="_Ref474492801"/>
+      <w:bookmarkStart w:id="17" w:name="_Ref474492801"/>
       <w:r>
         <w:t xml:space="preserve">Figuur </w:t>
       </w:r>
-      <w:fldSimple w:instr=" SEQ Figuur \* ARABIC ">
-        <w:r>
-          <w:rPr>
-            <w:noProof/>
-          </w:rPr>
-          <w:t>5</w:t>
-        </w:r>
-      </w:fldSimple>
-      <w:bookmarkEnd w:id="16"/>
+      <w:r>
+        <w:fldChar w:fldCharType="begin"/>
+      </w:r>
+      <w:r>
+        <w:instrText xml:space="preserve"> SEQ Figuur \* ARABIC </w:instrText>
+      </w:r>
+      <w:r>
+        <w:fldChar w:fldCharType="separate"/>
+      </w:r>
+      <w:r>
+        <w:rPr>
+          <w:noProof/>
+        </w:rPr>
+        <w:t>5</w:t>
+      </w:r>
+      <w:r>
+        <w:rPr>
+          <w:noProof/>
+        </w:rPr>
+        <w:fldChar w:fldCharType="end"/>
+      </w:r>
+      <w:bookmarkEnd w:id="17"/>
       <w:r>
         <w:t xml:space="preserve">: </w:t>
       </w:r>
@@ -8385,7 +8490,7 @@
                     <pic:cNvPicPr/>
                   </pic:nvPicPr>
                   <pic:blipFill>
-                    <a:blip r:embed="rId22">
+                    <a:blip r:embed="rId23">
                       <a:extLst>
                         <a:ext uri="{28A0092B-C50C-407E-A947-70E740481C1C}">
                           <a14:useLocalDpi xmlns:a14="http://schemas.microsoft.com/office/drawing/2010/main" val="0"/>
@@ -8499,7 +8604,7 @@
                     <pic:cNvPicPr/>
                   </pic:nvPicPr>
                   <pic:blipFill>
-                    <a:blip r:embed="rId23">
+                    <a:blip r:embed="rId24">
                       <a:extLst>
                         <a:ext uri="{28A0092B-C50C-407E-A947-70E740481C1C}">
                           <a14:useLocalDpi xmlns:a14="http://schemas.microsoft.com/office/drawing/2010/main" val="0"/>
@@ -8534,14 +8639,27 @@
       <w:r>
         <w:t xml:space="preserve">Figuur </w:t>
       </w:r>
-      <w:fldSimple w:instr=" SEQ Figuur \* ARABIC ">
-        <w:r>
-          <w:rPr>
-            <w:noProof/>
-          </w:rPr>
-          <w:t>6</w:t>
-        </w:r>
-      </w:fldSimple>
+      <w:r>
+        <w:fldChar w:fldCharType="begin"/>
+      </w:r>
+      <w:r>
+        <w:instrText xml:space="preserve"> SEQ Figuur \* ARABIC </w:instrText>
+      </w:r>
+      <w:r>
+        <w:fldChar w:fldCharType="separate"/>
+      </w:r>
+      <w:r>
+        <w:rPr>
+          <w:noProof/>
+        </w:rPr>
+        <w:t>6</w:t>
+      </w:r>
+      <w:r>
+        <w:rPr>
+          <w:noProof/>
+        </w:rPr>
+        <w:fldChar w:fldCharType="end"/>
+      </w:r>
       <w:r>
         <w:t xml:space="preserve">: resultaat in </w:t>
       </w:r>
@@ -8626,7 +8744,7 @@
                     <pic:cNvPicPr/>
                   </pic:nvPicPr>
                   <pic:blipFill>
-                    <a:blip r:embed="rId24">
+                    <a:blip r:embed="rId25">
                       <a:extLst>
                         <a:ext uri="{28A0092B-C50C-407E-A947-70E740481C1C}">
                           <a14:useLocalDpi xmlns:a14="http://schemas.microsoft.com/office/drawing/2010/main" val="0"/>
@@ -8661,14 +8779,27 @@
       <w:r>
         <w:t xml:space="preserve">Figuur </w:t>
       </w:r>
-      <w:fldSimple w:instr=" SEQ Figuur \* ARABIC ">
-        <w:r>
-          <w:rPr>
-            <w:noProof/>
-          </w:rPr>
-          <w:t>7</w:t>
-        </w:r>
-      </w:fldSimple>
+      <w:r>
+        <w:fldChar w:fldCharType="begin"/>
+      </w:r>
+      <w:r>
+        <w:instrText xml:space="preserve"> SEQ Figuur \* ARABIC </w:instrText>
+      </w:r>
+      <w:r>
+        <w:fldChar w:fldCharType="separate"/>
+      </w:r>
+      <w:r>
+        <w:rPr>
+          <w:noProof/>
+        </w:rPr>
+        <w:t>7</w:t>
+      </w:r>
+      <w:r>
+        <w:rPr>
+          <w:noProof/>
+        </w:rPr>
+        <w:fldChar w:fldCharType="end"/>
+      </w:r>
       <w:r>
         <w:t xml:space="preserve">: resultaat in </w:t>
       </w:r>
@@ -8715,7 +8846,7 @@
       <w:pPr>
         <w:pStyle w:val="Kop2"/>
       </w:pPr>
-      <w:bookmarkStart w:id="17" w:name="_Toc494888359"/>
+      <w:bookmarkStart w:id="18" w:name="_Toc494888359"/>
       <w:r>
         <w:lastRenderedPageBreak/>
         <w:t xml:space="preserve">Samenhang tussen een script en </w:t>
@@ -8723,7 +8854,7 @@
       <w:r>
         <w:t>het Command Window</w:t>
       </w:r>
-      <w:bookmarkEnd w:id="17"/>
+      <w:bookmarkEnd w:id="18"/>
     </w:p>
     <w:p>
       <w:r>
@@ -9057,12 +9188,12 @@
       <w:pPr>
         <w:pStyle w:val="Kop2"/>
       </w:pPr>
-      <w:bookmarkStart w:id="18" w:name="_Toc494888360"/>
+      <w:bookmarkStart w:id="19" w:name="_Toc494888360"/>
       <w:r>
         <w:lastRenderedPageBreak/>
         <w:t>Vragen</w:t>
       </w:r>
-      <w:bookmarkEnd w:id="18"/>
+      <w:bookmarkEnd w:id="19"/>
     </w:p>
     <w:p>
       <w:pPr>
@@ -9186,7 +9317,7 @@
                     <pic:cNvPicPr/>
                   </pic:nvPicPr>
                   <pic:blipFill>
-                    <a:blip r:embed="rId25">
+                    <a:blip r:embed="rId26">
                       <a:extLst>
                         <a:ext uri="{28A0092B-C50C-407E-A947-70E740481C1C}">
                           <a14:useLocalDpi xmlns:a14="http://schemas.microsoft.com/office/drawing/2010/main" val="0"/>
@@ -9369,12 +9500,12 @@
       <w:pPr>
         <w:pStyle w:val="Kop2"/>
       </w:pPr>
-      <w:bookmarkStart w:id="19" w:name="_Toc494888361"/>
+      <w:bookmarkStart w:id="20" w:name="_Toc494888361"/>
       <w:r>
         <w:lastRenderedPageBreak/>
         <w:t>Antwoorden</w:t>
       </w:r>
-      <w:bookmarkEnd w:id="19"/>
+      <w:bookmarkEnd w:id="20"/>
     </w:p>
     <w:p>
       <w:pPr>
@@ -9713,12 +9844,12 @@
       <w:pPr>
         <w:pStyle w:val="Kop1"/>
       </w:pPr>
-      <w:bookmarkStart w:id="20" w:name="_Toc494888362"/>
+      <w:bookmarkStart w:id="21" w:name="_Toc494888362"/>
       <w:r>
         <w:lastRenderedPageBreak/>
         <w:t>Matlab operaties</w:t>
       </w:r>
-      <w:bookmarkEnd w:id="20"/>
+      <w:bookmarkEnd w:id="21"/>
     </w:p>
     <w:p>
       <w:r>
@@ -10013,7 +10144,7 @@
                           <pic:cNvPicPr/>
                         </pic:nvPicPr>
                         <pic:blipFill>
-                          <a:blip r:embed="rId26">
+                          <a:blip r:embed="rId27">
                             <a:extLst>
                               <a:ext uri="{28A0092B-C50C-407E-A947-70E740481C1C}">
                                 <a14:useLocalDpi xmlns:a14="http://schemas.microsoft.com/office/drawing/2010/main" val="0"/>
@@ -10044,19 +10175,32 @@
             <w:pPr>
               <w:pStyle w:val="Bijschrift"/>
             </w:pPr>
-            <w:bookmarkStart w:id="21" w:name="_Ref474850707"/>
+            <w:bookmarkStart w:id="22" w:name="_Ref474850707"/>
             <w:r>
               <w:t xml:space="preserve">Figuur </w:t>
             </w:r>
-            <w:fldSimple w:instr=" SEQ Figuur \* ARABIC ">
-              <w:r>
-                <w:rPr>
-                  <w:noProof/>
-                </w:rPr>
-                <w:t>8</w:t>
-              </w:r>
-            </w:fldSimple>
-            <w:bookmarkEnd w:id="21"/>
+            <w:r>
+              <w:fldChar w:fldCharType="begin"/>
+            </w:r>
+            <w:r>
+              <w:instrText xml:space="preserve"> SEQ Figuur \* ARABIC </w:instrText>
+            </w:r>
+            <w:r>
+              <w:fldChar w:fldCharType="separate"/>
+            </w:r>
+            <w:r>
+              <w:rPr>
+                <w:noProof/>
+              </w:rPr>
+              <w:t>8</w:t>
+            </w:r>
+            <w:r>
+              <w:rPr>
+                <w:noProof/>
+              </w:rPr>
+              <w:fldChar w:fldCharType="end"/>
+            </w:r>
+            <w:bookmarkEnd w:id="22"/>
             <w:r>
               <w:t>: de operatie vijf plus zes. Het gaat in deze afbeelding om de terminologie die wordt gebruikt in een programmeertaal. De linkeroperand (de waarde 5) en de rechteroperand (de waarde 6) worden door de plus-operator (+) gecombineerd tot een resultaat.</w:t>
             </w:r>
@@ -10100,12 +10244,12 @@
       <w:pPr>
         <w:pStyle w:val="Kop2"/>
       </w:pPr>
-      <w:bookmarkStart w:id="22" w:name="_Toc494888363"/>
+      <w:bookmarkStart w:id="23" w:name="_Toc494888363"/>
       <w:r>
         <w:lastRenderedPageBreak/>
         <w:t>Vermenigvuldigen</w:t>
       </w:r>
-      <w:bookmarkEnd w:id="22"/>
+      <w:bookmarkEnd w:id="23"/>
     </w:p>
     <w:p>
       <w:r>
@@ -10191,7 +10335,7 @@
                     <pic:cNvPicPr/>
                   </pic:nvPicPr>
                   <pic:blipFill>
-                    <a:blip r:embed="rId27">
+                    <a:blip r:embed="rId28">
                       <a:extLst>
                         <a:ext uri="{28A0092B-C50C-407E-A947-70E740481C1C}">
                           <a14:useLocalDpi xmlns:a14="http://schemas.microsoft.com/office/drawing/2010/main" val="0"/>
@@ -10222,19 +10366,32 @@
       <w:pPr>
         <w:pStyle w:val="Bijschrift"/>
       </w:pPr>
-      <w:bookmarkStart w:id="23" w:name="_Ref474850863"/>
+      <w:bookmarkStart w:id="24" w:name="_Ref474850863"/>
       <w:r>
         <w:t xml:space="preserve">Figuur </w:t>
       </w:r>
-      <w:fldSimple w:instr=" SEQ Figuur \* ARABIC ">
-        <w:r>
-          <w:rPr>
-            <w:noProof/>
-          </w:rPr>
-          <w:t>9</w:t>
-        </w:r>
-      </w:fldSimple>
-      <w:bookmarkEnd w:id="23"/>
+      <w:r>
+        <w:fldChar w:fldCharType="begin"/>
+      </w:r>
+      <w:r>
+        <w:instrText xml:space="preserve"> SEQ Figuur \* ARABIC </w:instrText>
+      </w:r>
+      <w:r>
+        <w:fldChar w:fldCharType="separate"/>
+      </w:r>
+      <w:r>
+        <w:rPr>
+          <w:noProof/>
+        </w:rPr>
+        <w:t>9</w:t>
+      </w:r>
+      <w:r>
+        <w:rPr>
+          <w:noProof/>
+        </w:rPr>
+        <w:fldChar w:fldCharType="end"/>
+      </w:r>
+      <w:bookmarkEnd w:id="24"/>
       <w:r>
         <w:t xml:space="preserve">: Voorbeeld van vermenigvuldigen in Matlab </w:t>
       </w:r>
@@ -10307,11 +10464,11 @@
       <w:pPr>
         <w:pStyle w:val="Kop2"/>
       </w:pPr>
-      <w:bookmarkStart w:id="24" w:name="_Toc494888364"/>
+      <w:bookmarkStart w:id="25" w:name="_Toc494888364"/>
       <w:r>
         <w:t>Delen</w:t>
       </w:r>
-      <w:bookmarkEnd w:id="24"/>
+      <w:bookmarkEnd w:id="25"/>
     </w:p>
     <w:p>
       <w:r>
@@ -10387,7 +10544,7 @@
                     <pic:cNvPicPr/>
                   </pic:nvPicPr>
                   <pic:blipFill>
-                    <a:blip r:embed="rId28">
+                    <a:blip r:embed="rId29">
                       <a:extLst>
                         <a:ext uri="{28A0092B-C50C-407E-A947-70E740481C1C}">
                           <a14:useLocalDpi xmlns:a14="http://schemas.microsoft.com/office/drawing/2010/main" val="0"/>
@@ -10418,19 +10575,32 @@
       <w:pPr>
         <w:pStyle w:val="Bijschrift"/>
       </w:pPr>
-      <w:bookmarkStart w:id="25" w:name="_Ref474851297"/>
+      <w:bookmarkStart w:id="26" w:name="_Ref474851297"/>
       <w:r>
         <w:t xml:space="preserve">Figuur </w:t>
       </w:r>
-      <w:fldSimple w:instr=" SEQ Figuur \* ARABIC ">
-        <w:r>
-          <w:rPr>
-            <w:noProof/>
-          </w:rPr>
-          <w:t>10</w:t>
-        </w:r>
-      </w:fldSimple>
-      <w:bookmarkEnd w:id="25"/>
+      <w:r>
+        <w:fldChar w:fldCharType="begin"/>
+      </w:r>
+      <w:r>
+        <w:instrText xml:space="preserve"> SEQ Figuur \* ARABIC </w:instrText>
+      </w:r>
+      <w:r>
+        <w:fldChar w:fldCharType="separate"/>
+      </w:r>
+      <w:r>
+        <w:rPr>
+          <w:noProof/>
+        </w:rPr>
+        <w:t>10</w:t>
+      </w:r>
+      <w:r>
+        <w:rPr>
+          <w:noProof/>
+        </w:rPr>
+        <w:fldChar w:fldCharType="end"/>
+      </w:r>
+      <w:bookmarkEnd w:id="26"/>
       <w:r>
         <w:t xml:space="preserve">: Voorbeeld van vermenigvuldigen in Matlab </w:t>
       </w:r>
@@ -10502,11 +10672,11 @@
       <w:pPr>
         <w:pStyle w:val="Kop2"/>
       </w:pPr>
-      <w:bookmarkStart w:id="26" w:name="_Toc494888365"/>
+      <w:bookmarkStart w:id="27" w:name="_Toc494888365"/>
       <w:r>
         <w:t>Machtsverheffen</w:t>
       </w:r>
-      <w:bookmarkEnd w:id="26"/>
+      <w:bookmarkEnd w:id="27"/>
     </w:p>
     <w:p>
       <w:r>
@@ -10574,7 +10744,7 @@
                     <pic:cNvPicPr/>
                   </pic:nvPicPr>
                   <pic:blipFill>
-                    <a:blip r:embed="rId29">
+                    <a:blip r:embed="rId30">
                       <a:extLst>
                         <a:ext uri="{28A0092B-C50C-407E-A947-70E740481C1C}">
                           <a14:useLocalDpi xmlns:a14="http://schemas.microsoft.com/office/drawing/2010/main" val="0"/>
@@ -10605,19 +10775,32 @@
       <w:pPr>
         <w:pStyle w:val="Bijschrift"/>
       </w:pPr>
-      <w:bookmarkStart w:id="27" w:name="_Ref474493333"/>
+      <w:bookmarkStart w:id="28" w:name="_Ref474493333"/>
       <w:r>
         <w:t xml:space="preserve">Figuur </w:t>
       </w:r>
-      <w:fldSimple w:instr=" SEQ Figuur \* ARABIC ">
-        <w:r>
-          <w:rPr>
-            <w:noProof/>
-          </w:rPr>
-          <w:t>11</w:t>
-        </w:r>
-      </w:fldSimple>
-      <w:bookmarkEnd w:id="27"/>
+      <w:r>
+        <w:fldChar w:fldCharType="begin"/>
+      </w:r>
+      <w:r>
+        <w:instrText xml:space="preserve"> SEQ Figuur \* ARABIC </w:instrText>
+      </w:r>
+      <w:r>
+        <w:fldChar w:fldCharType="separate"/>
+      </w:r>
+      <w:r>
+        <w:rPr>
+          <w:noProof/>
+        </w:rPr>
+        <w:t>11</w:t>
+      </w:r>
+      <w:r>
+        <w:rPr>
+          <w:noProof/>
+        </w:rPr>
+        <w:fldChar w:fldCharType="end"/>
+      </w:r>
+      <w:bookmarkEnd w:id="28"/>
       <w:r>
         <w:t xml:space="preserve">: Voorbeeld van het kwadrateren van </w:t>
       </w:r>
@@ -10845,11 +11028,11 @@
       <w:pPr>
         <w:pStyle w:val="Kop3"/>
       </w:pPr>
-      <w:bookmarkStart w:id="28" w:name="_Toc494888366"/>
+      <w:bookmarkStart w:id="29" w:name="_Toc494888366"/>
       <w:r>
         <w:t>Hogere machten</w:t>
       </w:r>
-      <w:bookmarkEnd w:id="28"/>
+      <w:bookmarkEnd w:id="29"/>
     </w:p>
     <w:p>
       <w:r>
@@ -10909,7 +11092,7 @@
                     <pic:cNvPicPr/>
                   </pic:nvPicPr>
                   <pic:blipFill>
-                    <a:blip r:embed="rId30">
+                    <a:blip r:embed="rId31">
                       <a:extLst>
                         <a:ext uri="{28A0092B-C50C-407E-A947-70E740481C1C}">
                           <a14:useLocalDpi xmlns:a14="http://schemas.microsoft.com/office/drawing/2010/main" val="0"/>
@@ -10941,19 +11124,32 @@
         <w:pStyle w:val="Bijschrift"/>
         <w:jc w:val="center"/>
       </w:pPr>
-      <w:bookmarkStart w:id="29" w:name="_Ref474850492"/>
+      <w:bookmarkStart w:id="30" w:name="_Ref474850492"/>
       <w:r>
         <w:t xml:space="preserve">Figuur </w:t>
       </w:r>
-      <w:fldSimple w:instr=" SEQ Figuur \* ARABIC ">
-        <w:r>
-          <w:rPr>
-            <w:noProof/>
-          </w:rPr>
-          <w:t>12</w:t>
-        </w:r>
-      </w:fldSimple>
-      <w:bookmarkEnd w:id="29"/>
+      <w:r>
+        <w:fldChar w:fldCharType="begin"/>
+      </w:r>
+      <w:r>
+        <w:instrText xml:space="preserve"> SEQ Figuur \* ARABIC </w:instrText>
+      </w:r>
+      <w:r>
+        <w:fldChar w:fldCharType="separate"/>
+      </w:r>
+      <w:r>
+        <w:rPr>
+          <w:noProof/>
+        </w:rPr>
+        <w:t>12</w:t>
+      </w:r>
+      <w:r>
+        <w:rPr>
+          <w:noProof/>
+        </w:rPr>
+        <w:fldChar w:fldCharType="end"/>
+      </w:r>
+      <w:bookmarkEnd w:id="30"/>
       <w:r>
         <w:t>: Hogere macht.</w:t>
       </w:r>
@@ -11074,12 +11270,12 @@
       <w:pPr>
         <w:pStyle w:val="Kop2"/>
       </w:pPr>
-      <w:bookmarkStart w:id="30" w:name="_Toc494888367"/>
+      <w:bookmarkStart w:id="31" w:name="_Toc494888367"/>
       <w:r>
         <w:lastRenderedPageBreak/>
         <w:t>Haakjes</w:t>
       </w:r>
-      <w:bookmarkEnd w:id="30"/>
+      <w:bookmarkEnd w:id="31"/>
     </w:p>
     <w:p>
       <w:r>
@@ -11160,7 +11356,7 @@
                     <pic:cNvPicPr/>
                   </pic:nvPicPr>
                   <pic:blipFill>
-                    <a:blip r:embed="rId31">
+                    <a:blip r:embed="rId32">
                       <a:extLst>
                         <a:ext uri="{28A0092B-C50C-407E-A947-70E740481C1C}">
                           <a14:useLocalDpi xmlns:a14="http://schemas.microsoft.com/office/drawing/2010/main" val="0"/>
@@ -11192,19 +11388,32 @@
         <w:pStyle w:val="Bijschrift"/>
         <w:jc w:val="center"/>
       </w:pPr>
-      <w:bookmarkStart w:id="31" w:name="_Ref474851545"/>
+      <w:bookmarkStart w:id="32" w:name="_Ref474851545"/>
       <w:r>
         <w:t xml:space="preserve">Figuur </w:t>
       </w:r>
-      <w:fldSimple w:instr=" SEQ Figuur \* ARABIC ">
-        <w:r>
-          <w:rPr>
-            <w:noProof/>
-          </w:rPr>
-          <w:t>13</w:t>
-        </w:r>
-      </w:fldSimple>
-      <w:bookmarkEnd w:id="31"/>
+      <w:r>
+        <w:fldChar w:fldCharType="begin"/>
+      </w:r>
+      <w:r>
+        <w:instrText xml:space="preserve"> SEQ Figuur \* ARABIC </w:instrText>
+      </w:r>
+      <w:r>
+        <w:fldChar w:fldCharType="separate"/>
+      </w:r>
+      <w:r>
+        <w:rPr>
+          <w:noProof/>
+        </w:rPr>
+        <w:t>13</w:t>
+      </w:r>
+      <w:r>
+        <w:rPr>
+          <w:noProof/>
+        </w:rPr>
+        <w:fldChar w:fldCharType="end"/>
+      </w:r>
+      <w:bookmarkEnd w:id="32"/>
       <w:r>
         <w:t>: Wat is de uitkomst van deze berekening?</w:t>
       </w:r>
@@ -11313,11 +11522,11 @@
       <w:pPr>
         <w:pStyle w:val="Kop3"/>
       </w:pPr>
-      <w:bookmarkStart w:id="32" w:name="_Toc494888368"/>
+      <w:bookmarkStart w:id="33" w:name="_Toc494888368"/>
       <w:r>
         <w:t>Een specifiek voorbeeld</w:t>
       </w:r>
-      <w:bookmarkEnd w:id="32"/>
+      <w:bookmarkEnd w:id="33"/>
     </w:p>
     <w:p>
       <w:r>
@@ -11368,7 +11577,7 @@
       <w:r>
         <w:t xml:space="preserve"> ga dan naar: </w:t>
       </w:r>
-      <w:hyperlink r:id="rId32" w:history="1">
+      <w:hyperlink r:id="rId33" w:history="1">
         <w:r>
           <w:rPr>
             <w:rStyle w:val="Hyperlink"/>
@@ -11384,11 +11593,11 @@
       <w:pPr>
         <w:pStyle w:val="Kop2"/>
       </w:pPr>
-      <w:bookmarkStart w:id="33" w:name="_Toc494888369"/>
+      <w:bookmarkStart w:id="34" w:name="_Toc494888369"/>
       <w:r>
         <w:t>Worteltrekken</w:t>
       </w:r>
-      <w:bookmarkEnd w:id="33"/>
+      <w:bookmarkEnd w:id="34"/>
     </w:p>
     <w:p>
       <w:r>
@@ -11466,7 +11675,7 @@
                     <pic:cNvPicPr/>
                   </pic:nvPicPr>
                   <pic:blipFill>
-                    <a:blip r:embed="rId33">
+                    <a:blip r:embed="rId34">
                       <a:extLst>
                         <a:ext uri="{28A0092B-C50C-407E-A947-70E740481C1C}">
                           <a14:useLocalDpi xmlns:a14="http://schemas.microsoft.com/office/drawing/2010/main" val="0"/>
@@ -11497,19 +11706,32 @@
       <w:pPr>
         <w:pStyle w:val="Bijschrift"/>
       </w:pPr>
-      <w:bookmarkStart w:id="34" w:name="_Ref474852443"/>
+      <w:bookmarkStart w:id="35" w:name="_Ref474852443"/>
       <w:r>
         <w:t xml:space="preserve">Figuur </w:t>
       </w:r>
-      <w:fldSimple w:instr=" SEQ Figuur \* ARABIC ">
-        <w:r>
-          <w:rPr>
-            <w:noProof/>
-          </w:rPr>
-          <w:t>14</w:t>
-        </w:r>
-      </w:fldSimple>
-      <w:bookmarkEnd w:id="34"/>
+      <w:r>
+        <w:fldChar w:fldCharType="begin"/>
+      </w:r>
+      <w:r>
+        <w:instrText xml:space="preserve"> SEQ Figuur \* ARABIC </w:instrText>
+      </w:r>
+      <w:r>
+        <w:fldChar w:fldCharType="separate"/>
+      </w:r>
+      <w:r>
+        <w:rPr>
+          <w:noProof/>
+        </w:rPr>
+        <w:t>14</w:t>
+      </w:r>
+      <w:r>
+        <w:rPr>
+          <w:noProof/>
+        </w:rPr>
+        <w:fldChar w:fldCharType="end"/>
+      </w:r>
+      <w:bookmarkEnd w:id="35"/>
       <w:r>
         <w:t>: Wat is de uitkomst van deze berekening?</w:t>
       </w:r>
@@ -11685,7 +11907,7 @@
                     <pic:cNvPicPr/>
                   </pic:nvPicPr>
                   <pic:blipFill>
-                    <a:blip r:embed="rId34">
+                    <a:blip r:embed="rId35">
                       <a:extLst>
                         <a:ext uri="{28A0092B-C50C-407E-A947-70E740481C1C}">
                           <a14:useLocalDpi xmlns:a14="http://schemas.microsoft.com/office/drawing/2010/main" val="0"/>
@@ -11716,19 +11938,32 @@
       <w:pPr>
         <w:pStyle w:val="Bijschrift"/>
       </w:pPr>
-      <w:bookmarkStart w:id="35" w:name="_Ref474852658"/>
+      <w:bookmarkStart w:id="36" w:name="_Ref474852658"/>
       <w:r>
         <w:t xml:space="preserve">Figuur </w:t>
       </w:r>
-      <w:fldSimple w:instr=" SEQ Figuur \* ARABIC ">
-        <w:r>
-          <w:rPr>
-            <w:noProof/>
-          </w:rPr>
-          <w:t>15</w:t>
-        </w:r>
-      </w:fldSimple>
-      <w:bookmarkEnd w:id="35"/>
+      <w:r>
+        <w:fldChar w:fldCharType="begin"/>
+      </w:r>
+      <w:r>
+        <w:instrText xml:space="preserve"> SEQ Figuur \* ARABIC </w:instrText>
+      </w:r>
+      <w:r>
+        <w:fldChar w:fldCharType="separate"/>
+      </w:r>
+      <w:r>
+        <w:rPr>
+          <w:noProof/>
+        </w:rPr>
+        <w:t>15</w:t>
+      </w:r>
+      <w:r>
+        <w:rPr>
+          <w:noProof/>
+        </w:rPr>
+        <w:fldChar w:fldCharType="end"/>
+      </w:r>
+      <w:bookmarkEnd w:id="36"/>
       <w:r>
         <w:t>: Wat is de uitkomst van deze berekening?</w:t>
       </w:r>
@@ -11898,12 +12133,12 @@
       <w:pPr>
         <w:pStyle w:val="Kop2"/>
       </w:pPr>
-      <w:bookmarkStart w:id="36" w:name="_Toc494888370"/>
+      <w:bookmarkStart w:id="37" w:name="_Toc494888370"/>
       <w:r>
         <w:lastRenderedPageBreak/>
         <w:t>Vragen en opdrachten</w:t>
       </w:r>
-      <w:bookmarkEnd w:id="36"/>
+      <w:bookmarkEnd w:id="37"/>
     </w:p>
     <w:p>
       <w:pPr>
@@ -12215,11 +12450,11 @@
       <w:pPr>
         <w:pStyle w:val="Kop2"/>
       </w:pPr>
-      <w:bookmarkStart w:id="37" w:name="_Toc494888371"/>
+      <w:bookmarkStart w:id="38" w:name="_Toc494888371"/>
       <w:r>
         <w:t>Antwoorden</w:t>
       </w:r>
-      <w:bookmarkEnd w:id="37"/>
+      <w:bookmarkEnd w:id="38"/>
     </w:p>
     <w:p>
       <w:pPr>
@@ -12496,16 +12731,16 @@
       <w:pPr>
         <w:pStyle w:val="Kop1"/>
       </w:pPr>
-      <w:bookmarkStart w:id="38" w:name="_Ref491419860"/>
-      <w:bookmarkStart w:id="39" w:name="_Ref491419867"/>
-      <w:bookmarkStart w:id="40" w:name="_Toc494888372"/>
+      <w:bookmarkStart w:id="39" w:name="_Ref491419860"/>
+      <w:bookmarkStart w:id="40" w:name="_Ref491419867"/>
+      <w:bookmarkStart w:id="41" w:name="_Toc494888372"/>
       <w:r>
         <w:lastRenderedPageBreak/>
         <w:t>Variabelen</w:t>
       </w:r>
-      <w:bookmarkEnd w:id="38"/>
       <w:bookmarkEnd w:id="39"/>
       <w:bookmarkEnd w:id="40"/>
+      <w:bookmarkEnd w:id="41"/>
     </w:p>
     <w:p>
       <w:r>
@@ -12636,11 +12871,11 @@
       <w:pPr>
         <w:pStyle w:val="Kop2"/>
       </w:pPr>
-      <w:bookmarkStart w:id="41" w:name="_Toc494888373"/>
+      <w:bookmarkStart w:id="42" w:name="_Toc494888373"/>
       <w:r>
         <w:t>Aanmaken van een variabele</w:t>
       </w:r>
-      <w:bookmarkEnd w:id="41"/>
+      <w:bookmarkEnd w:id="42"/>
     </w:p>
     <w:p>
       <w:r>
@@ -12703,7 +12938,7 @@
                     <pic:cNvPicPr/>
                   </pic:nvPicPr>
                   <pic:blipFill>
-                    <a:blip r:embed="rId35">
+                    <a:blip r:embed="rId36">
                       <a:extLst>
                         <a:ext uri="{28A0092B-C50C-407E-A947-70E740481C1C}">
                           <a14:useLocalDpi xmlns:a14="http://schemas.microsoft.com/office/drawing/2010/main" val="0"/>
@@ -12734,19 +12969,32 @@
       <w:pPr>
         <w:pStyle w:val="Bijschrift"/>
       </w:pPr>
-      <w:bookmarkStart w:id="42" w:name="_Ref474853187"/>
+      <w:bookmarkStart w:id="43" w:name="_Ref474853187"/>
       <w:r>
         <w:t xml:space="preserve">Figuur </w:t>
       </w:r>
-      <w:fldSimple w:instr=" SEQ Figuur \* ARABIC ">
-        <w:r>
-          <w:rPr>
-            <w:noProof/>
-          </w:rPr>
-          <w:t>16</w:t>
-        </w:r>
-      </w:fldSimple>
-      <w:bookmarkEnd w:id="42"/>
+      <w:r>
+        <w:fldChar w:fldCharType="begin"/>
+      </w:r>
+      <w:r>
+        <w:instrText xml:space="preserve"> SEQ Figuur \* ARABIC </w:instrText>
+      </w:r>
+      <w:r>
+        <w:fldChar w:fldCharType="separate"/>
+      </w:r>
+      <w:r>
+        <w:rPr>
+          <w:noProof/>
+        </w:rPr>
+        <w:t>16</w:t>
+      </w:r>
+      <w:r>
+        <w:rPr>
+          <w:noProof/>
+        </w:rPr>
+        <w:fldChar w:fldCharType="end"/>
+      </w:r>
+      <w:bookmarkEnd w:id="43"/>
       <w:r>
         <w:t>: Het gebruik van een variabele.</w:t>
       </w:r>
@@ -13134,7 +13382,7 @@
                     <pic:cNvPicPr/>
                   </pic:nvPicPr>
                   <pic:blipFill>
-                    <a:blip r:embed="rId36">
+                    <a:blip r:embed="rId37">
                       <a:extLst>
                         <a:ext uri="{28A0092B-C50C-407E-A947-70E740481C1C}">
                           <a14:useLocalDpi xmlns:a14="http://schemas.microsoft.com/office/drawing/2010/main" val="0"/>
@@ -13165,19 +13413,32 @@
       <w:pPr>
         <w:pStyle w:val="Bijschrift"/>
       </w:pPr>
-      <w:bookmarkStart w:id="43" w:name="_Ref474854042"/>
+      <w:bookmarkStart w:id="44" w:name="_Ref474854042"/>
       <w:r>
         <w:t xml:space="preserve">Figuur </w:t>
       </w:r>
-      <w:fldSimple w:instr=" SEQ Figuur \* ARABIC ">
-        <w:r>
-          <w:rPr>
-            <w:noProof/>
-          </w:rPr>
-          <w:t>17</w:t>
-        </w:r>
-      </w:fldSimple>
-      <w:bookmarkEnd w:id="43"/>
+      <w:r>
+        <w:fldChar w:fldCharType="begin"/>
+      </w:r>
+      <w:r>
+        <w:instrText xml:space="preserve"> SEQ Figuur \* ARABIC </w:instrText>
+      </w:r>
+      <w:r>
+        <w:fldChar w:fldCharType="separate"/>
+      </w:r>
+      <w:r>
+        <w:rPr>
+          <w:noProof/>
+        </w:rPr>
+        <w:t>17</w:t>
+      </w:r>
+      <w:r>
+        <w:rPr>
+          <w:noProof/>
+        </w:rPr>
+        <w:fldChar w:fldCharType="end"/>
+      </w:r>
+      <w:bookmarkEnd w:id="44"/>
       <w:r>
         <w:t>: Het gebruiken  van 3 variabelen binnen één script. Herken je de drie variabelen?.</w:t>
       </w:r>
@@ -13233,7 +13494,7 @@
                     <pic:cNvPicPr/>
                   </pic:nvPicPr>
                   <pic:blipFill>
-                    <a:blip r:embed="rId37">
+                    <a:blip r:embed="rId38">
                       <a:extLst>
                         <a:ext uri="{28A0092B-C50C-407E-A947-70E740481C1C}">
                           <a14:useLocalDpi xmlns:a14="http://schemas.microsoft.com/office/drawing/2010/main" val="0"/>
@@ -13267,14 +13528,27 @@
       <w:r>
         <w:t xml:space="preserve">Figuur </w:t>
       </w:r>
-      <w:fldSimple w:instr=" SEQ Figuur \* ARABIC ">
-        <w:r>
-          <w:rPr>
-            <w:noProof/>
-          </w:rPr>
-          <w:t>18</w:t>
-        </w:r>
-      </w:fldSimple>
+      <w:r>
+        <w:fldChar w:fldCharType="begin"/>
+      </w:r>
+      <w:r>
+        <w:instrText xml:space="preserve"> SEQ Figuur \* ARABIC </w:instrText>
+      </w:r>
+      <w:r>
+        <w:fldChar w:fldCharType="separate"/>
+      </w:r>
+      <w:r>
+        <w:rPr>
+          <w:noProof/>
+        </w:rPr>
+        <w:t>18</w:t>
+      </w:r>
+      <w:r>
+        <w:rPr>
+          <w:noProof/>
+        </w:rPr>
+        <w:fldChar w:fldCharType="end"/>
+      </w:r>
       <w:r>
         <w:t xml:space="preserve">: Het resultaat van </w:t>
       </w:r>
@@ -13315,11 +13589,11 @@
       <w:pPr>
         <w:pStyle w:val="Kop2"/>
       </w:pPr>
-      <w:bookmarkStart w:id="44" w:name="_Toc494888374"/>
+      <w:bookmarkStart w:id="45" w:name="_Toc494888374"/>
       <w:r>
         <w:t>Workspace</w:t>
       </w:r>
-      <w:bookmarkEnd w:id="44"/>
+      <w:bookmarkEnd w:id="45"/>
     </w:p>
     <w:p>
       <w:r>
@@ -13417,7 +13691,7 @@
                     <pic:cNvPicPr/>
                   </pic:nvPicPr>
                   <pic:blipFill rotWithShape="1">
-                    <a:blip r:embed="rId38">
+                    <a:blip r:embed="rId39">
                       <a:extLst>
                         <a:ext uri="{28A0092B-C50C-407E-A947-70E740481C1C}">
                           <a14:useLocalDpi xmlns:a14="http://schemas.microsoft.com/office/drawing/2010/main" val="0"/>
@@ -13458,14 +13732,27 @@
       <w:r>
         <w:t xml:space="preserve">Figuur </w:t>
       </w:r>
-      <w:fldSimple w:instr=" SEQ Figuur \* ARABIC ">
-        <w:r>
-          <w:rPr>
-            <w:noProof/>
-          </w:rPr>
-          <w:t>19</w:t>
-        </w:r>
-      </w:fldSimple>
+      <w:r>
+        <w:fldChar w:fldCharType="begin"/>
+      </w:r>
+      <w:r>
+        <w:instrText xml:space="preserve"> SEQ Figuur \* ARABIC </w:instrText>
+      </w:r>
+      <w:r>
+        <w:fldChar w:fldCharType="separate"/>
+      </w:r>
+      <w:r>
+        <w:rPr>
+          <w:noProof/>
+        </w:rPr>
+        <w:t>19</w:t>
+      </w:r>
+      <w:r>
+        <w:rPr>
+          <w:noProof/>
+        </w:rPr>
+        <w:fldChar w:fldCharType="end"/>
+      </w:r>
       <w:r>
         <w:t xml:space="preserve">: De </w:t>
       </w:r>
@@ -13619,7 +13906,7 @@
                     <pic:cNvPicPr/>
                   </pic:nvPicPr>
                   <pic:blipFill>
-                    <a:blip r:embed="rId39">
+                    <a:blip r:embed="rId40">
                       <a:extLst>
                         <a:ext uri="{28A0092B-C50C-407E-A947-70E740481C1C}">
                           <a14:useLocalDpi xmlns:a14="http://schemas.microsoft.com/office/drawing/2010/main" val="0"/>
@@ -13992,7 +14279,7 @@
                           <pic:cNvPicPr/>
                         </pic:nvPicPr>
                         <pic:blipFill>
-                          <a:blip r:embed="rId40">
+                          <a:blip r:embed="rId41">
                             <a:extLst>
                               <a:ext uri="{28A0092B-C50C-407E-A947-70E740481C1C}">
                                 <a14:useLocalDpi xmlns:a14="http://schemas.microsoft.com/office/drawing/2010/main" val="0"/>
@@ -14031,12 +14318,12 @@
       <w:pPr>
         <w:pStyle w:val="Kop2"/>
       </w:pPr>
-      <w:bookmarkStart w:id="45" w:name="_Toc494888375"/>
+      <w:bookmarkStart w:id="46" w:name="_Toc494888375"/>
       <w:r>
         <w:lastRenderedPageBreak/>
         <w:t>Tekst (strings)</w:t>
       </w:r>
-      <w:bookmarkEnd w:id="45"/>
+      <w:bookmarkEnd w:id="46"/>
     </w:p>
     <w:p>
       <w:r>
@@ -14109,7 +14396,7 @@
                     <pic:cNvPicPr/>
                   </pic:nvPicPr>
                   <pic:blipFill rotWithShape="1">
-                    <a:blip r:embed="rId41">
+                    <a:blip r:embed="rId42">
                       <a:extLst>
                         <a:ext uri="{28A0092B-C50C-407E-A947-70E740481C1C}">
                           <a14:useLocalDpi xmlns:a14="http://schemas.microsoft.com/office/drawing/2010/main" val="0"/>
@@ -14150,14 +14437,27 @@
       <w:r>
         <w:t xml:space="preserve">Figuur </w:t>
       </w:r>
-      <w:fldSimple w:instr=" SEQ Figuur \* ARABIC ">
-        <w:r>
-          <w:rPr>
-            <w:noProof/>
-          </w:rPr>
-          <w:t>20</w:t>
-        </w:r>
-      </w:fldSimple>
+      <w:r>
+        <w:fldChar w:fldCharType="begin"/>
+      </w:r>
+      <w:r>
+        <w:instrText xml:space="preserve"> SEQ Figuur \* ARABIC </w:instrText>
+      </w:r>
+      <w:r>
+        <w:fldChar w:fldCharType="separate"/>
+      </w:r>
+      <w:r>
+        <w:rPr>
+          <w:noProof/>
+        </w:rPr>
+        <w:t>20</w:t>
+      </w:r>
+      <w:r>
+        <w:rPr>
+          <w:noProof/>
+        </w:rPr>
+        <w:fldChar w:fldCharType="end"/>
+      </w:r>
       <w:r>
         <w:t>: een mislukte poging om een tekst op te slaan in de variabele a.</w:t>
       </w:r>
@@ -14262,7 +14562,7 @@
                     <pic:cNvPicPr/>
                   </pic:nvPicPr>
                   <pic:blipFill rotWithShape="1">
-                    <a:blip r:embed="rId42">
+                    <a:blip r:embed="rId43">
                       <a:extLst>
                         <a:ext uri="{28A0092B-C50C-407E-A947-70E740481C1C}">
                           <a14:useLocalDpi xmlns:a14="http://schemas.microsoft.com/office/drawing/2010/main" val="0"/>
@@ -14304,14 +14604,27 @@
       <w:r>
         <w:t xml:space="preserve">Figuur </w:t>
       </w:r>
-      <w:fldSimple w:instr=" SEQ Figuur \* ARABIC ">
-        <w:r>
-          <w:rPr>
-            <w:noProof/>
-          </w:rPr>
-          <w:t>21</w:t>
-        </w:r>
-      </w:fldSimple>
+      <w:r>
+        <w:fldChar w:fldCharType="begin"/>
+      </w:r>
+      <w:r>
+        <w:instrText xml:space="preserve"> SEQ Figuur \* ARABIC </w:instrText>
+      </w:r>
+      <w:r>
+        <w:fldChar w:fldCharType="separate"/>
+      </w:r>
+      <w:r>
+        <w:rPr>
+          <w:noProof/>
+        </w:rPr>
+        <w:t>21</w:t>
+      </w:r>
+      <w:r>
+        <w:rPr>
+          <w:noProof/>
+        </w:rPr>
+        <w:fldChar w:fldCharType="end"/>
+      </w:r>
       <w:r>
         <w:t xml:space="preserve">: </w:t>
       </w:r>
@@ -14352,7 +14665,7 @@
                     <pic:cNvPicPr/>
                   </pic:nvPicPr>
                   <pic:blipFill>
-                    <a:blip r:embed="rId43">
+                    <a:blip r:embed="rId44">
                       <a:extLst>
                         <a:ext uri="{28A0092B-C50C-407E-A947-70E740481C1C}">
                           <a14:useLocalDpi xmlns:a14="http://schemas.microsoft.com/office/drawing/2010/main" val="0"/>
@@ -14386,14 +14699,27 @@
       <w:r>
         <w:t xml:space="preserve">Figuur </w:t>
       </w:r>
-      <w:fldSimple w:instr=" SEQ Figuur \* ARABIC ">
-        <w:r>
-          <w:rPr>
-            <w:noProof/>
-          </w:rPr>
-          <w:t>22</w:t>
-        </w:r>
-      </w:fldSimple>
+      <w:r>
+        <w:fldChar w:fldCharType="begin"/>
+      </w:r>
+      <w:r>
+        <w:instrText xml:space="preserve"> SEQ Figuur \* ARABIC </w:instrText>
+      </w:r>
+      <w:r>
+        <w:fldChar w:fldCharType="separate"/>
+      </w:r>
+      <w:r>
+        <w:rPr>
+          <w:noProof/>
+        </w:rPr>
+        <w:t>22</w:t>
+      </w:r>
+      <w:r>
+        <w:rPr>
+          <w:noProof/>
+        </w:rPr>
+        <w:fldChar w:fldCharType="end"/>
+      </w:r>
       <w:r>
         <w:t>: De kwadratische vergelijking</w:t>
       </w:r>
@@ -14432,7 +14758,7 @@
                     <pic:cNvPicPr/>
                   </pic:nvPicPr>
                   <pic:blipFill>
-                    <a:blip r:embed="rId44">
+                    <a:blip r:embed="rId45">
                       <a:extLst>
                         <a:ext uri="{28A0092B-C50C-407E-A947-70E740481C1C}">
                           <a14:useLocalDpi xmlns:a14="http://schemas.microsoft.com/office/drawing/2010/main" val="0"/>
@@ -14463,19 +14789,32 @@
       <w:pPr>
         <w:pStyle w:val="Bijschrift"/>
       </w:pPr>
-      <w:bookmarkStart w:id="46" w:name="_Ref475451339"/>
+      <w:bookmarkStart w:id="47" w:name="_Ref475451339"/>
       <w:r>
         <w:t xml:space="preserve">Figuur </w:t>
       </w:r>
-      <w:fldSimple w:instr=" SEQ Figuur \* ARABIC ">
-        <w:r>
-          <w:rPr>
-            <w:noProof/>
-          </w:rPr>
-          <w:t>23</w:t>
-        </w:r>
-      </w:fldSimple>
-      <w:bookmarkEnd w:id="46"/>
+      <w:r>
+        <w:fldChar w:fldCharType="begin"/>
+      </w:r>
+      <w:r>
+        <w:instrText xml:space="preserve"> SEQ Figuur \* ARABIC </w:instrText>
+      </w:r>
+      <w:r>
+        <w:fldChar w:fldCharType="separate"/>
+      </w:r>
+      <w:r>
+        <w:rPr>
+          <w:noProof/>
+        </w:rPr>
+        <w:t>23</w:t>
+      </w:r>
+      <w:r>
+        <w:rPr>
+          <w:noProof/>
+        </w:rPr>
+        <w:fldChar w:fldCharType="end"/>
+      </w:r>
+      <w:bookmarkEnd w:id="47"/>
       <w:r>
         <w:t>: Het resultaat van de kwadratische vergelijking.</w:t>
       </w:r>
@@ -14484,13 +14823,13 @@
       <w:pPr>
         <w:pStyle w:val="Kop3"/>
       </w:pPr>
-      <w:bookmarkStart w:id="47" w:name="_Ref491433615"/>
-      <w:bookmarkStart w:id="48" w:name="_Toc494888376"/>
+      <w:bookmarkStart w:id="48" w:name="_Ref491433615"/>
+      <w:bookmarkStart w:id="49" w:name="_Toc494888376"/>
       <w:r>
         <w:t>Aan elkaar koppelen van strings</w:t>
       </w:r>
-      <w:bookmarkEnd w:id="47"/>
       <w:bookmarkEnd w:id="48"/>
+      <w:bookmarkEnd w:id="49"/>
     </w:p>
     <w:p>
       <w:r>
@@ -14580,7 +14919,7 @@
                     <pic:cNvPicPr/>
                   </pic:nvPicPr>
                   <pic:blipFill>
-                    <a:blip r:embed="rId45">
+                    <a:blip r:embed="rId46">
                       <a:extLst>
                         <a:ext uri="{28A0092B-C50C-407E-A947-70E740481C1C}">
                           <a14:useLocalDpi xmlns:a14="http://schemas.microsoft.com/office/drawing/2010/main" val="0"/>
@@ -14612,19 +14951,35 @@
         <w:pStyle w:val="Bijschrift"/>
         <w:jc w:val="center"/>
       </w:pPr>
-      <w:bookmarkStart w:id="49" w:name="_Ref487553991"/>
+      <w:bookmarkStart w:id="50" w:name="_Ref487553991"/>
       <w:r>
         <w:t xml:space="preserve">Figuur </w:t>
       </w:r>
-      <w:fldSimple w:instr=" SEQ Figuur \* ARABIC ">
-        <w:r>
-          <w:rPr>
-            <w:noProof/>
-          </w:rPr>
-          <w:t>24</w:t>
-        </w:r>
-      </w:fldSimple>
-      <w:bookmarkEnd w:id="49"/>
+      <w:r>
+        <w:fldChar w:fldCharType="begin"/>
+      </w:r>
+      <w:r>
+        <w:instrText xml:space="preserve"> SEQ Figuur \* ARABIC</w:instrText>
+      </w:r>
+      <w:r>
+        <w:instrText xml:space="preserve"> </w:instrText>
+      </w:r>
+      <w:r>
+        <w:fldChar w:fldCharType="separate"/>
+      </w:r>
+      <w:r>
+        <w:rPr>
+          <w:noProof/>
+        </w:rPr>
+        <w:t>24</w:t>
+      </w:r>
+      <w:r>
+        <w:rPr>
+          <w:noProof/>
+        </w:rPr>
+        <w:fldChar w:fldCharType="end"/>
+      </w:r>
+      <w:bookmarkEnd w:id="50"/>
       <w:r>
         <w:t>: het aan het elkaar koppelen van strings.</w:t>
       </w:r>
@@ -14910,7 +15265,7 @@
                     <pic:cNvPicPr/>
                   </pic:nvPicPr>
                   <pic:blipFill>
-                    <a:blip r:embed="rId46">
+                    <a:blip r:embed="rId47">
                       <a:extLst>
                         <a:ext uri="{28A0092B-C50C-407E-A947-70E740481C1C}">
                           <a14:useLocalDpi xmlns:a14="http://schemas.microsoft.com/office/drawing/2010/main" val="0"/>
@@ -14942,19 +15297,32 @@
         <w:pStyle w:val="Bijschrift"/>
         <w:jc w:val="center"/>
       </w:pPr>
-      <w:bookmarkStart w:id="50" w:name="_Ref475452000"/>
+      <w:bookmarkStart w:id="51" w:name="_Ref475452000"/>
       <w:r>
         <w:t xml:space="preserve">Figuur </w:t>
       </w:r>
-      <w:fldSimple w:instr=" SEQ Figuur \* ARABIC ">
-        <w:r>
-          <w:rPr>
-            <w:noProof/>
-          </w:rPr>
-          <w:t>25</w:t>
-        </w:r>
-      </w:fldSimple>
-      <w:bookmarkEnd w:id="50"/>
+      <w:r>
+        <w:fldChar w:fldCharType="begin"/>
+      </w:r>
+      <w:r>
+        <w:instrText xml:space="preserve"> SEQ Figuur \* ARABIC </w:instrText>
+      </w:r>
+      <w:r>
+        <w:fldChar w:fldCharType="separate"/>
+      </w:r>
+      <w:r>
+        <w:rPr>
+          <w:noProof/>
+        </w:rPr>
+        <w:t>25</w:t>
+      </w:r>
+      <w:r>
+        <w:rPr>
+          <w:noProof/>
+        </w:rPr>
+        <w:fldChar w:fldCharType="end"/>
+      </w:r>
+      <w:bookmarkEnd w:id="51"/>
       <w:r>
         <w:t xml:space="preserve">: de variabele (vector) met de naam </w:t>
       </w:r>
@@ -15167,7 +15535,7 @@
                     <pic:cNvPicPr/>
                   </pic:nvPicPr>
                   <pic:blipFill>
-                    <a:blip r:embed="rId47">
+                    <a:blip r:embed="rId48">
                       <a:extLst>
                         <a:ext uri="{28A0092B-C50C-407E-A947-70E740481C1C}">
                           <a14:useLocalDpi xmlns:a14="http://schemas.microsoft.com/office/drawing/2010/main" val="0"/>
@@ -15202,14 +15570,27 @@
       <w:r>
         <w:t xml:space="preserve">Figuur </w:t>
       </w:r>
-      <w:fldSimple w:instr=" SEQ Figuur \* ARABIC ">
-        <w:r>
-          <w:rPr>
-            <w:noProof/>
-          </w:rPr>
-          <w:t>26</w:t>
-        </w:r>
-      </w:fldSimple>
+      <w:r>
+        <w:fldChar w:fldCharType="begin"/>
+      </w:r>
+      <w:r>
+        <w:instrText xml:space="preserve"> SEQ Figuur \* ARABIC </w:instrText>
+      </w:r>
+      <w:r>
+        <w:fldChar w:fldCharType="separate"/>
+      </w:r>
+      <w:r>
+        <w:rPr>
+          <w:noProof/>
+        </w:rPr>
+        <w:t>26</w:t>
+      </w:r>
+      <w:r>
+        <w:rPr>
+          <w:noProof/>
+        </w:rPr>
+        <w:fldChar w:fldCharType="end"/>
+      </w:r>
       <w:r>
         <w:t>: een selectie van een string.</w:t>
       </w:r>
@@ -15414,7 +15795,7 @@
                     <pic:cNvPicPr/>
                   </pic:nvPicPr>
                   <pic:blipFill>
-                    <a:blip r:embed="rId48">
+                    <a:blip r:embed="rId49">
                       <a:extLst>
                         <a:ext uri="{28A0092B-C50C-407E-A947-70E740481C1C}">
                           <a14:useLocalDpi xmlns:a14="http://schemas.microsoft.com/office/drawing/2010/main" val="0"/>
@@ -15449,14 +15830,27 @@
       <w:r>
         <w:t xml:space="preserve">Figuur </w:t>
       </w:r>
-      <w:fldSimple w:instr=" SEQ Figuur \* ARABIC ">
-        <w:r>
-          <w:rPr>
-            <w:noProof/>
-          </w:rPr>
-          <w:t>27</w:t>
-        </w:r>
-      </w:fldSimple>
+      <w:r>
+        <w:fldChar w:fldCharType="begin"/>
+      </w:r>
+      <w:r>
+        <w:instrText xml:space="preserve"> SEQ Figuur \* ARABIC </w:instrText>
+      </w:r>
+      <w:r>
+        <w:fldChar w:fldCharType="separate"/>
+      </w:r>
+      <w:r>
+        <w:rPr>
+          <w:noProof/>
+        </w:rPr>
+        <w:t>27</w:t>
+      </w:r>
+      <w:r>
+        <w:rPr>
+          <w:noProof/>
+        </w:rPr>
+        <w:fldChar w:fldCharType="end"/>
+      </w:r>
       <w:r>
         <w:t>: twee strings gecombineerd door er één vector (string) van te maken.</w:t>
       </w:r>
@@ -15567,7 +15961,7 @@
                     <pic:cNvPicPr/>
                   </pic:nvPicPr>
                   <pic:blipFill>
-                    <a:blip r:embed="rId49">
+                    <a:blip r:embed="rId50">
                       <a:extLst>
                         <a:ext uri="{28A0092B-C50C-407E-A947-70E740481C1C}">
                           <a14:useLocalDpi xmlns:a14="http://schemas.microsoft.com/office/drawing/2010/main" val="0"/>
@@ -15599,19 +15993,32 @@
         <w:pStyle w:val="Bijschrift"/>
         <w:jc w:val="center"/>
       </w:pPr>
-      <w:bookmarkStart w:id="51" w:name="_Ref475453642"/>
+      <w:bookmarkStart w:id="52" w:name="_Ref475453642"/>
       <w:r>
         <w:t xml:space="preserve">Figuur </w:t>
       </w:r>
-      <w:fldSimple w:instr=" SEQ Figuur \* ARABIC ">
-        <w:r>
-          <w:rPr>
-            <w:noProof/>
-          </w:rPr>
-          <w:t>28</w:t>
-        </w:r>
-      </w:fldSimple>
-      <w:bookmarkEnd w:id="51"/>
+      <w:r>
+        <w:fldChar w:fldCharType="begin"/>
+      </w:r>
+      <w:r>
+        <w:instrText xml:space="preserve"> SEQ Figuur \* ARABIC </w:instrText>
+      </w:r>
+      <w:r>
+        <w:fldChar w:fldCharType="separate"/>
+      </w:r>
+      <w:r>
+        <w:rPr>
+          <w:noProof/>
+        </w:rPr>
+        <w:t>28</w:t>
+      </w:r>
+      <w:r>
+        <w:rPr>
+          <w:noProof/>
+        </w:rPr>
+        <w:fldChar w:fldCharType="end"/>
+      </w:r>
+      <w:bookmarkEnd w:id="52"/>
       <w:r>
         <w:t>: een overzicht van de resultaten van verschillende acties</w:t>
       </w:r>
@@ -15625,12 +16032,12 @@
       <w:pPr>
         <w:pStyle w:val="Kop2"/>
       </w:pPr>
-      <w:bookmarkStart w:id="52" w:name="_Toc494888377"/>
+      <w:bookmarkStart w:id="53" w:name="_Toc494888377"/>
       <w:r>
         <w:lastRenderedPageBreak/>
         <w:t>Vragen en Opdrachten</w:t>
       </w:r>
-      <w:bookmarkEnd w:id="52"/>
+      <w:bookmarkEnd w:id="53"/>
     </w:p>
     <w:p>
       <w:pPr>
@@ -16138,7 +16545,7 @@
                     <pic:cNvPicPr/>
                   </pic:nvPicPr>
                   <pic:blipFill rotWithShape="1">
-                    <a:blip r:embed="rId50">
+                    <a:blip r:embed="rId51">
                       <a:extLst>
                         <a:ext uri="{28A0092B-C50C-407E-A947-70E740481C1C}">
                           <a14:useLocalDpi xmlns:a14="http://schemas.microsoft.com/office/drawing/2010/main" val="0"/>
@@ -16178,19 +16585,32 @@
         <w:ind w:left="720"/>
         <w:jc w:val="center"/>
       </w:pPr>
-      <w:bookmarkStart w:id="53" w:name="_Ref494736360"/>
+      <w:bookmarkStart w:id="54" w:name="_Ref494736360"/>
       <w:r>
         <w:t xml:space="preserve">Figuur </w:t>
       </w:r>
-      <w:fldSimple w:instr=" SEQ Figuur \* ARABIC ">
-        <w:r>
-          <w:rPr>
-            <w:noProof/>
-          </w:rPr>
-          <w:t>29</w:t>
-        </w:r>
-      </w:fldSimple>
-      <w:bookmarkEnd w:id="53"/>
+      <w:r>
+        <w:fldChar w:fldCharType="begin"/>
+      </w:r>
+      <w:r>
+        <w:instrText xml:space="preserve"> SEQ Figuur \* ARABIC </w:instrText>
+      </w:r>
+      <w:r>
+        <w:fldChar w:fldCharType="separate"/>
+      </w:r>
+      <w:r>
+        <w:rPr>
+          <w:noProof/>
+        </w:rPr>
+        <w:t>29</w:t>
+      </w:r>
+      <w:r>
+        <w:rPr>
+          <w:noProof/>
+        </w:rPr>
+        <w:fldChar w:fldCharType="end"/>
+      </w:r>
+      <w:bookmarkEnd w:id="54"/>
       <w:r>
         <w:t>: voorbeeld code.</w:t>
       </w:r>
@@ -16266,11 +16686,11 @@
       <w:pPr>
         <w:pStyle w:val="Kop2"/>
       </w:pPr>
-      <w:bookmarkStart w:id="54" w:name="_Toc494888378"/>
+      <w:bookmarkStart w:id="55" w:name="_Toc494888378"/>
       <w:r>
         <w:t>Antwoorden</w:t>
       </w:r>
-      <w:bookmarkEnd w:id="54"/>
+      <w:bookmarkEnd w:id="55"/>
     </w:p>
     <w:p>
       <w:pPr>
@@ -16400,7 +16820,7 @@
                     </pic:cNvPicPr>
                   </pic:nvPicPr>
                   <pic:blipFill>
-                    <a:blip r:embed="rId51" cstate="print">
+                    <a:blip r:embed="rId52" cstate="print">
                       <a:extLst>
                         <a:ext uri="{28A0092B-C50C-407E-A947-70E740481C1C}">
                           <a14:useLocalDpi xmlns:a14="http://schemas.microsoft.com/office/drawing/2010/main" val="0"/>
@@ -16598,12 +17018,12 @@
       <w:pPr>
         <w:pStyle w:val="Kop2"/>
       </w:pPr>
-      <w:bookmarkStart w:id="55" w:name="_Toc494888379"/>
+      <w:bookmarkStart w:id="56" w:name="_Toc494888379"/>
       <w:r>
         <w:lastRenderedPageBreak/>
         <w:t>Vectoren</w:t>
       </w:r>
-      <w:bookmarkEnd w:id="55"/>
+      <w:bookmarkEnd w:id="56"/>
     </w:p>
     <w:p>
       <w:r>
@@ -16791,7 +17211,7 @@
                     <pic:cNvPicPr/>
                   </pic:nvPicPr>
                   <pic:blipFill>
-                    <a:blip r:embed="rId52">
+                    <a:blip r:embed="rId53">
                       <a:extLst>
                         <a:ext uri="{28A0092B-C50C-407E-A947-70E740481C1C}">
                           <a14:useLocalDpi xmlns:a14="http://schemas.microsoft.com/office/drawing/2010/main" val="0"/>
@@ -16823,19 +17243,32 @@
         <w:pStyle w:val="Bijschrift"/>
         <w:jc w:val="center"/>
       </w:pPr>
-      <w:bookmarkStart w:id="56" w:name="_Ref475455962"/>
+      <w:bookmarkStart w:id="57" w:name="_Ref475455962"/>
       <w:r>
         <w:t xml:space="preserve">Figuur </w:t>
       </w:r>
-      <w:fldSimple w:instr=" SEQ Figuur \* ARABIC ">
-        <w:r>
-          <w:rPr>
-            <w:noProof/>
-          </w:rPr>
-          <w:t>30</w:t>
-        </w:r>
-      </w:fldSimple>
-      <w:bookmarkEnd w:id="56"/>
+      <w:r>
+        <w:fldChar w:fldCharType="begin"/>
+      </w:r>
+      <w:r>
+        <w:instrText xml:space="preserve"> SEQ Figuur \* ARABIC </w:instrText>
+      </w:r>
+      <w:r>
+        <w:fldChar w:fldCharType="separate"/>
+      </w:r>
+      <w:r>
+        <w:rPr>
+          <w:noProof/>
+        </w:rPr>
+        <w:t>30</w:t>
+      </w:r>
+      <w:r>
+        <w:rPr>
+          <w:noProof/>
+        </w:rPr>
+        <w:fldChar w:fldCharType="end"/>
+      </w:r>
+      <w:bookmarkEnd w:id="57"/>
       <w:r>
         <w:t>: een vector van getallen</w:t>
       </w:r>
@@ -16911,11 +17344,11 @@
       <w:pPr>
         <w:pStyle w:val="Kop3"/>
       </w:pPr>
-      <w:bookmarkStart w:id="57" w:name="_Toc494888380"/>
+      <w:bookmarkStart w:id="58" w:name="_Toc494888380"/>
       <w:r>
         <w:t>Vector index (indices)</w:t>
       </w:r>
-      <w:bookmarkEnd w:id="57"/>
+      <w:bookmarkEnd w:id="58"/>
     </w:p>
     <w:p>
       <w:r>
@@ -17032,7 +17465,7 @@
                     <pic:cNvPicPr/>
                   </pic:nvPicPr>
                   <pic:blipFill>
-                    <a:blip r:embed="rId53">
+                    <a:blip r:embed="rId54">
                       <a:extLst>
                         <a:ext uri="{28A0092B-C50C-407E-A947-70E740481C1C}">
                           <a14:useLocalDpi xmlns:a14="http://schemas.microsoft.com/office/drawing/2010/main" val="0"/>
@@ -17064,19 +17497,32 @@
         <w:pStyle w:val="Bijschrift"/>
         <w:jc w:val="center"/>
       </w:pPr>
-      <w:bookmarkStart w:id="58" w:name="_Ref475722248"/>
+      <w:bookmarkStart w:id="59" w:name="_Ref475722248"/>
       <w:r>
         <w:t xml:space="preserve">Figuur </w:t>
       </w:r>
-      <w:fldSimple w:instr=" SEQ Figuur \* ARABIC ">
-        <w:r>
-          <w:rPr>
-            <w:noProof/>
-          </w:rPr>
-          <w:t>31</w:t>
-        </w:r>
-      </w:fldSimple>
-      <w:bookmarkEnd w:id="58"/>
+      <w:r>
+        <w:fldChar w:fldCharType="begin"/>
+      </w:r>
+      <w:r>
+        <w:instrText xml:space="preserve"> SEQ Figuur \* ARABIC </w:instrText>
+      </w:r>
+      <w:r>
+        <w:fldChar w:fldCharType="separate"/>
+      </w:r>
+      <w:r>
+        <w:rPr>
+          <w:noProof/>
+        </w:rPr>
+        <w:t>31</w:t>
+      </w:r>
+      <w:r>
+        <w:rPr>
+          <w:noProof/>
+        </w:rPr>
+        <w:fldChar w:fldCharType="end"/>
+      </w:r>
+      <w:bookmarkEnd w:id="59"/>
       <w:r>
         <w:t xml:space="preserve">: In de eerste regel is een vector aangemaakt. In de tweede regel (begint met ‘&gt;&gt;’) zijn de eerste drie waarde van de vector geprint. </w:t>
       </w:r>
@@ -17155,7 +17601,7 @@
                     <pic:cNvPicPr/>
                   </pic:nvPicPr>
                   <pic:blipFill>
-                    <a:blip r:embed="rId54">
+                    <a:blip r:embed="rId55">
                       <a:extLst>
                         <a:ext uri="{28A0092B-C50C-407E-A947-70E740481C1C}">
                           <a14:useLocalDpi xmlns:a14="http://schemas.microsoft.com/office/drawing/2010/main" val="0"/>
@@ -17190,14 +17636,27 @@
       <w:r>
         <w:t xml:space="preserve">Figuur </w:t>
       </w:r>
-      <w:fldSimple w:instr=" SEQ Figuur \* ARABIC ">
-        <w:r>
-          <w:rPr>
-            <w:noProof/>
-          </w:rPr>
-          <w:t>32</w:t>
-        </w:r>
-      </w:fldSimple>
+      <w:r>
+        <w:fldChar w:fldCharType="begin"/>
+      </w:r>
+      <w:r>
+        <w:instrText xml:space="preserve"> SEQ Figuur \* ARABIC </w:instrText>
+      </w:r>
+      <w:r>
+        <w:fldChar w:fldCharType="separate"/>
+      </w:r>
+      <w:r>
+        <w:rPr>
+          <w:noProof/>
+        </w:rPr>
+        <w:t>32</w:t>
+      </w:r>
+      <w:r>
+        <w:rPr>
+          <w:noProof/>
+        </w:rPr>
+        <w:fldChar w:fldCharType="end"/>
+      </w:r>
       <w:r>
         <w:t>: In Matlab is niet alles mogelijk. Als met behulp van de colon-operator (:) een sequentie wordt gegen</w:t>
       </w:r>
@@ -17261,12 +17720,12 @@
       <w:pPr>
         <w:pStyle w:val="Kop2"/>
       </w:pPr>
-      <w:bookmarkStart w:id="59" w:name="_Toc494888381"/>
+      <w:bookmarkStart w:id="60" w:name="_Toc494888381"/>
       <w:r>
         <w:lastRenderedPageBreak/>
         <w:t>Vectoren optellen</w:t>
       </w:r>
-      <w:bookmarkEnd w:id="59"/>
+      <w:bookmarkEnd w:id="60"/>
     </w:p>
     <w:p>
       <w:r>
@@ -17301,11 +17760,11 @@
       <w:pPr>
         <w:pStyle w:val="Kop3"/>
       </w:pPr>
-      <w:bookmarkStart w:id="60" w:name="_Toc494888382"/>
+      <w:bookmarkStart w:id="61" w:name="_Toc494888382"/>
       <w:r>
         <w:t>Genereren van een numerieke vector</w:t>
       </w:r>
-      <w:bookmarkEnd w:id="60"/>
+      <w:bookmarkEnd w:id="61"/>
     </w:p>
     <w:p>
       <w:r>
@@ -17385,7 +17844,7 @@
                     <pic:cNvPicPr/>
                   </pic:nvPicPr>
                   <pic:blipFill>
-                    <a:blip r:embed="rId55">
+                    <a:blip r:embed="rId56">
                       <a:extLst>
                         <a:ext uri="{28A0092B-C50C-407E-A947-70E740481C1C}">
                           <a14:useLocalDpi xmlns:a14="http://schemas.microsoft.com/office/drawing/2010/main" val="0"/>
@@ -17417,19 +17876,32 @@
         <w:pStyle w:val="Bijschrift"/>
         <w:jc w:val="center"/>
       </w:pPr>
-      <w:bookmarkStart w:id="61" w:name="_Ref475459027"/>
+      <w:bookmarkStart w:id="62" w:name="_Ref475459027"/>
       <w:r>
         <w:t xml:space="preserve">Figuur </w:t>
       </w:r>
-      <w:fldSimple w:instr=" SEQ Figuur \* ARABIC ">
-        <w:r>
-          <w:rPr>
-            <w:noProof/>
-          </w:rPr>
-          <w:t>33</w:t>
-        </w:r>
-      </w:fldSimple>
-      <w:bookmarkEnd w:id="61"/>
+      <w:r>
+        <w:fldChar w:fldCharType="begin"/>
+      </w:r>
+      <w:r>
+        <w:instrText xml:space="preserve"> SEQ Figuur \* ARABIC </w:instrText>
+      </w:r>
+      <w:r>
+        <w:fldChar w:fldCharType="separate"/>
+      </w:r>
+      <w:r>
+        <w:rPr>
+          <w:noProof/>
+        </w:rPr>
+        <w:t>33</w:t>
+      </w:r>
+      <w:r>
+        <w:rPr>
+          <w:noProof/>
+        </w:rPr>
+        <w:fldChar w:fldCharType="end"/>
+      </w:r>
+      <w:bookmarkEnd w:id="62"/>
       <w:r>
         <w:t>: vector snel aanmaken</w:t>
       </w:r>
@@ -17546,11 +18018,11 @@
       <w:pPr>
         <w:pStyle w:val="Kop3"/>
       </w:pPr>
-      <w:bookmarkStart w:id="62" w:name="_Toc494888383"/>
+      <w:bookmarkStart w:id="63" w:name="_Toc494888383"/>
       <w:r>
         <w:t>Optellen van vectoren</w:t>
       </w:r>
-      <w:bookmarkEnd w:id="62"/>
+      <w:bookmarkEnd w:id="63"/>
     </w:p>
     <w:p>
       <w:r>
@@ -17601,7 +18073,7 @@
                     <pic:cNvPicPr/>
                   </pic:nvPicPr>
                   <pic:blipFill>
-                    <a:blip r:embed="rId56">
+                    <a:blip r:embed="rId57">
                       <a:extLst>
                         <a:ext uri="{28A0092B-C50C-407E-A947-70E740481C1C}">
                           <a14:useLocalDpi xmlns:a14="http://schemas.microsoft.com/office/drawing/2010/main" val="0"/>
@@ -17633,19 +18105,32 @@
         <w:pStyle w:val="Bijschrift"/>
         <w:jc w:val="center"/>
       </w:pPr>
-      <w:bookmarkStart w:id="63" w:name="_Ref475459143"/>
+      <w:bookmarkStart w:id="64" w:name="_Ref475459143"/>
       <w:r>
         <w:t xml:space="preserve">Figuur </w:t>
       </w:r>
-      <w:fldSimple w:instr=" SEQ Figuur \* ARABIC ">
-        <w:r>
-          <w:rPr>
-            <w:noProof/>
-          </w:rPr>
-          <w:t>34</w:t>
-        </w:r>
-      </w:fldSimple>
-      <w:bookmarkEnd w:id="63"/>
+      <w:r>
+        <w:fldChar w:fldCharType="begin"/>
+      </w:r>
+      <w:r>
+        <w:instrText xml:space="preserve"> SEQ Figuur \* ARABIC </w:instrText>
+      </w:r>
+      <w:r>
+        <w:fldChar w:fldCharType="separate"/>
+      </w:r>
+      <w:r>
+        <w:rPr>
+          <w:noProof/>
+        </w:rPr>
+        <w:t>34</w:t>
+      </w:r>
+      <w:r>
+        <w:rPr>
+          <w:noProof/>
+        </w:rPr>
+        <w:fldChar w:fldCharType="end"/>
+      </w:r>
+      <w:bookmarkEnd w:id="64"/>
       <w:r>
         <w:t>: vectoren bij elkaar optellen.</w:t>
       </w:r>
@@ -17755,14 +18240,14 @@
           <w:lang w:val="en-US"/>
         </w:rPr>
       </w:pPr>
-      <w:bookmarkStart w:id="64" w:name="_Toc494888384"/>
+      <w:bookmarkStart w:id="65" w:name="_Toc494888384"/>
       <w:r>
         <w:rPr>
           <w:lang w:val="en-US"/>
         </w:rPr>
         <w:t>Element-by-Element vector operaties</w:t>
       </w:r>
-      <w:bookmarkEnd w:id="64"/>
+      <w:bookmarkEnd w:id="65"/>
     </w:p>
     <w:p>
       <w:r>
@@ -17795,7 +18280,7 @@
                     <pic:cNvPicPr/>
                   </pic:nvPicPr>
                   <pic:blipFill>
-                    <a:blip r:embed="rId57">
+                    <a:blip r:embed="rId58">
                       <a:extLst>
                         <a:ext uri="{28A0092B-C50C-407E-A947-70E740481C1C}">
                           <a14:useLocalDpi xmlns:a14="http://schemas.microsoft.com/office/drawing/2010/main" val="0"/>
@@ -17830,14 +18315,27 @@
       <w:r>
         <w:t xml:space="preserve">Figuur </w:t>
       </w:r>
-      <w:fldSimple w:instr=" SEQ Figuur \* ARABIC ">
-        <w:r>
-          <w:rPr>
-            <w:noProof/>
-          </w:rPr>
-          <w:t>35</w:t>
-        </w:r>
-      </w:fldSimple>
+      <w:r>
+        <w:fldChar w:fldCharType="begin"/>
+      </w:r>
+      <w:r>
+        <w:instrText xml:space="preserve"> SEQ Figuur \* ARABIC </w:instrText>
+      </w:r>
+      <w:r>
+        <w:fldChar w:fldCharType="separate"/>
+      </w:r>
+      <w:r>
+        <w:rPr>
+          <w:noProof/>
+        </w:rPr>
+        <w:t>35</w:t>
+      </w:r>
+      <w:r>
+        <w:rPr>
+          <w:noProof/>
+        </w:rPr>
+        <w:fldChar w:fldCharType="end"/>
+      </w:r>
       <w:r>
         <w:t>: vector maal een getal, elk element van de vector wordt met de waarde 3 vermenigvuldigt.</w:t>
       </w:r>
@@ -18057,7 +18555,7 @@
                     <pic:cNvPicPr/>
                   </pic:nvPicPr>
                   <pic:blipFill>
-                    <a:blip r:embed="rId58">
+                    <a:blip r:embed="rId59">
                       <a:extLst>
                         <a:ext uri="{28A0092B-C50C-407E-A947-70E740481C1C}">
                           <a14:useLocalDpi xmlns:a14="http://schemas.microsoft.com/office/drawing/2010/main" val="0"/>
@@ -18089,19 +18587,32 @@
         <w:pStyle w:val="Bijschrift"/>
         <w:jc w:val="center"/>
       </w:pPr>
-      <w:bookmarkStart w:id="65" w:name="_Ref494734869"/>
+      <w:bookmarkStart w:id="66" w:name="_Ref494734869"/>
       <w:r>
         <w:t xml:space="preserve">Figuur </w:t>
       </w:r>
-      <w:fldSimple w:instr=" SEQ Figuur \* ARABIC ">
-        <w:r>
-          <w:rPr>
-            <w:noProof/>
-          </w:rPr>
-          <w:t>36</w:t>
-        </w:r>
-      </w:fldSimple>
-      <w:bookmarkEnd w:id="65"/>
+      <w:r>
+        <w:fldChar w:fldCharType="begin"/>
+      </w:r>
+      <w:r>
+        <w:instrText xml:space="preserve"> SEQ Figuur \* ARABIC </w:instrText>
+      </w:r>
+      <w:r>
+        <w:fldChar w:fldCharType="separate"/>
+      </w:r>
+      <w:r>
+        <w:rPr>
+          <w:noProof/>
+        </w:rPr>
+        <w:t>36</w:t>
+      </w:r>
+      <w:r>
+        <w:rPr>
+          <w:noProof/>
+        </w:rPr>
+        <w:fldChar w:fldCharType="end"/>
+      </w:r>
+      <w:bookmarkEnd w:id="66"/>
       <w:r>
         <w:t>: vector vermenigvuldiging.</w:t>
       </w:r>
@@ -18248,11 +18759,11 @@
       <w:pPr>
         <w:pStyle w:val="Kop3"/>
       </w:pPr>
-      <w:bookmarkStart w:id="66" w:name="_Toc494888385"/>
+      <w:bookmarkStart w:id="67" w:name="_Toc494888385"/>
       <w:r>
         <w:t>Aanmaken van vectoren</w:t>
       </w:r>
-      <w:bookmarkEnd w:id="66"/>
+      <w:bookmarkEnd w:id="67"/>
     </w:p>
     <w:p>
       <w:r>
@@ -18315,7 +18826,7 @@
                     <pic:cNvPicPr/>
                   </pic:nvPicPr>
                   <pic:blipFill>
-                    <a:blip r:embed="rId59">
+                    <a:blip r:embed="rId60">
                       <a:extLst>
                         <a:ext uri="{28A0092B-C50C-407E-A947-70E740481C1C}">
                           <a14:useLocalDpi xmlns:a14="http://schemas.microsoft.com/office/drawing/2010/main" val="0"/>
@@ -18347,19 +18858,32 @@
         <w:pStyle w:val="Bijschrift"/>
         <w:jc w:val="center"/>
       </w:pPr>
-      <w:bookmarkStart w:id="67" w:name="_Ref475460328"/>
+      <w:bookmarkStart w:id="68" w:name="_Ref475460328"/>
       <w:r>
         <w:t xml:space="preserve">Figuur </w:t>
       </w:r>
-      <w:fldSimple w:instr=" SEQ Figuur \* ARABIC ">
-        <w:r>
-          <w:rPr>
-            <w:noProof/>
-          </w:rPr>
-          <w:t>37</w:t>
-        </w:r>
-      </w:fldSimple>
-      <w:bookmarkEnd w:id="67"/>
+      <w:r>
+        <w:fldChar w:fldCharType="begin"/>
+      </w:r>
+      <w:r>
+        <w:instrText xml:space="preserve"> SEQ Figuur \* ARABIC </w:instrText>
+      </w:r>
+      <w:r>
+        <w:fldChar w:fldCharType="separate"/>
+      </w:r>
+      <w:r>
+        <w:rPr>
+          <w:noProof/>
+        </w:rPr>
+        <w:t>37</w:t>
+      </w:r>
+      <w:r>
+        <w:rPr>
+          <w:noProof/>
+        </w:rPr>
+        <w:fldChar w:fldCharType="end"/>
+      </w:r>
+      <w:bookmarkEnd w:id="68"/>
       <w:r>
         <w:t>: een tijd-vector aanmaken met behulp van de colon-operator.</w:t>
       </w:r>
@@ -18393,12 +18917,12 @@
       <w:pPr>
         <w:pStyle w:val="Kop2"/>
       </w:pPr>
-      <w:bookmarkStart w:id="68" w:name="_Toc494888386"/>
+      <w:bookmarkStart w:id="69" w:name="_Toc494888386"/>
       <w:r>
         <w:lastRenderedPageBreak/>
         <w:t>Type vectoren</w:t>
       </w:r>
-      <w:bookmarkEnd w:id="68"/>
+      <w:bookmarkEnd w:id="69"/>
     </w:p>
     <w:p>
       <w:r>
@@ -18466,7 +18990,7 @@
                     <pic:cNvPicPr/>
                   </pic:nvPicPr>
                   <pic:blipFill>
-                    <a:blip r:embed="rId60">
+                    <a:blip r:embed="rId61">
                       <a:extLst>
                         <a:ext uri="{28A0092B-C50C-407E-A947-70E740481C1C}">
                           <a14:useLocalDpi xmlns:a14="http://schemas.microsoft.com/office/drawing/2010/main" val="0"/>
@@ -18498,19 +19022,32 @@
         <w:pStyle w:val="Bijschrift"/>
         <w:jc w:val="center"/>
       </w:pPr>
-      <w:bookmarkStart w:id="69" w:name="_Ref479163445"/>
+      <w:bookmarkStart w:id="70" w:name="_Ref479163445"/>
       <w:r>
         <w:t xml:space="preserve">Figuur </w:t>
       </w:r>
-      <w:fldSimple w:instr=" SEQ Figuur \* ARABIC ">
-        <w:r>
-          <w:rPr>
-            <w:noProof/>
-          </w:rPr>
-          <w:t>38</w:t>
-        </w:r>
-      </w:fldSimple>
-      <w:bookmarkEnd w:id="69"/>
+      <w:r>
+        <w:fldChar w:fldCharType="begin"/>
+      </w:r>
+      <w:r>
+        <w:instrText xml:space="preserve"> SEQ Figuur \* ARABIC </w:instrText>
+      </w:r>
+      <w:r>
+        <w:fldChar w:fldCharType="separate"/>
+      </w:r>
+      <w:r>
+        <w:rPr>
+          <w:noProof/>
+        </w:rPr>
+        <w:t>38</w:t>
+      </w:r>
+      <w:r>
+        <w:rPr>
+          <w:noProof/>
+        </w:rPr>
+        <w:fldChar w:fldCharType="end"/>
+      </w:r>
+      <w:bookmarkEnd w:id="70"/>
       <w:r>
         <w:t>: van een rij-vector een kolom-vector maken.</w:t>
       </w:r>
@@ -18527,14 +19064,14 @@
       <w:pPr>
         <w:pStyle w:val="Kop2"/>
       </w:pPr>
-      <w:bookmarkStart w:id="70" w:name="_Toc494888387"/>
+      <w:bookmarkStart w:id="71" w:name="_Toc494888387"/>
       <w:r>
         <w:t>Vectoren van vectoren</w:t>
       </w:r>
       <w:r>
         <w:t xml:space="preserve"> (een Matrix)</w:t>
       </w:r>
-      <w:bookmarkEnd w:id="70"/>
+      <w:bookmarkEnd w:id="71"/>
     </w:p>
     <w:p>
       <w:r>
@@ -18618,7 +19155,7 @@
                     <pic:cNvPicPr/>
                   </pic:nvPicPr>
                   <pic:blipFill>
-                    <a:blip r:embed="rId61">
+                    <a:blip r:embed="rId62">
                       <a:extLst>
                         <a:ext uri="{28A0092B-C50C-407E-A947-70E740481C1C}">
                           <a14:useLocalDpi xmlns:a14="http://schemas.microsoft.com/office/drawing/2010/main" val="0"/>
@@ -18650,19 +19187,32 @@
         <w:pStyle w:val="Bijschrift"/>
         <w:jc w:val="center"/>
       </w:pPr>
-      <w:bookmarkStart w:id="71" w:name="_Ref475461175"/>
+      <w:bookmarkStart w:id="72" w:name="_Ref475461175"/>
       <w:r>
         <w:t xml:space="preserve">Figuur </w:t>
       </w:r>
-      <w:fldSimple w:instr=" SEQ Figuur \* ARABIC ">
-        <w:r>
-          <w:rPr>
-            <w:noProof/>
-          </w:rPr>
-          <w:t>39</w:t>
-        </w:r>
-      </w:fldSimple>
-      <w:bookmarkEnd w:id="71"/>
+      <w:r>
+        <w:fldChar w:fldCharType="begin"/>
+      </w:r>
+      <w:r>
+        <w:instrText xml:space="preserve"> SEQ Figuur \* ARABIC </w:instrText>
+      </w:r>
+      <w:r>
+        <w:fldChar w:fldCharType="separate"/>
+      </w:r>
+      <w:r>
+        <w:rPr>
+          <w:noProof/>
+        </w:rPr>
+        <w:t>39</w:t>
+      </w:r>
+      <w:r>
+        <w:rPr>
+          <w:noProof/>
+        </w:rPr>
+        <w:fldChar w:fldCharType="end"/>
+      </w:r>
+      <w:bookmarkEnd w:id="72"/>
       <w:r>
         <w:t>: zelf aangemaakt vectoren die allemaal andere getallen bevatten. In het echt komt de data in de vectoren van een meetapparaat, hier hebben we de data zelf aangemaakt.</w:t>
       </w:r>
@@ -18813,7 +19363,7 @@
                     <pic:cNvPicPr/>
                   </pic:nvPicPr>
                   <pic:blipFill>
-                    <a:blip r:embed="rId62">
+                    <a:blip r:embed="rId63">
                       <a:extLst>
                         <a:ext uri="{28A0092B-C50C-407E-A947-70E740481C1C}">
                           <a14:useLocalDpi xmlns:a14="http://schemas.microsoft.com/office/drawing/2010/main" val="0"/>
@@ -18845,19 +19395,32 @@
         <w:pStyle w:val="Bijschrift"/>
         <w:jc w:val="center"/>
       </w:pPr>
-      <w:bookmarkStart w:id="72" w:name="_Ref475461297"/>
+      <w:bookmarkStart w:id="73" w:name="_Ref475461297"/>
       <w:r>
         <w:t xml:space="preserve">Figuur </w:t>
       </w:r>
-      <w:fldSimple w:instr=" SEQ Figuur \* ARABIC ">
-        <w:r>
-          <w:rPr>
-            <w:noProof/>
-          </w:rPr>
-          <w:t>40</w:t>
-        </w:r>
-      </w:fldSimple>
-      <w:bookmarkEnd w:id="72"/>
+      <w:r>
+        <w:fldChar w:fldCharType="begin"/>
+      </w:r>
+      <w:r>
+        <w:instrText xml:space="preserve"> SEQ Figuur \* ARABIC </w:instrText>
+      </w:r>
+      <w:r>
+        <w:fldChar w:fldCharType="separate"/>
+      </w:r>
+      <w:r>
+        <w:rPr>
+          <w:noProof/>
+        </w:rPr>
+        <w:t>40</w:t>
+      </w:r>
+      <w:r>
+        <w:rPr>
+          <w:noProof/>
+        </w:rPr>
+        <w:fldChar w:fldCharType="end"/>
+      </w:r>
+      <w:bookmarkEnd w:id="73"/>
       <w:r>
         <w:t>: een vector van vectoren.</w:t>
       </w:r>
@@ -19010,7 +19573,7 @@
                     <pic:cNvPicPr/>
                   </pic:nvPicPr>
                   <pic:blipFill>
-                    <a:blip r:embed="rId63">
+                    <a:blip r:embed="rId64">
                       <a:extLst>
                         <a:ext uri="{28A0092B-C50C-407E-A947-70E740481C1C}">
                           <a14:useLocalDpi xmlns:a14="http://schemas.microsoft.com/office/drawing/2010/main" val="0"/>
@@ -19048,14 +19611,27 @@
       <w:r>
         <w:t xml:space="preserve">Figuur </w:t>
       </w:r>
-      <w:fldSimple w:instr=" SEQ Figuur \* ARABIC ">
-        <w:r>
-          <w:rPr>
-            <w:noProof/>
-          </w:rPr>
-          <w:t>41</w:t>
-        </w:r>
-      </w:fldSimple>
+      <w:r>
+        <w:fldChar w:fldCharType="begin"/>
+      </w:r>
+      <w:r>
+        <w:instrText xml:space="preserve"> SEQ Figuur \* ARABIC </w:instrText>
+      </w:r>
+      <w:r>
+        <w:fldChar w:fldCharType="separate"/>
+      </w:r>
+      <w:r>
+        <w:rPr>
+          <w:noProof/>
+        </w:rPr>
+        <w:t>41</w:t>
+      </w:r>
+      <w:r>
+        <w:rPr>
+          <w:noProof/>
+        </w:rPr>
+        <w:fldChar w:fldCharType="end"/>
+      </w:r>
       <w:r>
         <w:t xml:space="preserve">: de matrix van </w:t>
       </w:r>
@@ -19107,12 +19683,12 @@
       <w:pPr>
         <w:pStyle w:val="Kop2"/>
       </w:pPr>
-      <w:bookmarkStart w:id="73" w:name="_Toc494888388"/>
+      <w:bookmarkStart w:id="74" w:name="_Toc494888388"/>
       <w:r>
         <w:lastRenderedPageBreak/>
         <w:t>Vragen en opdrachten</w:t>
       </w:r>
-      <w:bookmarkEnd w:id="73"/>
+      <w:bookmarkEnd w:id="74"/>
     </w:p>
     <w:p>
       <w:pPr>
@@ -19266,7 +19842,7 @@
                     </pic:cNvPicPr>
                   </pic:nvPicPr>
                   <pic:blipFill>
-                    <a:blip r:embed="rId64">
+                    <a:blip r:embed="rId65">
                       <a:extLst>
                         <a:ext uri="{28A0092B-C50C-407E-A947-70E740481C1C}">
                           <a14:useLocalDpi xmlns:a14="http://schemas.microsoft.com/office/drawing/2010/main" val="0"/>
@@ -19359,7 +19935,7 @@
                     </pic:cNvPicPr>
                   </pic:nvPicPr>
                   <pic:blipFill>
-                    <a:blip r:embed="rId65" cstate="print">
+                    <a:blip r:embed="rId66" cstate="print">
                       <a:extLst>
                         <a:ext uri="{28A0092B-C50C-407E-A947-70E740481C1C}">
                           <a14:useLocalDpi xmlns:a14="http://schemas.microsoft.com/office/drawing/2010/main" val="0"/>
@@ -19438,14 +20014,27 @@
       <w:r>
         <w:t xml:space="preserve">Figuur </w:t>
       </w:r>
-      <w:fldSimple w:instr=" SEQ Figuur \* ARABIC ">
-        <w:r>
-          <w:rPr>
-            <w:noProof/>
-          </w:rPr>
-          <w:t>42</w:t>
-        </w:r>
-      </w:fldSimple>
+      <w:r>
+        <w:fldChar w:fldCharType="begin"/>
+      </w:r>
+      <w:r>
+        <w:instrText xml:space="preserve"> SEQ Figuur \* ARABIC </w:instrText>
+      </w:r>
+      <w:r>
+        <w:fldChar w:fldCharType="separate"/>
+      </w:r>
+      <w:r>
+        <w:rPr>
+          <w:noProof/>
+        </w:rPr>
+        <w:t>42</w:t>
+      </w:r>
+      <w:r>
+        <w:rPr>
+          <w:noProof/>
+        </w:rPr>
+        <w:fldChar w:fldCharType="end"/>
+      </w:r>
       <w:r>
         <w:t>: Wat klopt er niet?</w:t>
       </w:r>
@@ -19502,122 +20091,6 @@
             <wp:extent cx="3115110" cy="1400370"/>
             <wp:effectExtent l="0" t="0" r="9525" b="0"/>
             <wp:docPr id="60" name="Afbeelding 60"/>
-            <wp:cNvGraphicFramePr>
-              <a:graphicFrameLocks xmlns:a="http://schemas.openxmlformats.org/drawingml/2006/main" noChangeAspect="1"/>
-            </wp:cNvGraphicFramePr>
-            <a:graphic xmlns:a="http://schemas.openxmlformats.org/drawingml/2006/main">
-              <a:graphicData uri="http://schemas.openxmlformats.org/drawingml/2006/picture">
-                <pic:pic xmlns:pic="http://schemas.openxmlformats.org/drawingml/2006/picture">
-                  <pic:nvPicPr>
-                    <pic:cNvPr id="1" name=""/>
-                    <pic:cNvPicPr/>
-                  </pic:nvPicPr>
-                  <pic:blipFill>
-                    <a:blip r:embed="rId66"/>
-                    <a:stretch>
-                      <a:fillRect/>
-                    </a:stretch>
-                  </pic:blipFill>
-                  <pic:spPr>
-                    <a:xfrm>
-                      <a:off x="0" y="0"/>
-                      <a:ext cx="3115110" cy="1400370"/>
-                    </a:xfrm>
-                    <a:prstGeom prst="rect">
-                      <a:avLst/>
-                    </a:prstGeom>
-                  </pic:spPr>
-                </pic:pic>
-              </a:graphicData>
-            </a:graphic>
-          </wp:inline>
-        </w:drawing>
-      </w:r>
-    </w:p>
-    <w:p>
-      <w:pPr>
-        <w:pStyle w:val="Bijschrift"/>
-        <w:jc w:val="center"/>
-      </w:pPr>
-      <w:bookmarkStart w:id="74" w:name="_Ref492041337"/>
-      <w:r>
-        <w:t xml:space="preserve">Figuur </w:t>
-      </w:r>
-      <w:fldSimple w:instr=" SEQ Figuur \* ARABIC ">
-        <w:r>
-          <w:rPr>
-            <w:noProof/>
-          </w:rPr>
-          <w:t>43</w:t>
-        </w:r>
-      </w:fldSimple>
-      <w:bookmarkEnd w:id="74"/>
-      <w:r>
-        <w:t>: zie opgave 13.</w:t>
-      </w:r>
-    </w:p>
-    <w:p>
-      <w:pPr>
-        <w:pStyle w:val="Lijstalinea"/>
-        <w:jc w:val="center"/>
-      </w:pPr>
-    </w:p>
-    <w:p>
-      <w:pPr>
-        <w:pStyle w:val="Lijstalinea"/>
-        <w:numPr>
-          <w:ilvl w:val="0"/>
-          <w:numId w:val="13"/>
-        </w:numPr>
-      </w:pPr>
-      <w:r>
-        <w:t xml:space="preserve">Een student besluit de code van de vorige opgave in minder regels op te schrijven (zie </w:t>
-      </w:r>
-      <w:r>
-        <w:fldChar w:fldCharType="begin"/>
-      </w:r>
-      <w:r>
-        <w:instrText xml:space="preserve"> REF _Ref492041650 \h </w:instrText>
-      </w:r>
-      <w:r>
-        <w:fldChar w:fldCharType="separate"/>
-      </w:r>
-      <w:r>
-        <w:t xml:space="preserve">Figuur </w:t>
-      </w:r>
-      <w:r>
-        <w:rPr>
-          <w:noProof/>
-        </w:rPr>
-        <w:t>44</w:t>
-      </w:r>
-      <w:r>
-        <w:fldChar w:fldCharType="end"/>
-      </w:r>
-      <w:r>
-        <w:t>). Werkt deze code nog? Is het verstandig om de code op deze manier te presenteren?</w:t>
-      </w:r>
-    </w:p>
-    <w:p>
-      <w:pPr>
-        <w:pStyle w:val="Lijstalinea"/>
-      </w:pPr>
-    </w:p>
-    <w:p>
-      <w:pPr>
-        <w:pStyle w:val="Lijstalinea"/>
-        <w:keepNext/>
-      </w:pPr>
-      <w:r>
-        <w:rPr>
-          <w:noProof/>
-          <w:lang w:eastAsia="nl-NL"/>
-        </w:rPr>
-        <w:drawing>
-          <wp:inline distT="0" distB="0" distL="0" distR="0" wp14:anchorId="24FB01AE" wp14:editId="4C7C2E40">
-            <wp:extent cx="5430008" cy="314369"/>
-            <wp:effectExtent l="0" t="0" r="0" b="9525"/>
-            <wp:docPr id="131" name="Afbeelding 131"/>
             <wp:cNvGraphicFramePr>
               <a:graphicFrameLocks xmlns:a="http://schemas.openxmlformats.org/drawingml/2006/main" noChangeAspect="1"/>
             </wp:cNvGraphicFramePr>
@@ -19637,7 +20110,7 @@
                   <pic:spPr>
                     <a:xfrm>
                       <a:off x="0" y="0"/>
-                      <a:ext cx="5430008" cy="314369"/>
+                      <a:ext cx="3115110" cy="1400370"/>
                     </a:xfrm>
                     <a:prstGeom prst="rect">
                       <a:avLst/>
@@ -19654,73 +20127,42 @@
       <w:pPr>
         <w:pStyle w:val="Bijschrift"/>
         <w:jc w:val="center"/>
-        <w:rPr>
-          <w:i w:val="0"/>
-        </w:rPr>
-      </w:pPr>
-      <w:bookmarkStart w:id="75" w:name="_Ref492041650"/>
+      </w:pPr>
+      <w:bookmarkStart w:id="75" w:name="_Ref492041337"/>
       <w:r>
         <w:t xml:space="preserve">Figuur </w:t>
       </w:r>
-      <w:fldSimple w:instr=" SEQ Figuur \* ARABIC ">
-        <w:r>
-          <w:rPr>
-            <w:noProof/>
-          </w:rPr>
-          <w:t>44</w:t>
-        </w:r>
-      </w:fldSimple>
+      <w:r>
+        <w:fldChar w:fldCharType="begin"/>
+      </w:r>
+      <w:r>
+        <w:instrText xml:space="preserve"> SEQ Figuur \* ARABIC </w:instrText>
+      </w:r>
+      <w:r>
+        <w:fldChar w:fldCharType="separate"/>
+      </w:r>
+      <w:r>
+        <w:rPr>
+          <w:noProof/>
+        </w:rPr>
+        <w:t>43</w:t>
+      </w:r>
+      <w:r>
+        <w:rPr>
+          <w:noProof/>
+        </w:rPr>
+        <w:fldChar w:fldCharType="end"/>
+      </w:r>
       <w:bookmarkEnd w:id="75"/>
       <w:r>
-        <w:rPr>
-          <w:i w:val="0"/>
-        </w:rPr>
-        <w:t xml:space="preserve">: dezelfde code als in </w:t>
-      </w:r>
-      <w:r>
-        <w:rPr>
-          <w:i w:val="0"/>
-        </w:rPr>
-        <w:fldChar w:fldCharType="begin"/>
-      </w:r>
-      <w:r>
-        <w:rPr>
-          <w:i w:val="0"/>
-        </w:rPr>
-        <w:instrText xml:space="preserve"> REF _Ref492041337 \h </w:instrText>
-      </w:r>
-      <w:r>
-        <w:rPr>
-          <w:i w:val="0"/>
-        </w:rPr>
-      </w:r>
-      <w:r>
-        <w:rPr>
-          <w:i w:val="0"/>
-        </w:rPr>
-        <w:fldChar w:fldCharType="separate"/>
-      </w:r>
-      <w:r>
-        <w:t xml:space="preserve">Figuur </w:t>
-      </w:r>
-      <w:r>
-        <w:rPr>
-          <w:noProof/>
-        </w:rPr>
-        <w:t>43</w:t>
-      </w:r>
-      <w:r>
-        <w:rPr>
-          <w:i w:val="0"/>
-        </w:rPr>
-        <w:fldChar w:fldCharType="end"/>
-      </w:r>
-      <w:r>
-        <w:rPr>
-          <w:i w:val="0"/>
-        </w:rPr>
-        <w:t xml:space="preserve"> maar dan in minder regels.</w:t>
-      </w:r>
+        <w:t>: zie opgave 13.</w:t>
+      </w:r>
+    </w:p>
+    <w:p>
+      <w:pPr>
+        <w:pStyle w:val="Lijstalinea"/>
+        <w:jc w:val="center"/>
+      </w:pPr>
     </w:p>
     <w:p>
       <w:pPr>
@@ -19731,89 +20173,53 @@
         </w:numPr>
       </w:pPr>
       <w:r>
-        <w:rPr>
-          <w:b/>
-        </w:rPr>
-        <w:t xml:space="preserve">Voer de code in </w:t>
-      </w:r>
-      <w:r>
-        <w:rPr>
-          <w:b/>
-        </w:rPr>
+        <w:t xml:space="preserve">Een student besluit de code van de vorige opgave in minder regels op te schrijven (zie </w:t>
+      </w:r>
+      <w:r>
         <w:fldChar w:fldCharType="begin"/>
       </w:r>
       <w:r>
-        <w:rPr>
-          <w:b/>
-        </w:rPr>
-        <w:instrText xml:space="preserve"> REF _Ref492041935 \h </w:instrText>
-      </w:r>
-      <w:r>
-        <w:rPr>
-          <w:b/>
-        </w:rPr>
-        <w:instrText xml:space="preserve"> \* MERGEFORMAT </w:instrText>
-      </w:r>
-      <w:r>
-        <w:rPr>
-          <w:b/>
-        </w:rPr>
-      </w:r>
-      <w:r>
-        <w:rPr>
-          <w:b/>
-        </w:rPr>
+        <w:instrText xml:space="preserve"> REF _Ref492041650 \h </w:instrText>
+      </w:r>
+      <w:r>
         <w:fldChar w:fldCharType="separate"/>
       </w:r>
       <w:r>
-        <w:rPr>
-          <w:b/>
-        </w:rPr>
         <w:t xml:space="preserve">Figuur </w:t>
       </w:r>
       <w:r>
         <w:rPr>
-          <w:b/>
           <w:noProof/>
         </w:rPr>
-        <w:t>45</w:t>
-      </w:r>
-      <w:r>
-        <w:rPr>
-          <w:b/>
-        </w:rPr>
+        <w:t>44</w:t>
+      </w:r>
+      <w:r>
         <w:fldChar w:fldCharType="end"/>
       </w:r>
       <w:r>
-        <w:t xml:space="preserve"> </w:t>
-      </w:r>
-      <w:r>
-        <w:rPr>
-          <w:b/>
-        </w:rPr>
-        <w:t>uit</w:t>
-      </w:r>
-      <w:r>
-        <w:t>. Wat gaat er fout?</w:t>
-      </w:r>
+        <w:t>). Werkt deze code nog? Is het verstandig om de code op deze manier te presenteren?</w:t>
+      </w:r>
+    </w:p>
+    <w:p>
+      <w:pPr>
+        <w:pStyle w:val="Lijstalinea"/>
+      </w:pPr>
     </w:p>
     <w:p>
       <w:pPr>
         <w:pStyle w:val="Lijstalinea"/>
         <w:keepNext/>
-        <w:jc w:val="center"/>
       </w:pPr>
       <w:r>
         <w:rPr>
           <w:noProof/>
           <w:lang w:eastAsia="nl-NL"/>
         </w:rPr>
-        <w:lastRenderedPageBreak/>
         <w:drawing>
-          <wp:inline distT="0" distB="0" distL="0" distR="0" wp14:anchorId="7083544F" wp14:editId="794648FE">
-            <wp:extent cx="3115110" cy="1190791"/>
-            <wp:effectExtent l="0" t="0" r="9525" b="9525"/>
-            <wp:docPr id="134" name="Afbeelding 134"/>
+          <wp:inline distT="0" distB="0" distL="0" distR="0" wp14:anchorId="24FB01AE" wp14:editId="4C7C2E40">
+            <wp:extent cx="5430008" cy="314369"/>
+            <wp:effectExtent l="0" t="0" r="0" b="9525"/>
+            <wp:docPr id="131" name="Afbeelding 131"/>
             <wp:cNvGraphicFramePr>
               <a:graphicFrameLocks xmlns:a="http://schemas.openxmlformats.org/drawingml/2006/main" noChangeAspect="1"/>
             </wp:cNvGraphicFramePr>
@@ -19833,6 +20239,215 @@
                   <pic:spPr>
                     <a:xfrm>
                       <a:off x="0" y="0"/>
+                      <a:ext cx="5430008" cy="314369"/>
+                    </a:xfrm>
+                    <a:prstGeom prst="rect">
+                      <a:avLst/>
+                    </a:prstGeom>
+                  </pic:spPr>
+                </pic:pic>
+              </a:graphicData>
+            </a:graphic>
+          </wp:inline>
+        </w:drawing>
+      </w:r>
+    </w:p>
+    <w:p>
+      <w:pPr>
+        <w:pStyle w:val="Bijschrift"/>
+        <w:jc w:val="center"/>
+        <w:rPr>
+          <w:i w:val="0"/>
+        </w:rPr>
+      </w:pPr>
+      <w:bookmarkStart w:id="76" w:name="_Ref492041650"/>
+      <w:r>
+        <w:t xml:space="preserve">Figuur </w:t>
+      </w:r>
+      <w:r>
+        <w:fldChar w:fldCharType="begin"/>
+      </w:r>
+      <w:r>
+        <w:instrText xml:space="preserve"> SEQ Figuur \* ARABIC </w:instrText>
+      </w:r>
+      <w:r>
+        <w:fldChar w:fldCharType="separate"/>
+      </w:r>
+      <w:r>
+        <w:rPr>
+          <w:noProof/>
+        </w:rPr>
+        <w:t>44</w:t>
+      </w:r>
+      <w:r>
+        <w:rPr>
+          <w:noProof/>
+        </w:rPr>
+        <w:fldChar w:fldCharType="end"/>
+      </w:r>
+      <w:bookmarkEnd w:id="76"/>
+      <w:r>
+        <w:rPr>
+          <w:i w:val="0"/>
+        </w:rPr>
+        <w:t xml:space="preserve">: dezelfde code als in </w:t>
+      </w:r>
+      <w:r>
+        <w:rPr>
+          <w:i w:val="0"/>
+        </w:rPr>
+        <w:fldChar w:fldCharType="begin"/>
+      </w:r>
+      <w:r>
+        <w:rPr>
+          <w:i w:val="0"/>
+        </w:rPr>
+        <w:instrText xml:space="preserve"> REF _Ref492041337 \h </w:instrText>
+      </w:r>
+      <w:r>
+        <w:rPr>
+          <w:i w:val="0"/>
+        </w:rPr>
+      </w:r>
+      <w:r>
+        <w:rPr>
+          <w:i w:val="0"/>
+        </w:rPr>
+        <w:fldChar w:fldCharType="separate"/>
+      </w:r>
+      <w:r>
+        <w:t xml:space="preserve">Figuur </w:t>
+      </w:r>
+      <w:r>
+        <w:rPr>
+          <w:noProof/>
+        </w:rPr>
+        <w:t>43</w:t>
+      </w:r>
+      <w:r>
+        <w:rPr>
+          <w:i w:val="0"/>
+        </w:rPr>
+        <w:fldChar w:fldCharType="end"/>
+      </w:r>
+      <w:r>
+        <w:rPr>
+          <w:i w:val="0"/>
+        </w:rPr>
+        <w:t xml:space="preserve"> maar dan in minder regels.</w:t>
+      </w:r>
+    </w:p>
+    <w:p>
+      <w:pPr>
+        <w:pStyle w:val="Lijstalinea"/>
+        <w:numPr>
+          <w:ilvl w:val="0"/>
+          <w:numId w:val="13"/>
+        </w:numPr>
+      </w:pPr>
+      <w:r>
+        <w:rPr>
+          <w:b/>
+        </w:rPr>
+        <w:t xml:space="preserve">Voer de code in </w:t>
+      </w:r>
+      <w:r>
+        <w:rPr>
+          <w:b/>
+        </w:rPr>
+        <w:fldChar w:fldCharType="begin"/>
+      </w:r>
+      <w:r>
+        <w:rPr>
+          <w:b/>
+        </w:rPr>
+        <w:instrText xml:space="preserve"> REF _Ref492041935 \h </w:instrText>
+      </w:r>
+      <w:r>
+        <w:rPr>
+          <w:b/>
+        </w:rPr>
+        <w:instrText xml:space="preserve"> \* MERGEFORMAT </w:instrText>
+      </w:r>
+      <w:r>
+        <w:rPr>
+          <w:b/>
+        </w:rPr>
+      </w:r>
+      <w:r>
+        <w:rPr>
+          <w:b/>
+        </w:rPr>
+        <w:fldChar w:fldCharType="separate"/>
+      </w:r>
+      <w:r>
+        <w:rPr>
+          <w:b/>
+        </w:rPr>
+        <w:t xml:space="preserve">Figuur </w:t>
+      </w:r>
+      <w:r>
+        <w:rPr>
+          <w:b/>
+          <w:noProof/>
+        </w:rPr>
+        <w:t>45</w:t>
+      </w:r>
+      <w:r>
+        <w:rPr>
+          <w:b/>
+        </w:rPr>
+        <w:fldChar w:fldCharType="end"/>
+      </w:r>
+      <w:r>
+        <w:t xml:space="preserve"> </w:t>
+      </w:r>
+      <w:r>
+        <w:rPr>
+          <w:b/>
+        </w:rPr>
+        <w:t>uit</w:t>
+      </w:r>
+      <w:r>
+        <w:t>. Wat gaat er fout?</w:t>
+      </w:r>
+    </w:p>
+    <w:p>
+      <w:pPr>
+        <w:pStyle w:val="Lijstalinea"/>
+        <w:keepNext/>
+        <w:jc w:val="center"/>
+      </w:pPr>
+      <w:r>
+        <w:rPr>
+          <w:noProof/>
+          <w:lang w:eastAsia="nl-NL"/>
+        </w:rPr>
+        <w:lastRenderedPageBreak/>
+        <w:drawing>
+          <wp:inline distT="0" distB="0" distL="0" distR="0" wp14:anchorId="7083544F" wp14:editId="794648FE">
+            <wp:extent cx="3115110" cy="1190791"/>
+            <wp:effectExtent l="0" t="0" r="9525" b="9525"/>
+            <wp:docPr id="134" name="Afbeelding 134"/>
+            <wp:cNvGraphicFramePr>
+              <a:graphicFrameLocks xmlns:a="http://schemas.openxmlformats.org/drawingml/2006/main" noChangeAspect="1"/>
+            </wp:cNvGraphicFramePr>
+            <a:graphic xmlns:a="http://schemas.openxmlformats.org/drawingml/2006/main">
+              <a:graphicData uri="http://schemas.openxmlformats.org/drawingml/2006/picture">
+                <pic:pic xmlns:pic="http://schemas.openxmlformats.org/drawingml/2006/picture">
+                  <pic:nvPicPr>
+                    <pic:cNvPr id="1" name=""/>
+                    <pic:cNvPicPr/>
+                  </pic:nvPicPr>
+                  <pic:blipFill>
+                    <a:blip r:embed="rId69"/>
+                    <a:stretch>
+                      <a:fillRect/>
+                    </a:stretch>
+                  </pic:blipFill>
+                  <pic:spPr>
+                    <a:xfrm>
+                      <a:off x="0" y="0"/>
                       <a:ext cx="3115110" cy="1190791"/>
                     </a:xfrm>
                     <a:prstGeom prst="rect">
@@ -19851,19 +20466,32 @@
         <w:pStyle w:val="Bijschrift"/>
         <w:jc w:val="center"/>
       </w:pPr>
-      <w:bookmarkStart w:id="76" w:name="_Ref492041935"/>
+      <w:bookmarkStart w:id="77" w:name="_Ref492041935"/>
       <w:r>
         <w:t xml:space="preserve">Figuur </w:t>
       </w:r>
-      <w:fldSimple w:instr=" SEQ Figuur \* ARABIC ">
-        <w:r>
-          <w:rPr>
-            <w:noProof/>
-          </w:rPr>
-          <w:t>45</w:t>
-        </w:r>
-      </w:fldSimple>
-      <w:bookmarkEnd w:id="76"/>
+      <w:r>
+        <w:fldChar w:fldCharType="begin"/>
+      </w:r>
+      <w:r>
+        <w:instrText xml:space="preserve"> SEQ Figuur \* ARABIC </w:instrText>
+      </w:r>
+      <w:r>
+        <w:fldChar w:fldCharType="separate"/>
+      </w:r>
+      <w:r>
+        <w:rPr>
+          <w:noProof/>
+        </w:rPr>
+        <w:t>45</w:t>
+      </w:r>
+      <w:r>
+        <w:rPr>
+          <w:noProof/>
+        </w:rPr>
+        <w:fldChar w:fldCharType="end"/>
+      </w:r>
+      <w:bookmarkEnd w:id="77"/>
       <w:r>
         <w:t xml:space="preserve">: de code van </w:t>
       </w:r>
@@ -19912,12 +20540,12 @@
       <w:pPr>
         <w:pStyle w:val="Kop2"/>
       </w:pPr>
-      <w:bookmarkStart w:id="77" w:name="_Toc494888389"/>
+      <w:bookmarkStart w:id="78" w:name="_Toc494888389"/>
       <w:r>
         <w:lastRenderedPageBreak/>
         <w:t>Antwoorden</w:t>
       </w:r>
-      <w:bookmarkEnd w:id="77"/>
+      <w:bookmarkEnd w:id="78"/>
     </w:p>
     <w:p>
       <w:pPr>
@@ -20029,7 +20657,7 @@
                     <pic:cNvPicPr/>
                   </pic:nvPicPr>
                   <pic:blipFill>
-                    <a:blip r:embed="rId69">
+                    <a:blip r:embed="rId70">
                       <a:extLst>
                         <a:ext uri="{28A0092B-C50C-407E-A947-70E740481C1C}">
                           <a14:useLocalDpi xmlns:a14="http://schemas.microsoft.com/office/drawing/2010/main" val="0"/>
@@ -20235,7 +20863,7 @@
                     <pic:cNvPicPr/>
                   </pic:nvPicPr>
                   <pic:blipFill>
-                    <a:blip r:embed="rId70"/>
+                    <a:blip r:embed="rId71"/>
                     <a:stretch>
                       <a:fillRect/>
                     </a:stretch>
@@ -20306,7 +20934,7 @@
       <w:pPr>
         <w:pStyle w:val="Kop2"/>
       </w:pPr>
-      <w:bookmarkStart w:id="78" w:name="_Toc494888390"/>
+      <w:bookmarkStart w:id="79" w:name="_Toc494888390"/>
       <w:r>
         <w:lastRenderedPageBreak/>
         <w:t>Veel gebruikte vector</w:t>
@@ -20314,7 +20942,7 @@
       <w:r>
         <w:t>functies</w:t>
       </w:r>
-      <w:bookmarkEnd w:id="78"/>
+      <w:bookmarkEnd w:id="79"/>
     </w:p>
     <w:p>
       <w:r>
@@ -20336,14 +20964,14 @@
       <w:pPr>
         <w:pStyle w:val="Kop3"/>
       </w:pPr>
-      <w:bookmarkStart w:id="79" w:name="_Toc494888391"/>
+      <w:bookmarkStart w:id="80" w:name="_Toc494888391"/>
       <w:r>
         <w:t>w</w:t>
       </w:r>
       <w:r>
         <w:t>hos()</w:t>
       </w:r>
-      <w:bookmarkEnd w:id="79"/>
+      <w:bookmarkEnd w:id="80"/>
     </w:p>
     <w:p>
       <w:r>
@@ -20382,7 +21010,7 @@
                     <pic:cNvPicPr/>
                   </pic:nvPicPr>
                   <pic:blipFill>
-                    <a:blip r:embed="rId71">
+                    <a:blip r:embed="rId72">
                       <a:extLst>
                         <a:ext uri="{28A0092B-C50C-407E-A947-70E740481C1C}">
                           <a14:useLocalDpi xmlns:a14="http://schemas.microsoft.com/office/drawing/2010/main" val="0"/>
@@ -20417,14 +21045,27 @@
       <w:r>
         <w:t xml:space="preserve">Figuur </w:t>
       </w:r>
-      <w:fldSimple w:instr=" SEQ Figuur \* ARABIC ">
-        <w:r>
-          <w:rPr>
-            <w:noProof/>
-          </w:rPr>
-          <w:t>46</w:t>
-        </w:r>
-      </w:fldSimple>
+      <w:r>
+        <w:fldChar w:fldCharType="begin"/>
+      </w:r>
+      <w:r>
+        <w:instrText xml:space="preserve"> SEQ Figuur \* ARABIC </w:instrText>
+      </w:r>
+      <w:r>
+        <w:fldChar w:fldCharType="separate"/>
+      </w:r>
+      <w:r>
+        <w:rPr>
+          <w:noProof/>
+        </w:rPr>
+        <w:t>46</w:t>
+      </w:r>
+      <w:r>
+        <w:rPr>
+          <w:noProof/>
+        </w:rPr>
+        <w:fldChar w:fldCharType="end"/>
+      </w:r>
       <w:r>
         <w:t>: een voorbeeld van de output van de functie whos</w:t>
       </w:r>
@@ -20537,7 +21178,7 @@
       <w:pPr>
         <w:pStyle w:val="Kop3"/>
       </w:pPr>
-      <w:bookmarkStart w:id="80" w:name="_Toc494888392"/>
+      <w:bookmarkStart w:id="81" w:name="_Toc494888392"/>
       <w:r>
         <w:lastRenderedPageBreak/>
         <w:t>s</w:t>
@@ -20545,7 +21186,7 @@
       <w:r>
         <w:t>ize()</w:t>
       </w:r>
-      <w:bookmarkEnd w:id="80"/>
+      <w:bookmarkEnd w:id="81"/>
     </w:p>
     <w:p>
       <w:r>
@@ -20596,7 +21237,7 @@
                     <pic:cNvPicPr/>
                   </pic:nvPicPr>
                   <pic:blipFill rotWithShape="1">
-                    <a:blip r:embed="rId72">
+                    <a:blip r:embed="rId73">
                       <a:extLst>
                         <a:ext uri="{28A0092B-C50C-407E-A947-70E740481C1C}">
                           <a14:useLocalDpi xmlns:a14="http://schemas.microsoft.com/office/drawing/2010/main" val="0"/>
@@ -20635,19 +21276,32 @@
         <w:pStyle w:val="Bijschrift"/>
         <w:jc w:val="center"/>
       </w:pPr>
-      <w:bookmarkStart w:id="81" w:name="_Ref475721172"/>
+      <w:bookmarkStart w:id="82" w:name="_Ref475721172"/>
       <w:r>
         <w:t xml:space="preserve">Figuur </w:t>
       </w:r>
-      <w:fldSimple w:instr=" SEQ Figuur \* ARABIC ">
-        <w:r>
-          <w:rPr>
-            <w:noProof/>
-          </w:rPr>
-          <w:t>47</w:t>
-        </w:r>
-      </w:fldSimple>
-      <w:bookmarkEnd w:id="81"/>
+      <w:r>
+        <w:fldChar w:fldCharType="begin"/>
+      </w:r>
+      <w:r>
+        <w:instrText xml:space="preserve"> SEQ Figuur \* ARABIC </w:instrText>
+      </w:r>
+      <w:r>
+        <w:fldChar w:fldCharType="separate"/>
+      </w:r>
+      <w:r>
+        <w:rPr>
+          <w:noProof/>
+        </w:rPr>
+        <w:t>47</w:t>
+      </w:r>
+      <w:r>
+        <w:rPr>
+          <w:noProof/>
+        </w:rPr>
+        <w:fldChar w:fldCharType="end"/>
+      </w:r>
+      <w:bookmarkEnd w:id="82"/>
       <w:r>
         <w:t>: een voorbeeld van de output van de functie size</w:t>
       </w:r>
@@ -20783,16 +21437,14 @@
       <w:pPr>
         <w:pStyle w:val="Kop3"/>
       </w:pPr>
-      <w:bookmarkStart w:id="82" w:name="_Toc494888393"/>
-      <w:bookmarkStart w:id="83" w:name="_GoBack"/>
+      <w:bookmarkStart w:id="83" w:name="_Toc494888393"/>
+      <w:r>
+        <w:t>l</w:t>
+      </w:r>
+      <w:r>
+        <w:t>ength()</w:t>
+      </w:r>
       <w:bookmarkEnd w:id="83"/>
-      <w:r>
-        <w:t>l</w:t>
-      </w:r>
-      <w:r>
-        <w:t>ength()</w:t>
-      </w:r>
-      <w:bookmarkEnd w:id="82"/>
     </w:p>
     <w:p>
       <w:r>
@@ -20831,7 +21483,7 @@
                     <pic:cNvPicPr/>
                   </pic:nvPicPr>
                   <pic:blipFill>
-                    <a:blip r:embed="rId73">
+                    <a:blip r:embed="rId74">
                       <a:extLst>
                         <a:ext uri="{28A0092B-C50C-407E-A947-70E740481C1C}">
                           <a14:useLocalDpi xmlns:a14="http://schemas.microsoft.com/office/drawing/2010/main" val="0"/>
@@ -20866,14 +21518,27 @@
       <w:r>
         <w:t xml:space="preserve">Figuur </w:t>
       </w:r>
-      <w:fldSimple w:instr=" SEQ Figuur \* ARABIC ">
-        <w:r>
-          <w:rPr>
-            <w:noProof/>
-          </w:rPr>
-          <w:t>48</w:t>
-        </w:r>
-      </w:fldSimple>
+      <w:r>
+        <w:fldChar w:fldCharType="begin"/>
+      </w:r>
+      <w:r>
+        <w:instrText xml:space="preserve"> SEQ Figuur \* ARABIC </w:instrText>
+      </w:r>
+      <w:r>
+        <w:fldChar w:fldCharType="separate"/>
+      </w:r>
+      <w:r>
+        <w:rPr>
+          <w:noProof/>
+        </w:rPr>
+        <w:t>48</w:t>
+      </w:r>
+      <w:r>
+        <w:rPr>
+          <w:noProof/>
+        </w:rPr>
+        <w:fldChar w:fldCharType="end"/>
+      </w:r>
       <w:r>
         <w:t xml:space="preserve">: een voorbeeld van de output van de functie length. Merk op dat ans in </w:t>
       </w:r>
@@ -20984,7 +21649,7 @@
                     <pic:cNvPicPr/>
                   </pic:nvPicPr>
                   <pic:blipFill>
-                    <a:blip r:embed="rId74">
+                    <a:blip r:embed="rId75">
                       <a:extLst>
                         <a:ext uri="{28A0092B-C50C-407E-A947-70E740481C1C}">
                           <a14:useLocalDpi xmlns:a14="http://schemas.microsoft.com/office/drawing/2010/main" val="0"/>
@@ -21020,14 +21685,27 @@
       <w:r>
         <w:t xml:space="preserve">Figuur </w:t>
       </w:r>
-      <w:fldSimple w:instr=" SEQ Figuur \* ARABIC ">
-        <w:r>
-          <w:rPr>
-            <w:noProof/>
-          </w:rPr>
-          <w:t>49</w:t>
-        </w:r>
-      </w:fldSimple>
+      <w:r>
+        <w:fldChar w:fldCharType="begin"/>
+      </w:r>
+      <w:r>
+        <w:instrText xml:space="preserve"> SEQ Figuur \* ARABIC </w:instrText>
+      </w:r>
+      <w:r>
+        <w:fldChar w:fldCharType="separate"/>
+      </w:r>
+      <w:r>
+        <w:rPr>
+          <w:noProof/>
+        </w:rPr>
+        <w:t>49</w:t>
+      </w:r>
+      <w:r>
+        <w:rPr>
+          <w:noProof/>
+        </w:rPr>
+        <w:fldChar w:fldCharType="end"/>
+      </w:r>
       <w:bookmarkEnd w:id="85"/>
       <w:r>
         <w:t xml:space="preserve">: een voorbeeld van de output van de functie randn(). Merk op dat de functie twee variabele krijgt.  </w:t>
@@ -21283,7 +21961,7 @@
                     <pic:cNvPicPr/>
                   </pic:nvPicPr>
                   <pic:blipFill>
-                    <a:blip r:embed="rId75">
+                    <a:blip r:embed="rId76">
                       <a:extLst>
                         <a:ext uri="{28A0092B-C50C-407E-A947-70E740481C1C}">
                           <a14:useLocalDpi xmlns:a14="http://schemas.microsoft.com/office/drawing/2010/main" val="0"/>
@@ -21319,14 +21997,27 @@
       <w:r>
         <w:t xml:space="preserve">Figuur </w:t>
       </w:r>
-      <w:fldSimple w:instr=" SEQ Figuur \* ARABIC ">
-        <w:r>
-          <w:rPr>
-            <w:noProof/>
-          </w:rPr>
-          <w:t>50</w:t>
-        </w:r>
-      </w:fldSimple>
+      <w:r>
+        <w:fldChar w:fldCharType="begin"/>
+      </w:r>
+      <w:r>
+        <w:instrText xml:space="preserve"> SEQ Figuur \* ARABIC </w:instrText>
+      </w:r>
+      <w:r>
+        <w:fldChar w:fldCharType="separate"/>
+      </w:r>
+      <w:r>
+        <w:rPr>
+          <w:noProof/>
+        </w:rPr>
+        <w:t>50</w:t>
+      </w:r>
+      <w:r>
+        <w:rPr>
+          <w:noProof/>
+        </w:rPr>
+        <w:fldChar w:fldCharType="end"/>
+      </w:r>
       <w:bookmarkEnd w:id="87"/>
       <w:r>
         <w:t>: een voorbeeld van de output van de functie fliplr().</w:t>
@@ -21505,7 +22196,7 @@
     </w:p>
     <w:p/>
     <w:sectPr>
-      <w:headerReference w:type="first" r:id="rId78"/>
+      <w:headerReference w:type="first" r:id="rId79"/>
       <w:pgSz w:w="11906" w:h="16838"/>
       <w:pgMar w:top="1417" w:right="1417" w:bottom="1417" w:left="1417" w:header="708" w:footer="708" w:gutter="0"/>
       <w:cols w:space="708"/>
@@ -21602,6 +22293,7 @@
         <w:dataBinding w:prefixMappings="xmlns:ns0='http://purl.org/dc/elements/1.1/' xmlns:ns1='http://schemas.openxmlformats.org/package/2006/metadata/core-properties' " w:xpath="/ns1:coreProperties[1]/ns0:title[1]" w:storeItemID="{6C3C8BC8-F283-45AE-878A-BAB7291924A1}"/>
         <w:text/>
       </w:sdtPr>
+      <w:sdtEndPr/>
       <w:sdtContent>
         <w:r>
           <w:rPr>
@@ -21631,6 +22323,7 @@
         <w:dataBinding w:prefixMappings="xmlns:ns0='http://purl.org/dc/elements/1.1/' xmlns:ns1='http://schemas.openxmlformats.org/package/2006/metadata/core-properties' " w:xpath="/ns1:coreProperties[1]/ns1:category[1]" w:storeItemID="{6C3C8BC8-F283-45AE-878A-BAB7291924A1}"/>
         <w:text/>
       </w:sdtPr>
+      <w:sdtEndPr/>
       <w:sdtContent>
         <w:r>
           <w:rPr>
@@ -21663,6 +22356,7 @@
         <w:dataBinding w:prefixMappings="xmlns:ns0='http://purl.org/dc/elements/1.1/' xmlns:ns1='http://schemas.openxmlformats.org/package/2006/metadata/core-properties' " w:xpath="/ns1:coreProperties[1]/ns0:creator[1]" w:storeItemID="{6C3C8BC8-F283-45AE-878A-BAB7291924A1}"/>
         <w:text/>
       </w:sdtPr>
+      <w:sdtEndPr/>
       <w:sdtContent>
         <w:r>
           <w:rPr>
@@ -21707,7 +22401,7 @@
         <w:color w:val="808080" w:themeColor="background1" w:themeShade="80"/>
         <w:sz w:val="18"/>
       </w:rPr>
-      <w:t>44</w:t>
+      <w:t>4</w:t>
     </w:r>
     <w:r>
       <w:rPr>
@@ -24944,6 +25638,7 @@
     <w:rsid w:val="009D54E0"/>
     <w:rsid w:val="009D7D6E"/>
     <w:rsid w:val="00A06F29"/>
+    <w:rsid w:val="00A34BA6"/>
     <w:rsid w:val="00AA7DB4"/>
     <w:rsid w:val="00B400D9"/>
     <w:rsid w:val="00C062DE"/>
@@ -24970,8 +25665,8 @@
   </m:mathPr>
   <w:themeFontLang w:val="nl-NL"/>
   <w:clrSchemeMapping w:bg1="light1" w:t1="dark1" w:bg2="light2" w:t2="dark2" w:accent1="accent1" w:accent2="accent2" w:accent3="accent3" w:accent4="accent4" w:accent5="accent5" w:accent6="accent6" w:hyperlink="hyperlink" w:followedHyperlink="followedHyperlink"/>
-  <w:decimalSymbol w:val=","/>
-  <w:listSeparator w:val=";"/>
+  <w:decimalSymbol w:val="."/>
+  <w:listSeparator w:val=","/>
   <w15:chartTrackingRefBased/>
 </w:settings>
 </file>
@@ -25721,7 +26416,7 @@
 </file>
 
 <file path=customXml/itemProps1.xml><?xml version="1.0" encoding="utf-8"?>
-<ds:datastoreItem xmlns:ds="http://schemas.openxmlformats.org/officeDocument/2006/customXml" ds:itemID="{9DD8AEDE-80F9-4BEA-A348-2C482EC98AB9}">
+<ds:datastoreItem xmlns:ds="http://schemas.openxmlformats.org/officeDocument/2006/customXml" ds:itemID="{B66F45DB-0E29-422A-BA89-566BDADE2B75}">
   <ds:schemaRefs>
     <ds:schemaRef ds:uri="http://schemas.openxmlformats.org/officeDocument/2006/bibliography"/>
   </ds:schemaRefs>

</xml_diff>

<commit_message>
Weblinks voorzien van een update.
</commit_message>
<xml_diff>
--- a/LESWEEK1/Reader_Biostatica_Matlab_Wk1_1_READER.docx
+++ b/LESWEEK1/Reader_Biostatica_Matlab_Wk1_1_READER.docx
@@ -2,6 +2,8 @@
 <file path=word/document.xml><?xml version="1.0" encoding="utf-8"?>
 <w:document xmlns:wpc="http://schemas.microsoft.com/office/word/2010/wordprocessingCanvas" xmlns:mc="http://schemas.openxmlformats.org/markup-compatibility/2006" xmlns:o="urn:schemas-microsoft-com:office:office" xmlns:r="http://schemas.openxmlformats.org/officeDocument/2006/relationships" xmlns:m="http://schemas.openxmlformats.org/officeDocument/2006/math" xmlns:v="urn:schemas-microsoft-com:vml" xmlns:wp14="http://schemas.microsoft.com/office/word/2010/wordprocessingDrawing" xmlns:wp="http://schemas.openxmlformats.org/drawingml/2006/wordprocessingDrawing" xmlns:w10="urn:schemas-microsoft-com:office:word" xmlns:w="http://schemas.openxmlformats.org/wordprocessingml/2006/main" xmlns:w14="http://schemas.microsoft.com/office/word/2010/wordml" xmlns:w15="http://schemas.microsoft.com/office/word/2012/wordml" xmlns:wpg="http://schemas.microsoft.com/office/word/2010/wordprocessingGroup" xmlns:wpi="http://schemas.microsoft.com/office/word/2010/wordprocessingInk" xmlns:wne="http://schemas.microsoft.com/office/word/2006/wordml" xmlns:wps="http://schemas.microsoft.com/office/word/2010/wordprocessingShape" mc:Ignorable="w14 w15 wp14">
   <w:body>
+    <w:bookmarkStart w:id="0" w:name="_GoBack" w:displacedByCustomXml="next"/>
+    <w:bookmarkEnd w:id="0" w:displacedByCustomXml="next"/>
     <w:sdt>
       <w:sdtPr>
         <w:id w:val="-2131628205"/>
@@ -1540,7 +1542,7 @@
                 <w:noProof/>
                 <w:webHidden/>
               </w:rPr>
-              <w:t>8</w:t>
+              <w:t>9</w:t>
             </w:r>
             <w:r>
               <w:rPr>
@@ -1626,7 +1628,7 @@
                 <w:noProof/>
                 <w:webHidden/>
               </w:rPr>
-              <w:t>8</w:t>
+              <w:t>9</w:t>
             </w:r>
             <w:r>
               <w:rPr>
@@ -1710,7 +1712,7 @@
                 <w:noProof/>
                 <w:webHidden/>
               </w:rPr>
-              <w:t>8</w:t>
+              <w:t>9</w:t>
             </w:r>
             <w:r>
               <w:rPr>
@@ -1794,7 +1796,7 @@
                 <w:noProof/>
                 <w:webHidden/>
               </w:rPr>
-              <w:t>8</w:t>
+              <w:t>9</w:t>
             </w:r>
             <w:r>
               <w:rPr>
@@ -1878,7 +1880,7 @@
                 <w:noProof/>
                 <w:webHidden/>
               </w:rPr>
-              <w:t>9</w:t>
+              <w:t>10</w:t>
             </w:r>
             <w:r>
               <w:rPr>
@@ -1962,7 +1964,7 @@
                 <w:noProof/>
                 <w:webHidden/>
               </w:rPr>
-              <w:t>9</w:t>
+              <w:t>10</w:t>
             </w:r>
             <w:r>
               <w:rPr>
@@ -2046,7 +2048,7 @@
                 <w:noProof/>
                 <w:webHidden/>
               </w:rPr>
-              <w:t>11</w:t>
+              <w:t>12</w:t>
             </w:r>
             <w:r>
               <w:rPr>
@@ -2130,7 +2132,7 @@
                 <w:noProof/>
                 <w:webHidden/>
               </w:rPr>
-              <w:t>12</w:t>
+              <w:t>13</w:t>
             </w:r>
             <w:r>
               <w:rPr>
@@ -2214,7 +2216,7 @@
                 <w:noProof/>
                 <w:webHidden/>
               </w:rPr>
-              <w:t>13</w:t>
+              <w:t>14</w:t>
             </w:r>
             <w:r>
               <w:rPr>
@@ -2298,7 +2300,7 @@
                 <w:noProof/>
                 <w:webHidden/>
               </w:rPr>
-              <w:t>14</w:t>
+              <w:t>15</w:t>
             </w:r>
             <w:r>
               <w:rPr>
@@ -2382,7 +2384,7 @@
                 <w:noProof/>
                 <w:webHidden/>
               </w:rPr>
-              <w:t>15</w:t>
+              <w:t>16</w:t>
             </w:r>
             <w:r>
               <w:rPr>
@@ -2466,7 +2468,7 @@
                 <w:noProof/>
                 <w:webHidden/>
               </w:rPr>
-              <w:t>15</w:t>
+              <w:t>16</w:t>
             </w:r>
             <w:r>
               <w:rPr>
@@ -2550,7 +2552,7 @@
                 <w:noProof/>
                 <w:webHidden/>
               </w:rPr>
-              <w:t>15</w:t>
+              <w:t>16</w:t>
             </w:r>
             <w:r>
               <w:rPr>
@@ -2636,7 +2638,7 @@
                 <w:noProof/>
                 <w:webHidden/>
               </w:rPr>
-              <w:t>16</w:t>
+              <w:t>17</w:t>
             </w:r>
             <w:r>
               <w:rPr>
@@ -2720,7 +2722,7 @@
                 <w:noProof/>
                 <w:webHidden/>
               </w:rPr>
-              <w:t>17</w:t>
+              <w:t>18</w:t>
             </w:r>
             <w:r>
               <w:rPr>
@@ -2806,7 +2808,7 @@
                 <w:noProof/>
                 <w:webHidden/>
               </w:rPr>
-              <w:t>17</w:t>
+              <w:t>18</w:t>
             </w:r>
             <w:r>
               <w:rPr>
@@ -2890,7 +2892,7 @@
                 <w:noProof/>
                 <w:webHidden/>
               </w:rPr>
-              <w:t>17</w:t>
+              <w:t>18</w:t>
             </w:r>
             <w:r>
               <w:rPr>
@@ -2974,7 +2976,7 @@
                 <w:noProof/>
                 <w:webHidden/>
               </w:rPr>
-              <w:t>19</w:t>
+              <w:t>20</w:t>
             </w:r>
             <w:r>
               <w:rPr>
@@ -3058,7 +3060,7 @@
                 <w:noProof/>
                 <w:webHidden/>
               </w:rPr>
-              <w:t>20</w:t>
+              <w:t>21</w:t>
             </w:r>
             <w:r>
               <w:rPr>
@@ -3142,7 +3144,7 @@
                 <w:noProof/>
                 <w:webHidden/>
               </w:rPr>
-              <w:t>21</w:t>
+              <w:t>22</w:t>
             </w:r>
             <w:r>
               <w:rPr>
@@ -3226,7 +3228,7 @@
                 <w:noProof/>
                 <w:webHidden/>
               </w:rPr>
-              <w:t>21</w:t>
+              <w:t>22</w:t>
             </w:r>
             <w:r>
               <w:rPr>
@@ -3310,7 +3312,7 @@
                 <w:noProof/>
                 <w:webHidden/>
               </w:rPr>
-              <w:t>22</w:t>
+              <w:t>23</w:t>
             </w:r>
             <w:r>
               <w:rPr>
@@ -3394,7 +3396,7 @@
                 <w:noProof/>
                 <w:webHidden/>
               </w:rPr>
-              <w:t>24</w:t>
+              <w:t>25</w:t>
             </w:r>
             <w:r>
               <w:rPr>
@@ -3480,7 +3482,7 @@
                 <w:noProof/>
                 <w:webHidden/>
               </w:rPr>
-              <w:t>25</w:t>
+              <w:t>26</w:t>
             </w:r>
             <w:r>
               <w:rPr>
@@ -3564,7 +3566,7 @@
                 <w:noProof/>
                 <w:webHidden/>
               </w:rPr>
-              <w:t>29</w:t>
+              <w:t>30</w:t>
             </w:r>
             <w:r>
               <w:rPr>
@@ -3648,7 +3650,7 @@
                 <w:noProof/>
                 <w:webHidden/>
               </w:rPr>
-              <w:t>30</w:t>
+              <w:t>31</w:t>
             </w:r>
             <w:r>
               <w:rPr>
@@ -3732,7 +3734,7 @@
                 <w:noProof/>
                 <w:webHidden/>
               </w:rPr>
-              <w:t>31</w:t>
+              <w:t>32</w:t>
             </w:r>
             <w:r>
               <w:rPr>
@@ -3818,7 +3820,7 @@
                 <w:noProof/>
                 <w:webHidden/>
               </w:rPr>
-              <w:t>31</w:t>
+              <w:t>32</w:t>
             </w:r>
             <w:r>
               <w:rPr>
@@ -3902,7 +3904,7 @@
                 <w:noProof/>
                 <w:webHidden/>
               </w:rPr>
-              <w:t>33</w:t>
+              <w:t>34</w:t>
             </w:r>
             <w:r>
               <w:rPr>
@@ -3988,7 +3990,7 @@
                 <w:noProof/>
                 <w:webHidden/>
               </w:rPr>
-              <w:t>33</w:t>
+              <w:t>34</w:t>
             </w:r>
             <w:r>
               <w:rPr>
@@ -4074,7 +4076,7 @@
                 <w:noProof/>
                 <w:webHidden/>
               </w:rPr>
-              <w:t>33</w:t>
+              <w:t>34</w:t>
             </w:r>
             <w:r>
               <w:rPr>
@@ -4160,7 +4162,7 @@
                 <w:noProof/>
                 <w:webHidden/>
               </w:rPr>
-              <w:t>34</w:t>
+              <w:t>35</w:t>
             </w:r>
             <w:r>
               <w:rPr>
@@ -4246,7 +4248,7 @@
                 <w:noProof/>
                 <w:webHidden/>
               </w:rPr>
-              <w:t>35</w:t>
+              <w:t>36</w:t>
             </w:r>
             <w:r>
               <w:rPr>
@@ -4330,7 +4332,7 @@
                 <w:noProof/>
                 <w:webHidden/>
               </w:rPr>
-              <w:t>36</w:t>
+              <w:t>37</w:t>
             </w:r>
             <w:r>
               <w:rPr>
@@ -4414,7 +4416,7 @@
                 <w:noProof/>
                 <w:webHidden/>
               </w:rPr>
-              <w:t>36</w:t>
+              <w:t>37</w:t>
             </w:r>
             <w:r>
               <w:rPr>
@@ -4498,7 +4500,7 @@
                 <w:noProof/>
                 <w:webHidden/>
               </w:rPr>
-              <w:t>38</w:t>
+              <w:t>39</w:t>
             </w:r>
             <w:r>
               <w:rPr>
@@ -4582,7 +4584,7 @@
                 <w:noProof/>
                 <w:webHidden/>
               </w:rPr>
-              <w:t>40</w:t>
+              <w:t>41</w:t>
             </w:r>
             <w:r>
               <w:rPr>
@@ -4666,7 +4668,7 @@
                 <w:noProof/>
                 <w:webHidden/>
               </w:rPr>
-              <w:t>41</w:t>
+              <w:t>42</w:t>
             </w:r>
             <w:r>
               <w:rPr>
@@ -4752,7 +4754,7 @@
                 <w:noProof/>
                 <w:webHidden/>
               </w:rPr>
-              <w:t>41</w:t>
+              <w:t>42</w:t>
             </w:r>
             <w:r>
               <w:rPr>
@@ -4838,7 +4840,7 @@
                 <w:noProof/>
                 <w:webHidden/>
               </w:rPr>
-              <w:t>41</w:t>
+              <w:t>43</w:t>
             </w:r>
             <w:r>
               <w:rPr>
@@ -4924,7 +4926,7 @@
                 <w:noProof/>
                 <w:webHidden/>
               </w:rPr>
-              <w:t>43</w:t>
+              <w:t>44</w:t>
             </w:r>
             <w:r>
               <w:rPr>
@@ -5010,7 +5012,7 @@
                 <w:noProof/>
                 <w:webHidden/>
               </w:rPr>
-              <w:t>43</w:t>
+              <w:t>44</w:t>
             </w:r>
             <w:r>
               <w:rPr>
@@ -5096,7 +5098,7 @@
                 <w:noProof/>
                 <w:webHidden/>
               </w:rPr>
-              <w:t>44</w:t>
+              <w:t>45</w:t>
             </w:r>
             <w:r>
               <w:rPr>
@@ -5122,14 +5124,14 @@
           <w:numId w:val="0"/>
         </w:numPr>
       </w:pPr>
-      <w:bookmarkStart w:id="0" w:name="_Toc487552828"/>
-      <w:bookmarkStart w:id="1" w:name="_Toc494888349"/>
+      <w:bookmarkStart w:id="1" w:name="_Toc487552828"/>
+      <w:bookmarkStart w:id="2" w:name="_Toc494888349"/>
       <w:r>
         <w:lastRenderedPageBreak/>
         <w:t>Versiebeheer</w:t>
       </w:r>
-      <w:bookmarkEnd w:id="0"/>
       <w:bookmarkEnd w:id="1"/>
+      <w:bookmarkEnd w:id="2"/>
     </w:p>
     <w:tbl>
       <w:tblPr>
@@ -5561,7 +5563,7 @@
       <w:pPr>
         <w:pStyle w:val="Kop1"/>
       </w:pPr>
-      <w:bookmarkStart w:id="2" w:name="_Toc494888350"/>
+      <w:bookmarkStart w:id="3" w:name="_Toc494888350"/>
       <w:r>
         <w:lastRenderedPageBreak/>
         <w:t>Introductie van deze cursus</w:t>
@@ -5569,7 +5571,7 @@
       <w:r>
         <w:t xml:space="preserve"> en dit document</w:t>
       </w:r>
-      <w:bookmarkEnd w:id="2"/>
+      <w:bookmarkEnd w:id="3"/>
     </w:p>
     <w:p>
       <w:r>
@@ -5761,33 +5763,24 @@
           <w:color w:val="70AD47" w:themeColor="accent6"/>
         </w:rPr>
       </w:pPr>
-      <w:r>
-        <w:rPr>
-          <w:b/>
-          <w:color w:val="70AD47" w:themeColor="accent6"/>
-        </w:rPr>
-        <w:t xml:space="preserve">Je mag ook hier je suggesties doen: </w:t>
-      </w:r>
       <w:hyperlink r:id="rId11" w:history="1">
         <w:r>
           <w:rPr>
             <w:rStyle w:val="Hyperlink"/>
             <w:b/>
           </w:rPr>
-          <w:t>https://bitbucket.org/mschrauwen/biostatica-matlab-readers/issues?status=new&amp;status=open</w:t>
+          <w:t xml:space="preserve">Je </w:t>
+        </w:r>
+        <w:r>
+          <w:rPr>
+            <w:rStyle w:val="Hyperlink"/>
+            <w:b/>
+          </w:rPr>
+          <w:t>mag ook hier je suggesties doen.</w:t>
         </w:r>
       </w:hyperlink>
-      <w:r>
-        <w:rPr>
-          <w:b/>
-          <w:color w:val="70AD47" w:themeColor="accent6"/>
-        </w:rPr>
-        <w:t>.</w:t>
-      </w:r>
-    </w:p>
-    <w:p>
-      <w:bookmarkStart w:id="3" w:name="_GoBack"/>
-      <w:bookmarkEnd w:id="3"/>
+    </w:p>
+    <w:p>
       <w:r>
         <w:br w:type="page"/>
       </w:r>
@@ -7091,7 +7084,7 @@
             <v:path o:extrusionok="f" gradientshapeok="t" o:connecttype="rect"/>
             <o:lock v:ext="edit" aspectratio="t"/>
           </v:shapetype>
-          <v:shape id="_x0000_i1025" type="#_x0000_t75" style="width:699.9pt;height:421.95pt">
+          <v:shape id="_x0000_i1025" type="#_x0000_t75" style="width:699pt;height:424.5pt">
             <v:imagedata r:id="rId15" o:title="Schermafdruk 2017-02-08 15"/>
           </v:shape>
         </w:pict>
@@ -7110,6 +7103,7 @@
       </w:pPr>
       <w:bookmarkStart w:id="8" w:name="_Ref474332747"/>
       <w:r>
+        <w:lastRenderedPageBreak/>
         <w:t xml:space="preserve">Figuur </w:t>
       </w:r>
       <w:r>
@@ -14959,10 +14953,7 @@
         <w:fldChar w:fldCharType="begin"/>
       </w:r>
       <w:r>
-        <w:instrText xml:space="preserve"> SEQ Figuur \* ARABIC</w:instrText>
-      </w:r>
-      <w:r>
-        <w:instrText xml:space="preserve"> </w:instrText>
+        <w:instrText xml:space="preserve"> SEQ Figuur \* ARABIC </w:instrText>
       </w:r>
       <w:r>
         <w:fldChar w:fldCharType="separate"/>
@@ -18866,7 +18857,10 @@
         <w:fldChar w:fldCharType="begin"/>
       </w:r>
       <w:r>
-        <w:instrText xml:space="preserve"> SEQ Figuur \* ARABIC </w:instrText>
+        <w:instrText xml:space="preserve"> SEQ Figuur \* ARA</w:instrText>
+      </w:r>
+      <w:r>
+        <w:instrText xml:space="preserve">BIC </w:instrText>
       </w:r>
       <w:r>
         <w:fldChar w:fldCharType="separate"/>
@@ -22401,7 +22395,7 @@
         <w:color w:val="808080" w:themeColor="background1" w:themeShade="80"/>
         <w:sz w:val="18"/>
       </w:rPr>
-      <w:t>4</w:t>
+      <w:t>1</w:t>
     </w:r>
     <w:r>
       <w:rPr>
@@ -25638,6 +25632,7 @@
     <w:rsid w:val="009D54E0"/>
     <w:rsid w:val="009D7D6E"/>
     <w:rsid w:val="00A06F29"/>
+    <w:rsid w:val="00A2291C"/>
     <w:rsid w:val="00A34BA6"/>
     <w:rsid w:val="00AA7DB4"/>
     <w:rsid w:val="00B400D9"/>
@@ -25645,6 +25640,7 @@
     <w:rsid w:val="00CC2693"/>
     <w:rsid w:val="00CD5AA1"/>
     <w:rsid w:val="00DC2073"/>
+    <w:rsid w:val="00DD2FEC"/>
     <w:rsid w:val="00E216D1"/>
     <w:rsid w:val="00F14D7D"/>
     <w:rsid w:val="00F42974"/>
@@ -26416,7 +26412,7 @@
 </file>
 
 <file path=customXml/itemProps1.xml><?xml version="1.0" encoding="utf-8"?>
-<ds:datastoreItem xmlns:ds="http://schemas.openxmlformats.org/officeDocument/2006/customXml" ds:itemID="{B66F45DB-0E29-422A-BA89-566BDADE2B75}">
+<ds:datastoreItem xmlns:ds="http://schemas.openxmlformats.org/officeDocument/2006/customXml" ds:itemID="{3E34B806-163E-47CE-AB55-9C2BD6F1A86C}">
   <ds:schemaRefs>
     <ds:schemaRef ds:uri="http://schemas.openxmlformats.org/officeDocument/2006/bibliography"/>
   </ds:schemaRefs>

</xml_diff>